<commit_message>
Implementación del DAFO y corrección de otros puntos
</commit_message>
<xml_diff>
--- a/Trabajo de fin de grado/Anteproyecto/Anteproyecto.docx
+++ b/Trabajo de fin de grado/Anteproyecto/Anteproyecto.docx
@@ -1046,7 +1046,7 @@
           <w:r>
             <w:fldChar w:fldCharType="separate"/>
           </w:r>
-          <w:hyperlink w:anchor="_Toc155610621" w:history="1">
+          <w:hyperlink w:anchor="_Toc155648668" w:history="1">
             <w:r>
               <w:rPr>
                 <w:rStyle w:val="Hipervnculo"/>
@@ -1073,7 +1073,7 @@
                 <w:noProof/>
                 <w:webHidden/>
               </w:rPr>
-              <w:instrText xml:space="preserve"> PAGEREF _Toc155610621 \h </w:instrText>
+              <w:instrText xml:space="preserve"> PAGEREF _Toc155648668 \h </w:instrText>
             </w:r>
             <w:r>
               <w:rPr>
@@ -1117,7 +1117,7 @@
               <w:lang w:eastAsia="es-ES"/>
             </w:rPr>
           </w:pPr>
-          <w:hyperlink w:anchor="_Toc155610622" w:history="1">
+          <w:hyperlink w:anchor="_Toc155648669" w:history="1">
             <w:r>
               <w:rPr>
                 <w:rStyle w:val="Hipervnculo"/>
@@ -1144,7 +1144,7 @@
                 <w:noProof/>
                 <w:webHidden/>
               </w:rPr>
-              <w:instrText xml:space="preserve"> PAGEREF _Toc155610622 \h </w:instrText>
+              <w:instrText xml:space="preserve"> PAGEREF _Toc155648669 \h </w:instrText>
             </w:r>
             <w:r>
               <w:rPr>
@@ -1188,7 +1188,7 @@
               <w:lang w:eastAsia="es-ES"/>
             </w:rPr>
           </w:pPr>
-          <w:hyperlink w:anchor="_Toc155610623" w:history="1">
+          <w:hyperlink w:anchor="_Toc155648670" w:history="1">
             <w:r>
               <w:rPr>
                 <w:rStyle w:val="Hipervnculo"/>
@@ -1215,7 +1215,7 @@
                 <w:noProof/>
                 <w:webHidden/>
               </w:rPr>
-              <w:instrText xml:space="preserve"> PAGEREF _Toc155610623 \h </w:instrText>
+              <w:instrText xml:space="preserve"> PAGEREF _Toc155648670 \h </w:instrText>
             </w:r>
             <w:r>
               <w:rPr>
@@ -1259,7 +1259,7 @@
               <w:lang w:eastAsia="es-ES"/>
             </w:rPr>
           </w:pPr>
-          <w:hyperlink w:anchor="_Toc155610624" w:history="1">
+          <w:hyperlink w:anchor="_Toc155648671" w:history="1">
             <w:r>
               <w:rPr>
                 <w:rStyle w:val="Hipervnculo"/>
@@ -1286,7 +1286,7 @@
                 <w:noProof/>
                 <w:webHidden/>
               </w:rPr>
-              <w:instrText xml:space="preserve"> PAGEREF _Toc155610624 \h </w:instrText>
+              <w:instrText xml:space="preserve"> PAGEREF _Toc155648671 \h </w:instrText>
             </w:r>
             <w:r>
               <w:rPr>
@@ -1330,7 +1330,7 @@
               <w:lang w:eastAsia="es-ES"/>
             </w:rPr>
           </w:pPr>
-          <w:hyperlink w:anchor="_Toc155610625" w:history="1">
+          <w:hyperlink w:anchor="_Toc155648672" w:history="1">
             <w:r>
               <w:rPr>
                 <w:rStyle w:val="Hipervnculo"/>
@@ -1357,7 +1357,7 @@
                 <w:noProof/>
                 <w:webHidden/>
               </w:rPr>
-              <w:instrText xml:space="preserve"> PAGEREF _Toc155610625 \h </w:instrText>
+              <w:instrText xml:space="preserve"> PAGEREF _Toc155648672 \h </w:instrText>
             </w:r>
             <w:r>
               <w:rPr>
@@ -1401,7 +1401,7 @@
               <w:lang w:eastAsia="es-ES"/>
             </w:rPr>
           </w:pPr>
-          <w:hyperlink w:anchor="_Toc155610626" w:history="1">
+          <w:hyperlink w:anchor="_Toc155648673" w:history="1">
             <w:r>
               <w:rPr>
                 <w:rStyle w:val="Hipervnculo"/>
@@ -1428,7 +1428,7 @@
                 <w:noProof/>
                 <w:webHidden/>
               </w:rPr>
-              <w:instrText xml:space="preserve"> PAGEREF _Toc155610626 \h </w:instrText>
+              <w:instrText xml:space="preserve"> PAGEREF _Toc155648673 \h </w:instrText>
             </w:r>
             <w:r>
               <w:rPr>
@@ -1472,7 +1472,7 @@
               <w:lang w:eastAsia="es-ES"/>
             </w:rPr>
           </w:pPr>
-          <w:hyperlink w:anchor="_Toc155610627" w:history="1">
+          <w:hyperlink w:anchor="_Toc155648674" w:history="1">
             <w:r>
               <w:rPr>
                 <w:rStyle w:val="Hipervnculo"/>
@@ -1499,7 +1499,7 @@
                 <w:noProof/>
                 <w:webHidden/>
               </w:rPr>
-              <w:instrText xml:space="preserve"> PAGEREF _Toc155610627 \h </w:instrText>
+              <w:instrText xml:space="preserve"> PAGEREF _Toc155648674 \h </w:instrText>
             </w:r>
             <w:r>
               <w:rPr>
@@ -1550,7 +1550,7 @@
       <w:pPr>
         <w:pStyle w:val="Ttulo1"/>
       </w:pPr>
-      <w:bookmarkStart w:id="0" w:name="_Toc155610621"/>
+      <w:bookmarkStart w:id="0" w:name="_Toc155648668"/>
       <w:r>
         <w:lastRenderedPageBreak/>
         <w:t>Presentación del problema planteado</w:t>
@@ -1662,7 +1662,6 @@
         <w:t>este servicio de alquiler, garantizando una gestión más eficaz y evitando posibles decisiones que pudieran perjudicar a los alumnos.</w:t>
       </w:r>
     </w:p>
-    <w:p/>
     <w:p>
       <w:r>
         <w:br w:type="page"/>
@@ -1672,7 +1671,7 @@
       <w:pPr>
         <w:pStyle w:val="Ttulo1"/>
       </w:pPr>
-      <w:bookmarkStart w:id="1" w:name="_Toc155610622"/>
+      <w:bookmarkStart w:id="1" w:name="_Toc155648669"/>
       <w:r>
         <w:lastRenderedPageBreak/>
         <w:t>Objetivos</w:t>
@@ -1682,27 +1681,60 @@
     <w:p/>
     <w:p>
       <w:r>
-        <w:t>Con la implementación de códigos QR, pretendo mejorar aún más la eficiencia y la gestión integral de los dispositivos tecnológicos. Estos códigos QR permitirán un acceso rápido y directo a la información de cada dispositivo, lo que resolverá el problema de pérdida de información y proporcionará una solución efectiva para rastrear la ubicación y el estado de los dispositivos.</w:t>
+        <w:t xml:space="preserve">El objetivo </w:t>
+      </w:r>
+      <w:r>
+        <w:t xml:space="preserve">es garantizar </w:t>
+      </w:r>
+      <w:r>
+        <w:t xml:space="preserve">un acceso a la disponibilidad de los dispositivos </w:t>
+      </w:r>
+      <w:r>
+        <w:t>que el</w:t>
+      </w:r>
+      <w:r>
+        <w:t xml:space="preserve"> centro de estudios</w:t>
+      </w:r>
+      <w:r>
+        <w:t xml:space="preserve"> alquila a sus alumnos</w:t>
+      </w:r>
+      <w:r>
+        <w:t>, simplificando la gestión y evitando posibles pérdidas de información.</w:t>
       </w:r>
     </w:p>
     <w:p/>
     <w:p>
       <w:r>
-        <w:t>Este enfoque no solo simplificará el proceso de gestión de alquileres, sino que también facilitará la trazabilidad, permitiendo un seguimiento del historial y el uso de cada dispositivo. Además, permitirá gestionar la información relacionada con alumnos, portátiles, cargadores, ratones y almacenes.</w:t>
+        <w:t xml:space="preserve">Para </w:t>
+      </w:r>
+      <w:r>
+        <w:t>alcanzar este objetivo</w:t>
+      </w:r>
+      <w:r>
+        <w:t>, se llevará a cabo la implementación de códigos QR. Estos códigos mejora</w:t>
+      </w:r>
+      <w:r>
+        <w:t>ran</w:t>
+      </w:r>
+      <w:r>
+        <w:t xml:space="preserve"> la eficiencia y la gestión de los dispositivos tecnológicos.</w:t>
+      </w:r>
+    </w:p>
+    <w:p>
+      <w:r>
+        <w:t xml:space="preserve">Al escanear un código QR, se accederá a la información de cada dispositivo y al alumno al que se le ha alquilado, ofreciendo así una solución eficaz para rastrear la ubicación y el estado de cada </w:t>
+      </w:r>
+      <w:r>
+        <w:t>dispositivo</w:t>
+      </w:r>
+      <w:r>
+        <w:t>.</w:t>
       </w:r>
     </w:p>
     <w:p/>
     <w:p>
       <w:r>
-        <w:t xml:space="preserve">En resumen, la inclusión de códigos QR en mi proyecto no solo aborda la pérdida de información, sino que también mejora la gestión general de los recursos tecnológicos, garantizando un control preciso y una sincronización efectiva para optimizar el proceso de gestión de alquileres en </w:t>
-      </w:r>
-      <w:proofErr w:type="spellStart"/>
-      <w:r>
-        <w:t>Ceinmark</w:t>
-      </w:r>
-      <w:proofErr w:type="spellEnd"/>
-      <w:r>
-        <w:t>.</w:t>
+        <w:t>Adicionalmente, el sistema posibilitará la gestión de alumnos, portátiles, cargadores, ratones y almacenes.</w:t>
       </w:r>
     </w:p>
     <w:p>
@@ -1714,1125 +1746,1774 @@
       <w:pPr>
         <w:pStyle w:val="Ttulo1"/>
       </w:pPr>
-      <w:bookmarkStart w:id="2" w:name="_Toc155610623"/>
+      <w:bookmarkStart w:id="2" w:name="_Toc155648670"/>
       <w:r>
         <w:lastRenderedPageBreak/>
         <w:t>Diagrama DAFO</w:t>
       </w:r>
       <w:bookmarkEnd w:id="2"/>
     </w:p>
-    <w:p/>
-    <w:p>
-      <w:r>
-        <w:br w:type="page"/>
-      </w:r>
-    </w:p>
-    <w:p>
-      <w:pPr>
-        <w:pStyle w:val="Ttulo1"/>
-      </w:pPr>
-      <w:bookmarkStart w:id="3" w:name="_Toc155610624"/>
-      <w:r>
-        <w:lastRenderedPageBreak/>
-        <w:t>Descripción técnica</w:t>
-      </w:r>
-      <w:bookmarkEnd w:id="3"/>
-    </w:p>
-    <w:p/>
-    <w:p>
-      <w:r>
-        <w:t>Para la implementación del proyecto, se emplearán las siguientes tecnologías y lenguajes:</w:t>
-      </w:r>
-    </w:p>
-    <w:p>
-      <w:pPr>
-        <w:pStyle w:val="Prrafodelista"/>
-        <w:numPr>
-          <w:ilvl w:val="0"/>
-          <w:numId w:val="2"/>
-        </w:numPr>
-      </w:pPr>
-      <w:r>
-        <w:t>MySQL: Sistema de gestión de bases de datos relacional.</w:t>
-      </w:r>
-    </w:p>
-    <w:p>
-      <w:pPr>
-        <w:pStyle w:val="Prrafodelista"/>
-        <w:numPr>
-          <w:ilvl w:val="0"/>
-          <w:numId w:val="2"/>
-        </w:numPr>
-      </w:pPr>
-      <w:r>
-        <w:t>Yii2 y PHP: Marcos de desarrollo web en PHP de alto rendimiento.</w:t>
-      </w:r>
-    </w:p>
-    <w:p>
-      <w:pPr>
-        <w:pStyle w:val="Prrafodelista"/>
-        <w:numPr>
-          <w:ilvl w:val="0"/>
-          <w:numId w:val="2"/>
-        </w:numPr>
-      </w:pPr>
-      <w:r>
-        <w:t xml:space="preserve">Bootstrap: Marco de diseño </w:t>
-      </w:r>
-      <w:proofErr w:type="spellStart"/>
-      <w:r>
-        <w:t>front-end</w:t>
-      </w:r>
-      <w:proofErr w:type="spellEnd"/>
-      <w:r>
-        <w:t xml:space="preserve"> para el desarrollo web.</w:t>
-      </w:r>
-    </w:p>
-    <w:p>
-      <w:pPr>
-        <w:pStyle w:val="Prrafodelista"/>
-        <w:numPr>
-          <w:ilvl w:val="0"/>
-          <w:numId w:val="2"/>
-        </w:numPr>
-      </w:pPr>
-      <w:r>
-        <w:t>HTML y CSS: Lenguajes esenciales para estructurar y estilizar las páginas web.</w:t>
-      </w:r>
-    </w:p>
-    <w:p>
-      <w:pPr>
-        <w:pStyle w:val="Prrafodelista"/>
-        <w:numPr>
-          <w:ilvl w:val="0"/>
-          <w:numId w:val="2"/>
-        </w:numPr>
-      </w:pPr>
-      <w:r>
-        <w:t>Git: Sistema de control de versiones distribuido para gestionar el desarrollo de manera eficiente.</w:t>
-      </w:r>
-    </w:p>
-    <w:p>
-      <w:pPr>
-        <w:pStyle w:val="Prrafodelista"/>
-        <w:numPr>
-          <w:ilvl w:val="0"/>
-          <w:numId w:val="2"/>
-        </w:numPr>
-      </w:pPr>
-      <w:proofErr w:type="spellStart"/>
-      <w:r>
-        <w:t>Figma</w:t>
-      </w:r>
-      <w:proofErr w:type="spellEnd"/>
-      <w:r>
-        <w:t>: Herramienta de diseño de interfaz de usuario basada en la nube para facilitar la colaboración y prototipado.</w:t>
-      </w:r>
-    </w:p>
-    <w:p>
-      <w:pPr>
-        <w:pStyle w:val="Prrafodelista"/>
-        <w:numPr>
-          <w:ilvl w:val="0"/>
-          <w:numId w:val="2"/>
-        </w:numPr>
-      </w:pPr>
-      <w:r>
-        <w:t>Dia: Aplicación especializada en la creación de diagramas y representaciones gráficas técnicas.</w:t>
-      </w:r>
-    </w:p>
-    <w:p>
-      <w:r>
-        <w:br w:type="page"/>
-      </w:r>
-    </w:p>
-    <w:p>
-      <w:pPr>
-        <w:pStyle w:val="Ttulo1"/>
-      </w:pPr>
-      <w:bookmarkStart w:id="4" w:name="_Toc155610625"/>
-      <w:r>
-        <w:lastRenderedPageBreak/>
-        <w:t>Planificación del trabajo y estimación temporal</w:t>
-      </w:r>
-      <w:bookmarkEnd w:id="4"/>
-    </w:p>
-    <w:p/>
-    <w:p>
-      <w:r>
-        <w:t>Semana</w:t>
-      </w:r>
-      <w:r>
-        <w:t xml:space="preserve"> 1 (0</w:t>
-      </w:r>
-      <w:r>
-        <w:t>1</w:t>
-      </w:r>
-      <w:r>
-        <w:t>/01/2024</w:t>
-      </w:r>
-      <w:r>
-        <w:t xml:space="preserve"> </w:t>
-      </w:r>
-      <w:r>
-        <w:t>→</w:t>
-      </w:r>
-      <w:r>
-        <w:t xml:space="preserve"> </w:t>
-      </w:r>
-      <w:r>
-        <w:t>0</w:t>
-      </w:r>
-      <w:r>
-        <w:t>7</w:t>
-      </w:r>
-      <w:r>
-        <w:t>/01/2024)</w:t>
-      </w:r>
-      <w:r>
-        <w:t>: Estimación de 7 horas</w:t>
-      </w:r>
-    </w:p>
-    <w:p>
-      <w:pPr>
-        <w:pStyle w:val="Prrafodelista"/>
-        <w:numPr>
-          <w:ilvl w:val="0"/>
-          <w:numId w:val="2"/>
-        </w:numPr>
-      </w:pPr>
-      <w:r>
-        <w:t>Desarrollo del anteproyecto</w:t>
-      </w:r>
-    </w:p>
-    <w:p>
-      <w:pPr>
-        <w:pStyle w:val="Prrafodelista"/>
-        <w:numPr>
-          <w:ilvl w:val="0"/>
-          <w:numId w:val="2"/>
-        </w:numPr>
-      </w:pPr>
-      <w:r>
-        <w:t>Análisis</w:t>
-      </w:r>
-      <w:r>
-        <w:t xml:space="preserve"> de funciones</w:t>
-      </w:r>
-    </w:p>
-    <w:p>
-      <w:r>
-        <w:t xml:space="preserve">Semana </w:t>
-      </w:r>
-      <w:r>
-        <w:t>2 (0</w:t>
-      </w:r>
-      <w:r>
-        <w:t>8</w:t>
-      </w:r>
-      <w:r>
-        <w:t>/01/2024</w:t>
-      </w:r>
-      <w:r>
-        <w:t xml:space="preserve"> </w:t>
-      </w:r>
-      <w:r>
-        <w:t>→</w:t>
-      </w:r>
-      <w:r>
-        <w:t xml:space="preserve"> </w:t>
-      </w:r>
-      <w:r>
-        <w:t>14/01/2024): Estimación de 7 horas</w:t>
-      </w:r>
-    </w:p>
-    <w:p>
-      <w:pPr>
-        <w:pStyle w:val="Prrafodelista"/>
-        <w:numPr>
-          <w:ilvl w:val="0"/>
-          <w:numId w:val="2"/>
-        </w:numPr>
-      </w:pPr>
-      <w:r>
-        <w:t>Análisis</w:t>
-      </w:r>
-      <w:r>
-        <w:t xml:space="preserve"> de funciones</w:t>
-      </w:r>
-    </w:p>
-    <w:p>
-      <w:r>
-        <w:t>Semana 3 (15/01/2024 → 21/01/2024): Estimación de 7 horas</w:t>
-      </w:r>
-    </w:p>
-    <w:p>
-      <w:pPr>
-        <w:pStyle w:val="Prrafodelista"/>
-        <w:numPr>
-          <w:ilvl w:val="0"/>
-          <w:numId w:val="2"/>
-        </w:numPr>
-      </w:pPr>
-      <w:r>
-        <w:t>Análisis de funciones</w:t>
-      </w:r>
-    </w:p>
-    <w:p>
-      <w:r>
-        <w:t xml:space="preserve">Semana </w:t>
-      </w:r>
-      <w:r>
-        <w:t>4 (</w:t>
-      </w:r>
-      <w:r>
-        <w:t>22</w:t>
-      </w:r>
-      <w:r>
-        <w:t>/01/2024 →</w:t>
-      </w:r>
-      <w:r>
-        <w:t xml:space="preserve"> 28</w:t>
-      </w:r>
-      <w:r>
-        <w:t>/01/2024): Estimación de 11 horas</w:t>
-      </w:r>
-    </w:p>
-    <w:p>
-      <w:pPr>
-        <w:pStyle w:val="Prrafodelista"/>
-        <w:numPr>
-          <w:ilvl w:val="0"/>
-          <w:numId w:val="2"/>
-        </w:numPr>
-      </w:pPr>
-      <w:r>
-        <w:t>Análisis</w:t>
-      </w:r>
-      <w:r>
-        <w:t xml:space="preserve"> de funciones</w:t>
-      </w:r>
-    </w:p>
-    <w:p>
-      <w:pPr>
-        <w:pStyle w:val="Prrafodelista"/>
-        <w:numPr>
-          <w:ilvl w:val="0"/>
-          <w:numId w:val="2"/>
-        </w:numPr>
-      </w:pPr>
-      <w:r>
-        <w:t xml:space="preserve">Prototipado de la interfaz de </w:t>
-      </w:r>
-      <w:proofErr w:type="spellStart"/>
-      <w:r>
-        <w:t>F</w:t>
-      </w:r>
-      <w:r>
-        <w:t>igma</w:t>
-      </w:r>
-      <w:proofErr w:type="spellEnd"/>
-    </w:p>
-    <w:p>
-      <w:pPr>
-        <w:pStyle w:val="Prrafodelista"/>
-        <w:numPr>
-          <w:ilvl w:val="0"/>
-          <w:numId w:val="2"/>
-        </w:numPr>
-      </w:pPr>
-      <w:r>
-        <w:t xml:space="preserve">Selección de colores y </w:t>
-      </w:r>
-      <w:r>
-        <w:t>tipografía</w:t>
-      </w:r>
-    </w:p>
-    <w:p>
-      <w:r>
-        <w:t>Semana</w:t>
-      </w:r>
-      <w:r>
-        <w:t xml:space="preserve"> 5</w:t>
-      </w:r>
-      <w:r>
-        <w:t xml:space="preserve"> </w:t>
-      </w:r>
-      <w:r>
-        <w:t>(</w:t>
-      </w:r>
-      <w:r>
-        <w:t>29</w:t>
-      </w:r>
-      <w:r>
-        <w:t>/01/2024</w:t>
-      </w:r>
-      <w:r>
-        <w:t xml:space="preserve"> </w:t>
-      </w:r>
-      <w:r>
-        <w:t>→ 0</w:t>
-      </w:r>
-      <w:r>
-        <w:t>4</w:t>
-      </w:r>
-      <w:r>
-        <w:t>/02/2024): Estimación de 10 horas</w:t>
-      </w:r>
-    </w:p>
-    <w:p>
-      <w:pPr>
-        <w:pStyle w:val="Prrafodelista"/>
-        <w:numPr>
-          <w:ilvl w:val="0"/>
-          <w:numId w:val="2"/>
-        </w:numPr>
-      </w:pPr>
-      <w:r>
-        <w:t xml:space="preserve">Prototipado de la interfaz de </w:t>
-      </w:r>
-      <w:proofErr w:type="spellStart"/>
-      <w:r>
-        <w:t>F</w:t>
-      </w:r>
-      <w:r>
-        <w:t>igma</w:t>
-      </w:r>
-      <w:proofErr w:type="spellEnd"/>
-    </w:p>
-    <w:p>
-      <w:pPr>
-        <w:pStyle w:val="Prrafodelista"/>
-        <w:numPr>
-          <w:ilvl w:val="0"/>
-          <w:numId w:val="2"/>
-        </w:numPr>
-      </w:pPr>
-      <w:r>
-        <w:t xml:space="preserve">Selección de colores y </w:t>
-      </w:r>
-      <w:r>
-        <w:t>tipografía</w:t>
-      </w:r>
-    </w:p>
-    <w:p>
-      <w:r>
-        <w:t xml:space="preserve">Semana </w:t>
-      </w:r>
-      <w:r>
-        <w:t>6 (0</w:t>
-      </w:r>
-      <w:r>
-        <w:t>5</w:t>
-      </w:r>
-      <w:r>
-        <w:t>/02/2024</w:t>
-      </w:r>
-      <w:r>
-        <w:t xml:space="preserve"> al 1</w:t>
-      </w:r>
-      <w:r>
-        <w:t>1/02/2024): Estimación de 9 horas</w:t>
-      </w:r>
-    </w:p>
-    <w:p>
-      <w:pPr>
-        <w:pStyle w:val="Prrafodelista"/>
-        <w:numPr>
-          <w:ilvl w:val="0"/>
-          <w:numId w:val="2"/>
-        </w:numPr>
-      </w:pPr>
-      <w:r>
-        <w:t xml:space="preserve">Prototipado de la interfaz de </w:t>
-      </w:r>
-      <w:proofErr w:type="spellStart"/>
-      <w:r>
-        <w:t>F</w:t>
-      </w:r>
-      <w:r>
-        <w:t>igma</w:t>
-      </w:r>
-      <w:proofErr w:type="spellEnd"/>
-    </w:p>
-    <w:p>
-      <w:r>
-        <w:t>Semana 6 (12/02/2024 → 18/02/2024): Estimación de 9 horas</w:t>
-      </w:r>
-    </w:p>
-    <w:p>
-      <w:pPr>
-        <w:pStyle w:val="Prrafodelista"/>
-        <w:numPr>
-          <w:ilvl w:val="0"/>
-          <w:numId w:val="2"/>
-        </w:numPr>
-      </w:pPr>
-      <w:r>
-        <w:t xml:space="preserve">Prototipado de la interfaz de </w:t>
-      </w:r>
-      <w:proofErr w:type="spellStart"/>
-      <w:r>
-        <w:t>Figma</w:t>
-      </w:r>
-      <w:proofErr w:type="spellEnd"/>
-    </w:p>
-    <w:p>
-      <w:r>
-        <w:t>Semana</w:t>
-      </w:r>
-      <w:r>
-        <w:t xml:space="preserve"> </w:t>
-      </w:r>
-      <w:r>
-        <w:t>7 (</w:t>
-      </w:r>
-      <w:r>
-        <w:t>19</w:t>
-      </w:r>
-      <w:r>
-        <w:t>/02/2024</w:t>
-      </w:r>
-      <w:r>
-        <w:t xml:space="preserve"> </w:t>
-      </w:r>
-      <w:r>
-        <w:t>→</w:t>
-      </w:r>
-      <w:r>
-        <w:t xml:space="preserve"> </w:t>
-      </w:r>
-      <w:r>
-        <w:t>28/02/2024</w:t>
-      </w:r>
-      <w:r>
-        <w:t>):</w:t>
-      </w:r>
-      <w:r>
-        <w:t xml:space="preserve"> Estimación de 13 horas</w:t>
-      </w:r>
-    </w:p>
-    <w:p>
-      <w:pPr>
-        <w:pStyle w:val="Prrafodelista"/>
-        <w:numPr>
-          <w:ilvl w:val="0"/>
-          <w:numId w:val="2"/>
-        </w:numPr>
-      </w:pPr>
-      <w:r>
-        <w:t xml:space="preserve">Prototipado de la interfaz de </w:t>
-      </w:r>
-      <w:proofErr w:type="spellStart"/>
-      <w:r>
-        <w:t>F</w:t>
-      </w:r>
-      <w:r>
-        <w:t>igma</w:t>
-      </w:r>
-      <w:proofErr w:type="spellEnd"/>
-    </w:p>
-    <w:p>
-      <w:pPr>
-        <w:pStyle w:val="Prrafodelista"/>
-        <w:numPr>
-          <w:ilvl w:val="0"/>
-          <w:numId w:val="2"/>
-        </w:numPr>
-      </w:pPr>
-      <w:r>
-        <w:t>Codificación de la aplicación</w:t>
-      </w:r>
-    </w:p>
-    <w:p>
-      <w:r>
-        <w:t>Semana 7 (29/02/2024 → 03/03/2024):</w:t>
-      </w:r>
-      <w:r>
-        <w:t xml:space="preserve"> </w:t>
-      </w:r>
-      <w:r>
-        <w:t>Estimación de 13 horas</w:t>
-      </w:r>
-    </w:p>
-    <w:p>
-      <w:pPr>
-        <w:pStyle w:val="Prrafodelista"/>
-        <w:numPr>
-          <w:ilvl w:val="0"/>
-          <w:numId w:val="2"/>
-        </w:numPr>
-      </w:pPr>
-      <w:r>
-        <w:t xml:space="preserve">Prototipado de la interfaz de </w:t>
-      </w:r>
-      <w:proofErr w:type="spellStart"/>
-      <w:r>
-        <w:t>Figma</w:t>
-      </w:r>
-      <w:proofErr w:type="spellEnd"/>
-    </w:p>
-    <w:p>
-      <w:pPr>
-        <w:pStyle w:val="Prrafodelista"/>
-        <w:numPr>
-          <w:ilvl w:val="0"/>
-          <w:numId w:val="2"/>
-        </w:numPr>
-      </w:pPr>
-      <w:r>
-        <w:t>Codificación de la aplicación</w:t>
-      </w:r>
-    </w:p>
-    <w:p>
-      <w:r>
-        <w:t>Semana 8 (04/03/2024 → 10/03/2024):</w:t>
-      </w:r>
-      <w:r>
-        <w:t xml:space="preserve"> Estimación de 10 horas</w:t>
-      </w:r>
-    </w:p>
-    <w:p>
-      <w:pPr>
-        <w:pStyle w:val="Prrafodelista"/>
-        <w:numPr>
-          <w:ilvl w:val="0"/>
-          <w:numId w:val="2"/>
-        </w:numPr>
-      </w:pPr>
-      <w:r>
-        <w:t>Codificación de la aplicación</w:t>
-      </w:r>
-    </w:p>
-    <w:p>
-      <w:r>
-        <w:t>Semana 9 (11/03/2024 → 17/03/2024):</w:t>
-      </w:r>
-      <w:r>
-        <w:t xml:space="preserve"> Estimación de 10 horas</w:t>
-      </w:r>
-    </w:p>
-    <w:p>
-      <w:pPr>
-        <w:pStyle w:val="Prrafodelista"/>
-        <w:numPr>
-          <w:ilvl w:val="0"/>
-          <w:numId w:val="2"/>
-        </w:numPr>
-      </w:pPr>
-      <w:r>
-        <w:t>Codificación de la aplicación</w:t>
-      </w:r>
-    </w:p>
-    <w:p>
-      <w:r>
-        <w:t>Semana 10 (18/03/2024 → 24/03/2024):</w:t>
-      </w:r>
-      <w:r>
-        <w:t xml:space="preserve"> Estimación de 10 horas</w:t>
-      </w:r>
-    </w:p>
-    <w:p>
-      <w:pPr>
-        <w:pStyle w:val="Prrafodelista"/>
-        <w:numPr>
-          <w:ilvl w:val="0"/>
-          <w:numId w:val="2"/>
-        </w:numPr>
-      </w:pPr>
-      <w:r>
-        <w:lastRenderedPageBreak/>
-        <w:t>Codificación de la aplicación</w:t>
-      </w:r>
-    </w:p>
-    <w:p>
-      <w:r>
-        <w:t>Semana 11 (</w:t>
-      </w:r>
-      <w:r>
-        <w:t>25</w:t>
-      </w:r>
-      <w:r>
-        <w:t xml:space="preserve">/03/2024 → </w:t>
-      </w:r>
-      <w:r>
-        <w:t>31</w:t>
-      </w:r>
-      <w:r>
-        <w:t>/0</w:t>
-      </w:r>
-      <w:r>
-        <w:t>3</w:t>
-      </w:r>
-      <w:r>
-        <w:t>/2024):</w:t>
-      </w:r>
-      <w:r>
-        <w:t xml:space="preserve"> Estimación de 10 horas</w:t>
-      </w:r>
-    </w:p>
-    <w:p>
-      <w:pPr>
-        <w:pStyle w:val="Prrafodelista"/>
-        <w:numPr>
-          <w:ilvl w:val="0"/>
-          <w:numId w:val="2"/>
-        </w:numPr>
-      </w:pPr>
-      <w:r>
-        <w:t>Codificación de la aplicación</w:t>
-      </w:r>
-    </w:p>
-    <w:p>
-      <w:r>
-        <w:t>Semana 12 (</w:t>
-      </w:r>
-      <w:r>
-        <w:t>01</w:t>
-      </w:r>
-      <w:r>
-        <w:t>/0</w:t>
-      </w:r>
-      <w:r>
-        <w:t>4</w:t>
-      </w:r>
-      <w:r>
-        <w:t xml:space="preserve">/2024 → </w:t>
-      </w:r>
-      <w:r>
-        <w:t>07</w:t>
-      </w:r>
-      <w:r>
-        <w:t>/04/2024):</w:t>
-      </w:r>
-      <w:r>
-        <w:t xml:space="preserve"> Estimación de 10 horas</w:t>
-      </w:r>
-    </w:p>
-    <w:p>
-      <w:pPr>
-        <w:pStyle w:val="Prrafodelista"/>
-        <w:numPr>
-          <w:ilvl w:val="0"/>
-          <w:numId w:val="2"/>
-        </w:numPr>
-      </w:pPr>
-      <w:r>
-        <w:t>Codificación de la aplicación</w:t>
-      </w:r>
-    </w:p>
-    <w:p>
-      <w:r>
-        <w:t xml:space="preserve">Semana </w:t>
-      </w:r>
-      <w:r>
-        <w:t>13</w:t>
-      </w:r>
-      <w:r>
-        <w:t xml:space="preserve"> (</w:t>
-      </w:r>
-      <w:r>
-        <w:t>08</w:t>
-      </w:r>
-      <w:r>
-        <w:t>/0</w:t>
-      </w:r>
-      <w:r>
-        <w:t>4</w:t>
-      </w:r>
-      <w:r>
-        <w:t xml:space="preserve">/2024 → </w:t>
-      </w:r>
-      <w:r>
-        <w:t>14</w:t>
-      </w:r>
-      <w:r>
-        <w:t>/04/2024):</w:t>
-      </w:r>
-      <w:r>
-        <w:t xml:space="preserve"> Estimación de 10 horas</w:t>
-      </w:r>
-    </w:p>
-    <w:p>
-      <w:pPr>
-        <w:pStyle w:val="Prrafodelista"/>
-        <w:numPr>
-          <w:ilvl w:val="0"/>
-          <w:numId w:val="2"/>
-        </w:numPr>
-      </w:pPr>
-      <w:r>
-        <w:t>Codificación de la aplicación</w:t>
-      </w:r>
-    </w:p>
-    <w:p>
-      <w:r>
-        <w:t xml:space="preserve">Semana </w:t>
-      </w:r>
-      <w:r>
-        <w:t>14</w:t>
-      </w:r>
-      <w:r>
-        <w:t xml:space="preserve"> (</w:t>
-      </w:r>
-      <w:r>
-        <w:t>15</w:t>
-      </w:r>
-      <w:r>
-        <w:t>/0</w:t>
-      </w:r>
-      <w:r>
-        <w:t>4</w:t>
-      </w:r>
-      <w:r>
-        <w:t xml:space="preserve">/2024 → </w:t>
-      </w:r>
-      <w:r>
-        <w:t>21</w:t>
-      </w:r>
-      <w:r>
-        <w:t>/04/2024):</w:t>
-      </w:r>
-      <w:r>
-        <w:t xml:space="preserve"> Estimación de </w:t>
-      </w:r>
-      <w:r>
-        <w:t xml:space="preserve">12 </w:t>
-      </w:r>
-      <w:r>
-        <w:t>horas</w:t>
-      </w:r>
-    </w:p>
-    <w:p>
-      <w:pPr>
-        <w:pStyle w:val="Prrafodelista"/>
-        <w:numPr>
-          <w:ilvl w:val="0"/>
-          <w:numId w:val="2"/>
-        </w:numPr>
-      </w:pPr>
-      <w:r>
-        <w:t>Codificación de la aplicación</w:t>
-      </w:r>
-    </w:p>
-    <w:p>
-      <w:pPr>
-        <w:pStyle w:val="Prrafodelista"/>
-        <w:numPr>
-          <w:ilvl w:val="0"/>
-          <w:numId w:val="2"/>
-        </w:numPr>
-      </w:pPr>
-      <w:r>
-        <w:t>Desarrollo del diagrama de casos de uso y diagrama de clases</w:t>
-      </w:r>
-    </w:p>
-    <w:p>
-      <w:r>
-        <w:t xml:space="preserve">Semana 15 (22/04/2024 → 28/04/2024): Estimación de </w:t>
-      </w:r>
-      <w:r>
-        <w:t>9</w:t>
-      </w:r>
-      <w:r>
-        <w:t xml:space="preserve"> horas</w:t>
-      </w:r>
-    </w:p>
-    <w:p>
-      <w:pPr>
-        <w:pStyle w:val="Prrafodelista"/>
-        <w:numPr>
-          <w:ilvl w:val="0"/>
-          <w:numId w:val="2"/>
-        </w:numPr>
-      </w:pPr>
-      <w:r>
-        <w:t>Codificación de la aplicación</w:t>
-      </w:r>
-    </w:p>
-    <w:p>
-      <w:r>
-        <w:t>Semana 16 (29</w:t>
-      </w:r>
-      <w:r>
-        <w:t>/04/2024</w:t>
-      </w:r>
-      <w:r>
-        <w:t xml:space="preserve"> </w:t>
-      </w:r>
-      <w:r>
-        <w:t>→ 0</w:t>
-      </w:r>
-      <w:r>
-        <w:t>5</w:t>
-      </w:r>
-      <w:r>
-        <w:t>/05/2024</w:t>
-      </w:r>
-      <w:r>
-        <w:t>)</w:t>
-      </w:r>
-      <w:r>
-        <w:t xml:space="preserve">: Estimación de </w:t>
-      </w:r>
-      <w:r>
-        <w:t>8</w:t>
-      </w:r>
-      <w:r>
-        <w:t xml:space="preserve"> horas</w:t>
-      </w:r>
-    </w:p>
-    <w:p>
-      <w:pPr>
-        <w:pStyle w:val="Prrafodelista"/>
-        <w:numPr>
-          <w:ilvl w:val="0"/>
-          <w:numId w:val="2"/>
-        </w:numPr>
-      </w:pPr>
-      <w:r>
-        <w:t>Codificación de la aplicación</w:t>
-      </w:r>
-    </w:p>
-    <w:p>
-      <w:pPr>
-        <w:pStyle w:val="Prrafodelista"/>
-        <w:numPr>
-          <w:ilvl w:val="0"/>
-          <w:numId w:val="2"/>
-        </w:numPr>
-      </w:pPr>
-      <w:r>
-        <w:t>Realización de pruebas</w:t>
-      </w:r>
-    </w:p>
-    <w:p>
-      <w:r>
-        <w:t>Semana 1</w:t>
-      </w:r>
-      <w:r>
-        <w:t>7</w:t>
-      </w:r>
-      <w:r>
-        <w:t xml:space="preserve"> (</w:t>
-      </w:r>
-      <w:r>
-        <w:t>06</w:t>
-      </w:r>
-      <w:r>
-        <w:t>/0</w:t>
-      </w:r>
-      <w:r>
-        <w:t>5</w:t>
-      </w:r>
-      <w:r>
-        <w:t xml:space="preserve">/2024 → </w:t>
-      </w:r>
-      <w:r>
-        <w:t>12</w:t>
-      </w:r>
-      <w:r>
-        <w:t xml:space="preserve">/05/2024): Estimación de </w:t>
-      </w:r>
-      <w:r>
-        <w:t>6</w:t>
-      </w:r>
-      <w:r>
-        <w:t xml:space="preserve"> horas</w:t>
-      </w:r>
-    </w:p>
-    <w:p>
-      <w:pPr>
-        <w:pStyle w:val="Prrafodelista"/>
-        <w:numPr>
-          <w:ilvl w:val="0"/>
-          <w:numId w:val="2"/>
-        </w:numPr>
-      </w:pPr>
-      <w:r>
-        <w:t>Realización de pruebas</w:t>
-      </w:r>
-    </w:p>
-    <w:p>
-      <w:r>
-        <w:t>Semana 1</w:t>
-      </w:r>
-      <w:r>
-        <w:t>8</w:t>
-      </w:r>
-      <w:r>
-        <w:t xml:space="preserve"> (</w:t>
-      </w:r>
-      <w:r>
-        <w:t>13</w:t>
-      </w:r>
-      <w:r>
-        <w:t>/0</w:t>
-      </w:r>
-      <w:r>
-        <w:t>5</w:t>
-      </w:r>
-      <w:r>
-        <w:t xml:space="preserve">/2024 → </w:t>
-      </w:r>
-      <w:r>
-        <w:t>19</w:t>
-      </w:r>
-      <w:r>
-        <w:t>/0</w:t>
-      </w:r>
-      <w:r>
-        <w:t>5</w:t>
-      </w:r>
-      <w:r>
-        <w:t xml:space="preserve">/2024): </w:t>
-      </w:r>
-      <w:r>
-        <w:t>Estimación</w:t>
-      </w:r>
-      <w:r>
-        <w:t xml:space="preserve"> de </w:t>
-      </w:r>
-      <w:r>
-        <w:t>6 horas</w:t>
-      </w:r>
-    </w:p>
-    <w:p>
-      <w:pPr>
-        <w:pStyle w:val="Prrafodelista"/>
-        <w:numPr>
-          <w:ilvl w:val="0"/>
-          <w:numId w:val="2"/>
-        </w:numPr>
-      </w:pPr>
-      <w:r>
-        <w:t>Realización de pruebas</w:t>
-      </w:r>
-    </w:p>
-    <w:p>
-      <w:r>
-        <w:t>Semana 18 (</w:t>
-      </w:r>
-      <w:r>
-        <w:t>20</w:t>
-      </w:r>
-      <w:r>
-        <w:t>/05/2024 → 07/0</w:t>
-      </w:r>
-      <w:r>
-        <w:t>5</w:t>
-      </w:r>
-      <w:r>
-        <w:t xml:space="preserve">/2024): Estimación de </w:t>
-      </w:r>
-      <w:r>
-        <w:t>8 horas</w:t>
-      </w:r>
-    </w:p>
-    <w:p>
-      <w:pPr>
-        <w:pStyle w:val="Prrafodelista"/>
-        <w:numPr>
-          <w:ilvl w:val="0"/>
-          <w:numId w:val="2"/>
-        </w:numPr>
-      </w:pPr>
-      <w:r>
-        <w:t>Corrección de errores</w:t>
-      </w:r>
-    </w:p>
-    <w:p>
-      <w:r>
-        <w:t>Semana 18 (</w:t>
-      </w:r>
-      <w:r>
-        <w:t>27</w:t>
-      </w:r>
-      <w:r>
-        <w:t xml:space="preserve">/05/2024 → 07/06/2024): Estimación de </w:t>
-      </w:r>
-      <w:r>
-        <w:t>8 horas</w:t>
-      </w:r>
-    </w:p>
-    <w:p>
-      <w:pPr>
-        <w:pStyle w:val="Prrafodelista"/>
-        <w:numPr>
-          <w:ilvl w:val="0"/>
-          <w:numId w:val="2"/>
-        </w:numPr>
-      </w:pPr>
-      <w:r>
-        <w:t>Desarrollo de la presentación</w:t>
-      </w:r>
-    </w:p>
-    <w:p>
-      <w:pPr>
-        <w:pStyle w:val="Prrafodelista"/>
-        <w:numPr>
-          <w:ilvl w:val="0"/>
-          <w:numId w:val="2"/>
-        </w:numPr>
-      </w:pPr>
-      <w:r>
-        <w:t>Corrección de errores</w:t>
-      </w:r>
-    </w:p>
-    <w:p>
-      <w:r>
-        <w:t>Semana 18 (</w:t>
-      </w:r>
-      <w:r>
-        <w:t>03</w:t>
-      </w:r>
-      <w:r>
-        <w:t>/0</w:t>
-      </w:r>
-      <w:r>
-        <w:t>6</w:t>
-      </w:r>
-      <w:r>
-        <w:t xml:space="preserve">/2024 → 07/06/2024): Estimación de </w:t>
-      </w:r>
-      <w:r>
-        <w:t>9 horas</w:t>
-      </w:r>
-    </w:p>
-    <w:p>
-      <w:pPr>
-        <w:pStyle w:val="Prrafodelista"/>
-        <w:numPr>
-          <w:ilvl w:val="0"/>
-          <w:numId w:val="2"/>
-        </w:numPr>
-      </w:pPr>
-      <w:r>
-        <w:t>Desarrollo de la presentación</w:t>
-      </w:r>
-    </w:p>
-    <w:p>
-      <w:pPr>
-        <w:pStyle w:val="Prrafodelista"/>
-        <w:numPr>
-          <w:ilvl w:val="0"/>
-          <w:numId w:val="2"/>
-        </w:numPr>
-      </w:pPr>
-      <w:r>
-        <w:t>Preparación de la presentación</w:t>
-      </w:r>
-    </w:p>
-    <w:p/>
-    <w:p/>
-    <w:p/>
     <w:p/>
     <w:p>
       <w:r>
         <w:rPr>
           <w:noProof/>
         </w:rPr>
+        <w:drawing>
+          <wp:inline distT="0" distB="0" distL="0" distR="0" wp14:anchorId="1EE76460" wp14:editId="685E991C">
+            <wp:extent cx="5400040" cy="4813935"/>
+            <wp:effectExtent l="0" t="0" r="0" b="5715"/>
+            <wp:docPr id="2" name="Imagen 2"/>
+            <wp:cNvGraphicFramePr>
+              <a:graphicFrameLocks xmlns:a="http://schemas.openxmlformats.org/drawingml/2006/main" noChangeAspect="1"/>
+            </wp:cNvGraphicFramePr>
+            <a:graphic xmlns:a="http://schemas.openxmlformats.org/drawingml/2006/main">
+              <a:graphicData uri="http://schemas.openxmlformats.org/drawingml/2006/picture">
+                <pic:pic xmlns:pic="http://schemas.openxmlformats.org/drawingml/2006/picture">
+                  <pic:nvPicPr>
+                    <pic:cNvPr id="0" name="Picture 1"/>
+                    <pic:cNvPicPr>
+                      <a:picLocks noChangeAspect="1" noChangeArrowheads="1"/>
+                    </pic:cNvPicPr>
+                  </pic:nvPicPr>
+                  <pic:blipFill>
+                    <a:blip r:embed="rId8">
+                      <a:extLst>
+                        <a:ext uri="{28A0092B-C50C-407E-A947-70E740481C1C}">
+                          <a14:useLocalDpi xmlns:a14="http://schemas.microsoft.com/office/drawing/2010/main" val="0"/>
+                        </a:ext>
+                      </a:extLst>
+                    </a:blip>
+                    <a:srcRect/>
+                    <a:stretch>
+                      <a:fillRect/>
+                    </a:stretch>
+                  </pic:blipFill>
+                  <pic:spPr bwMode="auto">
+                    <a:xfrm>
+                      <a:off x="0" y="0"/>
+                      <a:ext cx="5400040" cy="4813935"/>
+                    </a:xfrm>
+                    <a:prstGeom prst="rect">
+                      <a:avLst/>
+                    </a:prstGeom>
+                    <a:noFill/>
+                    <a:ln>
+                      <a:noFill/>
+                    </a:ln>
+                  </pic:spPr>
+                </pic:pic>
+              </a:graphicData>
+            </a:graphic>
+          </wp:inline>
+        </w:drawing>
+      </w:r>
+    </w:p>
+    <w:p>
+      <w:r>
+        <w:br w:type="page"/>
+      </w:r>
+    </w:p>
+    <w:p>
+      <w:pPr>
+        <w:pStyle w:val="Ttulo1"/>
+      </w:pPr>
+      <w:bookmarkStart w:id="3" w:name="_Toc155648671"/>
+      <w:r>
         <w:lastRenderedPageBreak/>
+        <w:t>Descripción técnica</w:t>
+      </w:r>
+      <w:bookmarkEnd w:id="3"/>
+    </w:p>
+    <w:p/>
+    <w:p>
+      <w:pPr>
+        <w:jc w:val="both"/>
+      </w:pPr>
+      <w:r>
+        <w:t>Para la implementación del proyecto, se emplearán las siguientes tecnologías y lenguajes:</w:t>
+      </w:r>
+    </w:p>
+    <w:p>
+      <w:pPr>
+        <w:pStyle w:val="Prrafodelista"/>
+        <w:numPr>
+          <w:ilvl w:val="0"/>
+          <w:numId w:val="2"/>
+        </w:numPr>
+        <w:jc w:val="both"/>
+      </w:pPr>
+      <w:r>
+        <w:t xml:space="preserve">MySQL: Sistema de gestión de </w:t>
+      </w:r>
+      <w:r>
+        <w:t xml:space="preserve">la </w:t>
+      </w:r>
+      <w:r>
+        <w:t xml:space="preserve">base de datos </w:t>
+      </w:r>
+      <w:r>
+        <w:t>de</w:t>
+      </w:r>
+      <w:r>
+        <w:t xml:space="preserve"> la aplicación</w:t>
+      </w:r>
+      <w:r>
+        <w:t>.</w:t>
+      </w:r>
+    </w:p>
+    <w:p>
+      <w:pPr>
+        <w:pStyle w:val="Prrafodelista"/>
+        <w:numPr>
+          <w:ilvl w:val="0"/>
+          <w:numId w:val="2"/>
+        </w:numPr>
+        <w:jc w:val="both"/>
+      </w:pPr>
+      <w:r>
+        <w:t>PHP:</w:t>
+      </w:r>
+      <w:r>
+        <w:t xml:space="preserve"> </w:t>
+      </w:r>
+      <w:r>
+        <w:t xml:space="preserve">Lenguaje de programación </w:t>
+      </w:r>
+      <w:r>
+        <w:t xml:space="preserve">que trabaja </w:t>
+      </w:r>
+      <w:r>
+        <w:t xml:space="preserve">con bases de datos para implementar funciones dinámicas en </w:t>
+      </w:r>
+      <w:r>
+        <w:t>la aplicación</w:t>
+      </w:r>
+      <w:r>
+        <w:t xml:space="preserve"> web.</w:t>
+      </w:r>
+    </w:p>
+    <w:p>
+      <w:pPr>
+        <w:pStyle w:val="Prrafodelista"/>
+        <w:numPr>
+          <w:ilvl w:val="0"/>
+          <w:numId w:val="2"/>
+        </w:numPr>
+        <w:jc w:val="both"/>
+      </w:pPr>
+      <w:r>
+        <w:t>Yii2</w:t>
+      </w:r>
+      <w:r>
+        <w:t>: Framework de PHP en el que se implementara la aplicación web.</w:t>
+      </w:r>
+    </w:p>
+    <w:p>
+      <w:pPr>
+        <w:pStyle w:val="Prrafodelista"/>
+        <w:numPr>
+          <w:ilvl w:val="0"/>
+          <w:numId w:val="2"/>
+        </w:numPr>
+        <w:jc w:val="both"/>
+      </w:pPr>
+      <w:r>
+        <w:t xml:space="preserve">HTML y CSS: </w:t>
+      </w:r>
+      <w:r>
+        <w:t>Lenguajes para estructurar y estilizar las páginas web.</w:t>
+      </w:r>
+    </w:p>
+    <w:p>
+      <w:pPr>
+        <w:pStyle w:val="Prrafodelista"/>
+        <w:numPr>
+          <w:ilvl w:val="0"/>
+          <w:numId w:val="2"/>
+        </w:numPr>
+        <w:jc w:val="both"/>
+      </w:pPr>
+      <w:r>
+        <w:t>Bootstrap: Framework para configurar la arquitectura y facilitar la implementación de código HTML y CSS.</w:t>
+      </w:r>
+    </w:p>
+    <w:p>
+      <w:pPr>
+        <w:pStyle w:val="Prrafodelista"/>
+        <w:numPr>
+          <w:ilvl w:val="0"/>
+          <w:numId w:val="2"/>
+        </w:numPr>
+        <w:jc w:val="both"/>
+      </w:pPr>
+      <w:r>
+        <w:t xml:space="preserve">Git: Sistema de control de versiones para gestionar el </w:t>
+      </w:r>
+      <w:r>
+        <w:t>desarrollo del proyecto</w:t>
+      </w:r>
+      <w:r>
+        <w:t>.</w:t>
+      </w:r>
+    </w:p>
+    <w:p>
+      <w:pPr>
+        <w:pStyle w:val="Prrafodelista"/>
+        <w:numPr>
+          <w:ilvl w:val="0"/>
+          <w:numId w:val="2"/>
+        </w:numPr>
+        <w:jc w:val="both"/>
+      </w:pPr>
+      <w:proofErr w:type="spellStart"/>
+      <w:r>
+        <w:t>Figma</w:t>
+      </w:r>
+      <w:proofErr w:type="spellEnd"/>
+      <w:r>
+        <w:t xml:space="preserve">: Herramienta </w:t>
+      </w:r>
+      <w:r>
+        <w:t>para</w:t>
+      </w:r>
+      <w:r>
+        <w:t xml:space="preserve"> diseñ</w:t>
+      </w:r>
+      <w:r>
+        <w:t>ar</w:t>
+      </w:r>
+      <w:r>
+        <w:t xml:space="preserve"> </w:t>
+      </w:r>
+      <w:r>
+        <w:t>la</w:t>
+      </w:r>
+      <w:r>
+        <w:t xml:space="preserve"> interfaz de usuario</w:t>
+      </w:r>
+      <w:r>
+        <w:t>.</w:t>
+      </w:r>
+    </w:p>
+    <w:p>
+      <w:pPr>
+        <w:pStyle w:val="Prrafodelista"/>
+        <w:numPr>
+          <w:ilvl w:val="0"/>
+          <w:numId w:val="2"/>
+        </w:numPr>
+        <w:jc w:val="both"/>
+      </w:pPr>
+      <w:r>
+        <w:t xml:space="preserve">Dia: Aplicación </w:t>
+      </w:r>
+      <w:r>
+        <w:t>para</w:t>
+      </w:r>
+      <w:r>
+        <w:t xml:space="preserve"> crea</w:t>
+      </w:r>
+      <w:r>
+        <w:t>r</w:t>
+      </w:r>
+      <w:r>
+        <w:t xml:space="preserve"> diagramas</w:t>
+      </w:r>
+      <w:r>
+        <w:t>.</w:t>
+      </w:r>
+    </w:p>
+    <w:p>
+      <w:r>
+        <w:br w:type="page"/>
+      </w:r>
+    </w:p>
+    <w:p>
+      <w:pPr>
+        <w:pStyle w:val="Ttulo1"/>
+      </w:pPr>
+      <w:bookmarkStart w:id="4" w:name="_Toc155648672"/>
+      <w:r>
+        <w:lastRenderedPageBreak/>
+        <w:t>Planificación del trabajo y estimación temporal</w:t>
+      </w:r>
+      <w:bookmarkEnd w:id="4"/>
+    </w:p>
+    <w:p/>
+    <w:p>
+      <w:r>
+        <w:t>Semana</w:t>
+      </w:r>
+      <w:r>
+        <w:t xml:space="preserve"> 1 (0</w:t>
+      </w:r>
+      <w:r>
+        <w:t>1</w:t>
+      </w:r>
+      <w:r>
+        <w:t>/01/2024</w:t>
+      </w:r>
+      <w:r>
+        <w:t xml:space="preserve"> </w:t>
+      </w:r>
+      <w:r>
+        <w:t>→</w:t>
+      </w:r>
+      <w:r>
+        <w:t xml:space="preserve"> </w:t>
+      </w:r>
+      <w:r>
+        <w:t>0</w:t>
+      </w:r>
+      <w:r>
+        <w:t>7</w:t>
+      </w:r>
+      <w:r>
+        <w:t>/01/2024)</w:t>
+      </w:r>
+      <w:r>
+        <w:t>: Estimación de 7 horas</w:t>
+      </w:r>
+    </w:p>
+    <w:p>
+      <w:pPr>
+        <w:pStyle w:val="Prrafodelista"/>
+        <w:numPr>
+          <w:ilvl w:val="0"/>
+          <w:numId w:val="2"/>
+        </w:numPr>
+      </w:pPr>
+      <w:r>
+        <w:t>Desarrollo del anteproyecto</w:t>
+      </w:r>
+    </w:p>
+    <w:p>
+      <w:r>
+        <w:t xml:space="preserve">Semana </w:t>
+      </w:r>
+      <w:r>
+        <w:t>2 (0</w:t>
+      </w:r>
+      <w:r>
+        <w:t>8</w:t>
+      </w:r>
+      <w:r>
+        <w:t>/01/2024</w:t>
+      </w:r>
+      <w:r>
+        <w:t xml:space="preserve"> </w:t>
+      </w:r>
+      <w:r>
+        <w:t>→</w:t>
+      </w:r>
+      <w:r>
+        <w:t xml:space="preserve"> </w:t>
+      </w:r>
+      <w:r>
+        <w:t xml:space="preserve">14/01/2024): Estimación de </w:t>
+      </w:r>
+      <w:r>
+        <w:t>1</w:t>
+      </w:r>
+      <w:r>
+        <w:t>0</w:t>
+      </w:r>
+      <w:r>
+        <w:t xml:space="preserve"> horas</w:t>
+      </w:r>
+    </w:p>
+    <w:p>
+      <w:pPr>
+        <w:pStyle w:val="Prrafodelista"/>
+        <w:numPr>
+          <w:ilvl w:val="0"/>
+          <w:numId w:val="2"/>
+        </w:numPr>
+      </w:pPr>
+      <w:r>
+        <w:t>Desarrollo del anteproyecto</w:t>
+      </w:r>
+    </w:p>
+    <w:p>
+      <w:pPr>
+        <w:pStyle w:val="Prrafodelista"/>
+        <w:numPr>
+          <w:ilvl w:val="0"/>
+          <w:numId w:val="2"/>
+        </w:numPr>
+      </w:pPr>
+      <w:r>
+        <w:t>Análisis</w:t>
+      </w:r>
+      <w:r>
+        <w:t xml:space="preserve"> de funciones</w:t>
+      </w:r>
+    </w:p>
+    <w:p>
+      <w:pPr>
+        <w:pStyle w:val="Prrafodelista"/>
+        <w:numPr>
+          <w:ilvl w:val="0"/>
+          <w:numId w:val="2"/>
+        </w:numPr>
+      </w:pPr>
+      <w:r>
+        <w:t>Creación del proyecto en Git</w:t>
+      </w:r>
+    </w:p>
+    <w:p>
+      <w:pPr>
+        <w:pStyle w:val="Prrafodelista"/>
+        <w:numPr>
+          <w:ilvl w:val="0"/>
+          <w:numId w:val="2"/>
+        </w:numPr>
+      </w:pPr>
+      <w:r>
+        <w:t>Desarrollo del CRUD de la base de datos</w:t>
+      </w:r>
+    </w:p>
+    <w:p>
+      <w:r>
+        <w:t xml:space="preserve">Semana 3 (15/01/2024 → 21/01/2024): Estimación de </w:t>
+      </w:r>
+      <w:r>
+        <w:t>1</w:t>
+      </w:r>
+      <w:r>
+        <w:t>1</w:t>
+      </w:r>
+      <w:r>
+        <w:t xml:space="preserve"> horas</w:t>
+      </w:r>
+    </w:p>
+    <w:p>
+      <w:pPr>
+        <w:pStyle w:val="Prrafodelista"/>
+        <w:numPr>
+          <w:ilvl w:val="0"/>
+          <w:numId w:val="2"/>
+        </w:numPr>
+      </w:pPr>
+      <w:r>
+        <w:t>Análisis de funciones</w:t>
+      </w:r>
+    </w:p>
+    <w:p>
+      <w:pPr>
+        <w:pStyle w:val="Prrafodelista"/>
+        <w:numPr>
+          <w:ilvl w:val="0"/>
+          <w:numId w:val="2"/>
+        </w:numPr>
+      </w:pPr>
+      <w:r>
+        <w:t xml:space="preserve">Prototipado de la interfaz de </w:t>
+      </w:r>
+      <w:proofErr w:type="spellStart"/>
+      <w:r>
+        <w:t>Figma</w:t>
+      </w:r>
+      <w:proofErr w:type="spellEnd"/>
+    </w:p>
+    <w:p>
+      <w:pPr>
+        <w:pStyle w:val="Prrafodelista"/>
+        <w:numPr>
+          <w:ilvl w:val="0"/>
+          <w:numId w:val="2"/>
+        </w:numPr>
+      </w:pPr>
+      <w:r>
+        <w:t>Selección de colores y tipografía</w:t>
+      </w:r>
+    </w:p>
+    <w:p>
+      <w:r>
+        <w:t xml:space="preserve">Semana </w:t>
+      </w:r>
+      <w:r>
+        <w:t>4 (</w:t>
+      </w:r>
+      <w:r>
+        <w:t>22</w:t>
+      </w:r>
+      <w:r>
+        <w:t>/01/2024 →</w:t>
+      </w:r>
+      <w:r>
+        <w:t xml:space="preserve"> 28</w:t>
+      </w:r>
+      <w:r>
+        <w:t xml:space="preserve">/01/2024): Estimación de </w:t>
+      </w:r>
+      <w:r>
+        <w:t>1</w:t>
+      </w:r>
+      <w:r>
+        <w:t>2</w:t>
+      </w:r>
+      <w:r>
+        <w:t xml:space="preserve"> horas</w:t>
+      </w:r>
+    </w:p>
+    <w:p>
+      <w:pPr>
+        <w:pStyle w:val="Prrafodelista"/>
+        <w:numPr>
+          <w:ilvl w:val="0"/>
+          <w:numId w:val="2"/>
+        </w:numPr>
+      </w:pPr>
+      <w:r>
+        <w:t>Análisis</w:t>
+      </w:r>
+      <w:r>
+        <w:t xml:space="preserve"> de funciones</w:t>
+      </w:r>
+    </w:p>
+    <w:p>
+      <w:pPr>
+        <w:pStyle w:val="Prrafodelista"/>
+        <w:numPr>
+          <w:ilvl w:val="0"/>
+          <w:numId w:val="2"/>
+        </w:numPr>
+      </w:pPr>
+      <w:r>
+        <w:t xml:space="preserve">Prototipado de la interfaz de </w:t>
+      </w:r>
+      <w:proofErr w:type="spellStart"/>
+      <w:r>
+        <w:t>F</w:t>
+      </w:r>
+      <w:r>
+        <w:t>igma</w:t>
+      </w:r>
+      <w:proofErr w:type="spellEnd"/>
+    </w:p>
+    <w:p>
+      <w:pPr>
+        <w:pStyle w:val="Prrafodelista"/>
+        <w:numPr>
+          <w:ilvl w:val="0"/>
+          <w:numId w:val="2"/>
+        </w:numPr>
+      </w:pPr>
+      <w:r>
+        <w:t xml:space="preserve">Selección de colores y </w:t>
+      </w:r>
+      <w:r>
+        <w:t>tipografía</w:t>
+      </w:r>
+    </w:p>
+    <w:p>
+      <w:r>
+        <w:t>Semana</w:t>
+      </w:r>
+      <w:r>
+        <w:t xml:space="preserve"> 5</w:t>
+      </w:r>
+      <w:r>
+        <w:t xml:space="preserve"> </w:t>
+      </w:r>
+      <w:r>
+        <w:t>(</w:t>
+      </w:r>
+      <w:r>
+        <w:t>29</w:t>
+      </w:r>
+      <w:r>
+        <w:t>/01/2024</w:t>
+      </w:r>
+      <w:r>
+        <w:t xml:space="preserve"> </w:t>
+      </w:r>
+      <w:r>
+        <w:t>→ 0</w:t>
+      </w:r>
+      <w:r>
+        <w:t>4</w:t>
+      </w:r>
+      <w:r>
+        <w:t>/02/2024): Estimación de 1</w:t>
+      </w:r>
+      <w:r>
+        <w:t>2</w:t>
+      </w:r>
+      <w:r>
+        <w:t xml:space="preserve"> horas</w:t>
+      </w:r>
+    </w:p>
+    <w:p>
+      <w:pPr>
+        <w:pStyle w:val="Prrafodelista"/>
+        <w:numPr>
+          <w:ilvl w:val="0"/>
+          <w:numId w:val="2"/>
+        </w:numPr>
+      </w:pPr>
+      <w:r>
+        <w:t>Análisis de funciones</w:t>
+      </w:r>
+    </w:p>
+    <w:p>
+      <w:pPr>
+        <w:pStyle w:val="Prrafodelista"/>
+        <w:numPr>
+          <w:ilvl w:val="0"/>
+          <w:numId w:val="2"/>
+        </w:numPr>
+      </w:pPr>
+      <w:r>
+        <w:t xml:space="preserve">Prototipado de la interfaz de </w:t>
+      </w:r>
+      <w:proofErr w:type="spellStart"/>
+      <w:r>
+        <w:t>F</w:t>
+      </w:r>
+      <w:r>
+        <w:t>igma</w:t>
+      </w:r>
+      <w:proofErr w:type="spellEnd"/>
+    </w:p>
+    <w:p>
+      <w:r>
+        <w:t xml:space="preserve">Semana </w:t>
+      </w:r>
+      <w:r>
+        <w:t>6 (0</w:t>
+      </w:r>
+      <w:r>
+        <w:t>5</w:t>
+      </w:r>
+      <w:r>
+        <w:t>/02/2024</w:t>
+      </w:r>
+      <w:r>
+        <w:t xml:space="preserve"> al 1</w:t>
+      </w:r>
+      <w:r>
+        <w:t xml:space="preserve">1/02/2024): Estimación de </w:t>
+      </w:r>
+      <w:r>
+        <w:t>1</w:t>
+      </w:r>
+      <w:r>
+        <w:t>0</w:t>
+      </w:r>
+      <w:r>
+        <w:t xml:space="preserve"> horas</w:t>
+      </w:r>
+    </w:p>
+    <w:p>
+      <w:pPr>
+        <w:pStyle w:val="Prrafodelista"/>
+        <w:numPr>
+          <w:ilvl w:val="0"/>
+          <w:numId w:val="2"/>
+        </w:numPr>
+      </w:pPr>
+      <w:r>
+        <w:t xml:space="preserve">Prototipado de la interfaz de </w:t>
+      </w:r>
+      <w:proofErr w:type="spellStart"/>
+      <w:r>
+        <w:t>F</w:t>
+      </w:r>
+      <w:r>
+        <w:t>igma</w:t>
+      </w:r>
+      <w:proofErr w:type="spellEnd"/>
+    </w:p>
+    <w:p>
+      <w:pPr>
+        <w:pStyle w:val="Prrafodelista"/>
+        <w:numPr>
+          <w:ilvl w:val="0"/>
+          <w:numId w:val="2"/>
+        </w:numPr>
+      </w:pPr>
+      <w:r>
+        <w:t>Estudio de la implementación de las funciones</w:t>
+      </w:r>
+    </w:p>
+    <w:p>
+      <w:r>
+        <w:t xml:space="preserve">Semana 6 (12/02/2024 → 18/02/2024): Estimación de </w:t>
+      </w:r>
+      <w:r>
+        <w:t>1</w:t>
+      </w:r>
+      <w:r>
+        <w:t>2</w:t>
+      </w:r>
+      <w:r>
+        <w:t xml:space="preserve"> horas</w:t>
+      </w:r>
+    </w:p>
+    <w:p>
+      <w:pPr>
+        <w:pStyle w:val="Prrafodelista"/>
+        <w:numPr>
+          <w:ilvl w:val="0"/>
+          <w:numId w:val="2"/>
+        </w:numPr>
+      </w:pPr>
+      <w:r>
+        <w:t xml:space="preserve">Prototipado de la interfaz de </w:t>
+      </w:r>
+      <w:proofErr w:type="spellStart"/>
+      <w:r>
+        <w:t>Figma</w:t>
+      </w:r>
+      <w:proofErr w:type="spellEnd"/>
+    </w:p>
+    <w:p>
+      <w:pPr>
+        <w:pStyle w:val="Prrafodelista"/>
+        <w:numPr>
+          <w:ilvl w:val="0"/>
+          <w:numId w:val="2"/>
+        </w:numPr>
+      </w:pPr>
+      <w:r>
+        <w:t>Estudio de la implementación de las funciones</w:t>
+      </w:r>
+    </w:p>
+    <w:p>
+      <w:r>
+        <w:t>Semana</w:t>
+      </w:r>
+      <w:r>
+        <w:t xml:space="preserve"> </w:t>
+      </w:r>
+      <w:r>
+        <w:t>7 (</w:t>
+      </w:r>
+      <w:r>
+        <w:t>19</w:t>
+      </w:r>
+      <w:r>
+        <w:t>/02/2024</w:t>
+      </w:r>
+      <w:r>
+        <w:t xml:space="preserve"> </w:t>
+      </w:r>
+      <w:r>
+        <w:t>→</w:t>
+      </w:r>
+      <w:r>
+        <w:t xml:space="preserve"> </w:t>
+      </w:r>
+      <w:r>
+        <w:t>28/02/2024</w:t>
+      </w:r>
+      <w:r>
+        <w:t>):</w:t>
+      </w:r>
+      <w:r>
+        <w:t xml:space="preserve"> Estimación de 1</w:t>
+      </w:r>
+      <w:r>
+        <w:t>1</w:t>
+      </w:r>
+      <w:r>
+        <w:t xml:space="preserve"> horas</w:t>
+      </w:r>
+    </w:p>
+    <w:p>
+      <w:pPr>
+        <w:pStyle w:val="Prrafodelista"/>
+        <w:numPr>
+          <w:ilvl w:val="0"/>
+          <w:numId w:val="2"/>
+        </w:numPr>
+      </w:pPr>
+      <w:r>
+        <w:t xml:space="preserve">Prototipado de la interfaz de </w:t>
+      </w:r>
+      <w:proofErr w:type="spellStart"/>
+      <w:r>
+        <w:t>F</w:t>
+      </w:r>
+      <w:r>
+        <w:t>igma</w:t>
+      </w:r>
+      <w:proofErr w:type="spellEnd"/>
+    </w:p>
+    <w:p>
+      <w:pPr>
+        <w:pStyle w:val="Prrafodelista"/>
+        <w:numPr>
+          <w:ilvl w:val="0"/>
+          <w:numId w:val="2"/>
+        </w:numPr>
+      </w:pPr>
+      <w:r>
+        <w:t>Estudio de la implementación de las funciones</w:t>
+      </w:r>
+    </w:p>
+    <w:p>
+      <w:pPr>
+        <w:pStyle w:val="Prrafodelista"/>
+        <w:numPr>
+          <w:ilvl w:val="0"/>
+          <w:numId w:val="2"/>
+        </w:numPr>
+      </w:pPr>
+      <w:r>
+        <w:t>Codificación de la aplicación</w:t>
+      </w:r>
+    </w:p>
+    <w:p>
+      <w:r>
+        <w:t>Semana 7 (2</w:t>
+      </w:r>
+      <w:r>
+        <w:t>6</w:t>
+      </w:r>
+      <w:r>
+        <w:t>/02/2024 → 03/03/2024):</w:t>
+      </w:r>
+      <w:r>
+        <w:t xml:space="preserve"> </w:t>
+      </w:r>
+      <w:r>
+        <w:t>Estimación de 1</w:t>
+      </w:r>
+      <w:r>
+        <w:t>0</w:t>
+      </w:r>
+      <w:r>
+        <w:t xml:space="preserve"> horas</w:t>
+      </w:r>
+    </w:p>
+    <w:p>
+      <w:pPr>
+        <w:pStyle w:val="Prrafodelista"/>
+        <w:numPr>
+          <w:ilvl w:val="0"/>
+          <w:numId w:val="2"/>
+        </w:numPr>
+      </w:pPr>
+      <w:r>
+        <w:t>Estudio de la implementación de las funciones</w:t>
+      </w:r>
+    </w:p>
+    <w:p>
+      <w:pPr>
+        <w:pStyle w:val="Prrafodelista"/>
+        <w:numPr>
+          <w:ilvl w:val="0"/>
+          <w:numId w:val="2"/>
+        </w:numPr>
+      </w:pPr>
+      <w:r>
+        <w:t>Codificación de la aplicación</w:t>
+      </w:r>
+    </w:p>
+    <w:p>
+      <w:pPr>
+        <w:pStyle w:val="Prrafodelista"/>
+        <w:numPr>
+          <w:ilvl w:val="0"/>
+          <w:numId w:val="2"/>
+        </w:numPr>
+      </w:pPr>
+      <w:r>
+        <w:t xml:space="preserve">Desarrollo de la estructura y estilos de la </w:t>
+      </w:r>
+      <w:r>
+        <w:t>aplicación</w:t>
+      </w:r>
+    </w:p>
+    <w:p>
+      <w:r>
+        <w:lastRenderedPageBreak/>
+        <w:t>Semana 8 (04/03/2024 → 10/03/2024):</w:t>
+      </w:r>
+      <w:r>
+        <w:t xml:space="preserve"> Estimación de 1</w:t>
+      </w:r>
+      <w:r>
+        <w:t>2</w:t>
+      </w:r>
+      <w:r>
+        <w:t xml:space="preserve"> horas</w:t>
+      </w:r>
+    </w:p>
+    <w:p>
+      <w:pPr>
+        <w:pStyle w:val="Prrafodelista"/>
+        <w:numPr>
+          <w:ilvl w:val="0"/>
+          <w:numId w:val="2"/>
+        </w:numPr>
+      </w:pPr>
+      <w:r>
+        <w:t>Codificación de la aplicación</w:t>
+      </w:r>
+    </w:p>
+    <w:p>
+      <w:pPr>
+        <w:pStyle w:val="Prrafodelista"/>
+        <w:numPr>
+          <w:ilvl w:val="0"/>
+          <w:numId w:val="2"/>
+        </w:numPr>
+      </w:pPr>
+      <w:r>
+        <w:t>Desarrollo de la estructura y estilos de la aplicación</w:t>
+      </w:r>
+    </w:p>
+    <w:p>
+      <w:r>
+        <w:t>Semana 9 (11/03/2024 → 17/03/2024):</w:t>
+      </w:r>
+      <w:r>
+        <w:t xml:space="preserve"> Estimación de 1</w:t>
+      </w:r>
+      <w:r>
+        <w:t>3</w:t>
+      </w:r>
+      <w:r>
+        <w:t xml:space="preserve"> horas</w:t>
+      </w:r>
+    </w:p>
+    <w:p>
+      <w:pPr>
+        <w:pStyle w:val="Prrafodelista"/>
+        <w:numPr>
+          <w:ilvl w:val="0"/>
+          <w:numId w:val="2"/>
+        </w:numPr>
+      </w:pPr>
+      <w:r>
+        <w:t>Codificación de la aplicación</w:t>
+      </w:r>
+    </w:p>
+    <w:p>
+      <w:pPr>
+        <w:pStyle w:val="Prrafodelista"/>
+        <w:numPr>
+          <w:ilvl w:val="0"/>
+          <w:numId w:val="2"/>
+        </w:numPr>
+      </w:pPr>
+      <w:r>
+        <w:t>Desarrollo de la estructura y estilos de la aplicación</w:t>
+      </w:r>
+    </w:p>
+    <w:p>
+      <w:r>
+        <w:t>Semana 10 (18/03/2024 → 24/03/2024):</w:t>
+      </w:r>
+      <w:r>
+        <w:t xml:space="preserve"> Estimación de </w:t>
+      </w:r>
+      <w:r>
+        <w:t>10</w:t>
+      </w:r>
+      <w:r>
+        <w:t xml:space="preserve"> horas</w:t>
+      </w:r>
+    </w:p>
+    <w:p>
+      <w:pPr>
+        <w:pStyle w:val="Prrafodelista"/>
+        <w:numPr>
+          <w:ilvl w:val="0"/>
+          <w:numId w:val="2"/>
+        </w:numPr>
+      </w:pPr>
+      <w:r>
+        <w:t>Codificación de la aplicación</w:t>
+      </w:r>
+    </w:p>
+    <w:p>
+      <w:pPr>
+        <w:pStyle w:val="Prrafodelista"/>
+        <w:numPr>
+          <w:ilvl w:val="0"/>
+          <w:numId w:val="2"/>
+        </w:numPr>
+      </w:pPr>
+      <w:r>
+        <w:t>Desarrollo de la estructura y estilos de la aplicación</w:t>
+      </w:r>
+    </w:p>
+    <w:p>
+      <w:pPr>
+        <w:pStyle w:val="Prrafodelista"/>
+        <w:numPr>
+          <w:ilvl w:val="0"/>
+          <w:numId w:val="2"/>
+        </w:numPr>
+      </w:pPr>
+      <w:r>
+        <w:t>Desarrollo de implementaciones</w:t>
+      </w:r>
+    </w:p>
+    <w:p>
+      <w:r>
+        <w:t>Semana 11 (</w:t>
+      </w:r>
+      <w:r>
+        <w:t>25</w:t>
+      </w:r>
+      <w:r>
+        <w:t xml:space="preserve">/03/2024 → </w:t>
+      </w:r>
+      <w:r>
+        <w:t>31</w:t>
+      </w:r>
+      <w:r>
+        <w:t>/0</w:t>
+      </w:r>
+      <w:r>
+        <w:t>3</w:t>
+      </w:r>
+      <w:r>
+        <w:t>/2024):</w:t>
+      </w:r>
+      <w:r>
+        <w:t xml:space="preserve"> Estimación de 1</w:t>
+      </w:r>
+      <w:r>
+        <w:t>1</w:t>
+      </w:r>
+      <w:r>
+        <w:t xml:space="preserve"> horas</w:t>
+      </w:r>
+    </w:p>
+    <w:p>
+      <w:pPr>
+        <w:pStyle w:val="Prrafodelista"/>
+        <w:numPr>
+          <w:ilvl w:val="0"/>
+          <w:numId w:val="2"/>
+        </w:numPr>
+      </w:pPr>
+      <w:r>
+        <w:t>Codificación de la aplicación</w:t>
+      </w:r>
+    </w:p>
+    <w:p>
+      <w:pPr>
+        <w:pStyle w:val="Prrafodelista"/>
+        <w:numPr>
+          <w:ilvl w:val="0"/>
+          <w:numId w:val="2"/>
+        </w:numPr>
+      </w:pPr>
+      <w:r>
+        <w:t>Desarrollo de la estructura y estilos de la aplicación</w:t>
+      </w:r>
+    </w:p>
+    <w:p>
+      <w:pPr>
+        <w:pStyle w:val="Prrafodelista"/>
+        <w:numPr>
+          <w:ilvl w:val="0"/>
+          <w:numId w:val="2"/>
+        </w:numPr>
+      </w:pPr>
+      <w:r>
+        <w:t>Desarrollo de implementaciones</w:t>
+      </w:r>
+    </w:p>
+    <w:p>
+      <w:r>
+        <w:t>Semana 12 (</w:t>
+      </w:r>
+      <w:r>
+        <w:t>01</w:t>
+      </w:r>
+      <w:r>
+        <w:t>/0</w:t>
+      </w:r>
+      <w:r>
+        <w:t>4</w:t>
+      </w:r>
+      <w:r>
+        <w:t xml:space="preserve">/2024 → </w:t>
+      </w:r>
+      <w:r>
+        <w:t>07</w:t>
+      </w:r>
+      <w:r>
+        <w:t>/04/2024):</w:t>
+      </w:r>
+      <w:r>
+        <w:t xml:space="preserve"> Estimación de 1</w:t>
+      </w:r>
+      <w:r>
+        <w:t>1</w:t>
+      </w:r>
+      <w:r>
+        <w:t xml:space="preserve"> horas</w:t>
+      </w:r>
+    </w:p>
+    <w:p>
+      <w:pPr>
+        <w:pStyle w:val="Prrafodelista"/>
+        <w:numPr>
+          <w:ilvl w:val="0"/>
+          <w:numId w:val="2"/>
+        </w:numPr>
+      </w:pPr>
+      <w:r>
+        <w:t>Codificación de la aplicación</w:t>
+      </w:r>
+    </w:p>
+    <w:p>
+      <w:pPr>
+        <w:pStyle w:val="Prrafodelista"/>
+        <w:numPr>
+          <w:ilvl w:val="0"/>
+          <w:numId w:val="2"/>
+        </w:numPr>
+      </w:pPr>
+      <w:r>
+        <w:t>Desarrollo de implementaciones</w:t>
+      </w:r>
+    </w:p>
+    <w:p>
+      <w:pPr>
+        <w:pStyle w:val="Prrafodelista"/>
+        <w:numPr>
+          <w:ilvl w:val="0"/>
+          <w:numId w:val="2"/>
+        </w:numPr>
+      </w:pPr>
+      <w:r>
+        <w:t>Desarrollo de la presentación</w:t>
+      </w:r>
+    </w:p>
+    <w:p>
+      <w:r>
+        <w:t xml:space="preserve">Semana </w:t>
+      </w:r>
+      <w:r>
+        <w:t>13</w:t>
+      </w:r>
+      <w:r>
+        <w:t xml:space="preserve"> (</w:t>
+      </w:r>
+      <w:r>
+        <w:t>08</w:t>
+      </w:r>
+      <w:r>
+        <w:t>/0</w:t>
+      </w:r>
+      <w:r>
+        <w:t>4</w:t>
+      </w:r>
+      <w:r>
+        <w:t xml:space="preserve">/2024 → </w:t>
+      </w:r>
+      <w:r>
+        <w:t>14</w:t>
+      </w:r>
+      <w:r>
+        <w:t>/04/2024):</w:t>
+      </w:r>
+      <w:r>
+        <w:t xml:space="preserve"> Estimación de 1</w:t>
+      </w:r>
+      <w:r>
+        <w:t>1</w:t>
+      </w:r>
+      <w:r>
+        <w:t xml:space="preserve"> horas</w:t>
+      </w:r>
+    </w:p>
+    <w:p>
+      <w:pPr>
+        <w:pStyle w:val="Prrafodelista"/>
+        <w:numPr>
+          <w:ilvl w:val="0"/>
+          <w:numId w:val="2"/>
+        </w:numPr>
+      </w:pPr>
+      <w:r>
+        <w:t>Codificación de la aplicación</w:t>
+      </w:r>
+    </w:p>
+    <w:p>
+      <w:pPr>
+        <w:pStyle w:val="Prrafodelista"/>
+        <w:numPr>
+          <w:ilvl w:val="0"/>
+          <w:numId w:val="2"/>
+        </w:numPr>
+      </w:pPr>
+      <w:r>
+        <w:t>Desarrollo de implementaciones</w:t>
+      </w:r>
+    </w:p>
+    <w:p>
+      <w:pPr>
+        <w:pStyle w:val="Prrafodelista"/>
+        <w:numPr>
+          <w:ilvl w:val="0"/>
+          <w:numId w:val="2"/>
+        </w:numPr>
+      </w:pPr>
+      <w:r>
+        <w:t xml:space="preserve">Desarrollo de la </w:t>
+      </w:r>
+      <w:r>
+        <w:t>presentación</w:t>
+      </w:r>
+    </w:p>
+    <w:p>
+      <w:r>
+        <w:t xml:space="preserve">Semana </w:t>
+      </w:r>
+      <w:r>
+        <w:t>14</w:t>
+      </w:r>
+      <w:r>
+        <w:t xml:space="preserve"> (</w:t>
+      </w:r>
+      <w:r>
+        <w:t>15</w:t>
+      </w:r>
+      <w:r>
+        <w:t>/0</w:t>
+      </w:r>
+      <w:r>
+        <w:t>4</w:t>
+      </w:r>
+      <w:r>
+        <w:t xml:space="preserve">/2024 → </w:t>
+      </w:r>
+      <w:r>
+        <w:t>21</w:t>
+      </w:r>
+      <w:r>
+        <w:t>/04/2024):</w:t>
+      </w:r>
+      <w:r>
+        <w:t xml:space="preserve"> Estimación de </w:t>
+      </w:r>
+      <w:r>
+        <w:t>1</w:t>
+      </w:r>
+      <w:r>
+        <w:t>2</w:t>
+      </w:r>
+      <w:r>
+        <w:t xml:space="preserve"> </w:t>
+      </w:r>
+      <w:r>
+        <w:t>horas</w:t>
+      </w:r>
+    </w:p>
+    <w:p>
+      <w:pPr>
+        <w:pStyle w:val="Prrafodelista"/>
+        <w:numPr>
+          <w:ilvl w:val="0"/>
+          <w:numId w:val="2"/>
+        </w:numPr>
+      </w:pPr>
+      <w:r>
+        <w:t>Codificación de la aplicación</w:t>
+      </w:r>
+    </w:p>
+    <w:p>
+      <w:pPr>
+        <w:pStyle w:val="Prrafodelista"/>
+        <w:numPr>
+          <w:ilvl w:val="0"/>
+          <w:numId w:val="2"/>
+        </w:numPr>
+      </w:pPr>
+      <w:r>
+        <w:t>Desarrollo de implementaciones</w:t>
+      </w:r>
+    </w:p>
+    <w:p>
+      <w:pPr>
+        <w:pStyle w:val="Prrafodelista"/>
+        <w:numPr>
+          <w:ilvl w:val="0"/>
+          <w:numId w:val="2"/>
+        </w:numPr>
+      </w:pPr>
+      <w:r>
+        <w:t>Realización de pruebas</w:t>
+      </w:r>
+    </w:p>
+    <w:p>
+      <w:pPr>
+        <w:pStyle w:val="Prrafodelista"/>
+        <w:numPr>
+          <w:ilvl w:val="0"/>
+          <w:numId w:val="2"/>
+        </w:numPr>
+      </w:pPr>
+      <w:r>
+        <w:t>Desarrollo de la presentación</w:t>
+      </w:r>
+    </w:p>
+    <w:p>
+      <w:pPr>
+        <w:pStyle w:val="Prrafodelista"/>
+        <w:numPr>
+          <w:ilvl w:val="0"/>
+          <w:numId w:val="2"/>
+        </w:numPr>
+      </w:pPr>
+      <w:r>
+        <w:t>Desarrollo del diagrama de casos de uso y diagrama de clases</w:t>
+      </w:r>
+    </w:p>
+    <w:p>
+      <w:r>
+        <w:t xml:space="preserve">Semana 15 (22/04/2024 → 28/04/2024): Estimación de </w:t>
+      </w:r>
+      <w:r>
+        <w:t>1</w:t>
+      </w:r>
+      <w:r>
+        <w:t>1</w:t>
+      </w:r>
+      <w:r>
+        <w:t xml:space="preserve"> horas</w:t>
+      </w:r>
+    </w:p>
+    <w:p>
+      <w:pPr>
+        <w:pStyle w:val="Prrafodelista"/>
+        <w:numPr>
+          <w:ilvl w:val="0"/>
+          <w:numId w:val="2"/>
+        </w:numPr>
+      </w:pPr>
+      <w:r>
+        <w:t>Codificación de la aplicación</w:t>
+      </w:r>
+    </w:p>
+    <w:p>
+      <w:pPr>
+        <w:pStyle w:val="Prrafodelista"/>
+        <w:numPr>
+          <w:ilvl w:val="0"/>
+          <w:numId w:val="2"/>
+        </w:numPr>
+      </w:pPr>
+      <w:r>
+        <w:t>Desarrollo de implementaciones</w:t>
+      </w:r>
+    </w:p>
+    <w:p>
+      <w:pPr>
+        <w:pStyle w:val="Prrafodelista"/>
+        <w:numPr>
+          <w:ilvl w:val="0"/>
+          <w:numId w:val="2"/>
+        </w:numPr>
+      </w:pPr>
+      <w:r>
+        <w:t>Realización de pruebas</w:t>
+      </w:r>
+    </w:p>
+    <w:p>
+      <w:pPr>
+        <w:pStyle w:val="Prrafodelista"/>
+        <w:numPr>
+          <w:ilvl w:val="0"/>
+          <w:numId w:val="2"/>
+        </w:numPr>
+      </w:pPr>
+      <w:r>
+        <w:t>Desarrollo de la presentación</w:t>
+      </w:r>
+    </w:p>
+    <w:p>
+      <w:r>
+        <w:t>Semana 16 (29</w:t>
+      </w:r>
+      <w:r>
+        <w:t>/04/2024</w:t>
+      </w:r>
+      <w:r>
+        <w:t xml:space="preserve"> </w:t>
+      </w:r>
+      <w:r>
+        <w:t>→ 0</w:t>
+      </w:r>
+      <w:r>
+        <w:t>5</w:t>
+      </w:r>
+      <w:r>
+        <w:t>/05/2024</w:t>
+      </w:r>
+      <w:r>
+        <w:t>)</w:t>
+      </w:r>
+      <w:r>
+        <w:t xml:space="preserve">: Estimación de </w:t>
+      </w:r>
+      <w:r>
+        <w:t>1</w:t>
+      </w:r>
+      <w:r>
+        <w:t>3</w:t>
+      </w:r>
+      <w:r>
+        <w:t xml:space="preserve"> horas</w:t>
+      </w:r>
+    </w:p>
+    <w:p>
+      <w:pPr>
+        <w:pStyle w:val="Prrafodelista"/>
+        <w:numPr>
+          <w:ilvl w:val="0"/>
+          <w:numId w:val="2"/>
+        </w:numPr>
+      </w:pPr>
+      <w:r>
+        <w:t>Codificación de la aplicación</w:t>
+      </w:r>
+    </w:p>
+    <w:p>
+      <w:pPr>
+        <w:pStyle w:val="Prrafodelista"/>
+        <w:numPr>
+          <w:ilvl w:val="0"/>
+          <w:numId w:val="2"/>
+        </w:numPr>
+      </w:pPr>
+      <w:r>
+        <w:t>Corrección de errores</w:t>
+      </w:r>
+    </w:p>
+    <w:p>
+      <w:pPr>
+        <w:pStyle w:val="Prrafodelista"/>
+        <w:numPr>
+          <w:ilvl w:val="0"/>
+          <w:numId w:val="2"/>
+        </w:numPr>
+      </w:pPr>
+      <w:r>
+        <w:t>Realización de pruebas</w:t>
+      </w:r>
+    </w:p>
+    <w:p>
+      <w:pPr>
+        <w:pStyle w:val="Prrafodelista"/>
+        <w:numPr>
+          <w:ilvl w:val="0"/>
+          <w:numId w:val="2"/>
+        </w:numPr>
+      </w:pPr>
+      <w:r>
+        <w:lastRenderedPageBreak/>
+        <w:t>Desarrollo de la presentación</w:t>
+      </w:r>
+    </w:p>
+    <w:p>
+      <w:r>
+        <w:t>Semana 1</w:t>
+      </w:r>
+      <w:r>
+        <w:t>7</w:t>
+      </w:r>
+      <w:r>
+        <w:t xml:space="preserve"> (</w:t>
+      </w:r>
+      <w:r>
+        <w:t>06</w:t>
+      </w:r>
+      <w:r>
+        <w:t>/0</w:t>
+      </w:r>
+      <w:r>
+        <w:t>5</w:t>
+      </w:r>
+      <w:r>
+        <w:t xml:space="preserve">/2024 → </w:t>
+      </w:r>
+      <w:r>
+        <w:t>12</w:t>
+      </w:r>
+      <w:r>
+        <w:t xml:space="preserve">/05/2024): Estimación de </w:t>
+      </w:r>
+      <w:r>
+        <w:t>11</w:t>
+      </w:r>
+      <w:r>
+        <w:t xml:space="preserve"> horas</w:t>
+      </w:r>
+    </w:p>
+    <w:p>
+      <w:pPr>
+        <w:pStyle w:val="Prrafodelista"/>
+        <w:numPr>
+          <w:ilvl w:val="0"/>
+          <w:numId w:val="2"/>
+        </w:numPr>
+      </w:pPr>
+      <w:r>
+        <w:t>Corrección de errores</w:t>
+      </w:r>
+    </w:p>
+    <w:p>
+      <w:pPr>
+        <w:pStyle w:val="Prrafodelista"/>
+        <w:numPr>
+          <w:ilvl w:val="0"/>
+          <w:numId w:val="2"/>
+        </w:numPr>
+      </w:pPr>
+      <w:r>
+        <w:t>Realización de pruebas</w:t>
+      </w:r>
+    </w:p>
+    <w:p>
+      <w:pPr>
+        <w:pStyle w:val="Prrafodelista"/>
+        <w:numPr>
+          <w:ilvl w:val="0"/>
+          <w:numId w:val="2"/>
+        </w:numPr>
+      </w:pPr>
+      <w:r>
+        <w:t>Desarrollo de la presentación</w:t>
+      </w:r>
+    </w:p>
+    <w:p>
+      <w:r>
+        <w:t>Semana 1</w:t>
+      </w:r>
+      <w:r>
+        <w:t>8</w:t>
+      </w:r>
+      <w:r>
+        <w:t xml:space="preserve"> (</w:t>
+      </w:r>
+      <w:r>
+        <w:t>13</w:t>
+      </w:r>
+      <w:r>
+        <w:t>/0</w:t>
+      </w:r>
+      <w:r>
+        <w:t>5</w:t>
+      </w:r>
+      <w:r>
+        <w:t xml:space="preserve">/2024 → </w:t>
+      </w:r>
+      <w:r>
+        <w:t>19</w:t>
+      </w:r>
+      <w:r>
+        <w:t>/0</w:t>
+      </w:r>
+      <w:r>
+        <w:t>5</w:t>
+      </w:r>
+      <w:r>
+        <w:t xml:space="preserve">/2024): </w:t>
+      </w:r>
+      <w:r>
+        <w:t>Estimación</w:t>
+      </w:r>
+      <w:r>
+        <w:t xml:space="preserve"> de </w:t>
+      </w:r>
+      <w:r>
+        <w:t>10</w:t>
+      </w:r>
+      <w:r>
+        <w:t xml:space="preserve"> horas</w:t>
+      </w:r>
+    </w:p>
+    <w:p>
+      <w:pPr>
+        <w:pStyle w:val="Prrafodelista"/>
+        <w:numPr>
+          <w:ilvl w:val="0"/>
+          <w:numId w:val="2"/>
+        </w:numPr>
+      </w:pPr>
+      <w:r>
+        <w:t>Corrección de errores</w:t>
+      </w:r>
+    </w:p>
+    <w:p>
+      <w:pPr>
+        <w:pStyle w:val="Prrafodelista"/>
+        <w:numPr>
+          <w:ilvl w:val="0"/>
+          <w:numId w:val="2"/>
+        </w:numPr>
+      </w:pPr>
+      <w:r>
+        <w:t>Desarrollo de la presentación</w:t>
+      </w:r>
+    </w:p>
+    <w:p>
+      <w:r>
+        <w:t>Semana 18 (</w:t>
+      </w:r>
+      <w:r>
+        <w:t>20</w:t>
+      </w:r>
+      <w:r>
+        <w:t xml:space="preserve">/05/2024 → </w:t>
+      </w:r>
+      <w:r>
+        <w:t>26</w:t>
+      </w:r>
+      <w:r>
+        <w:t>/0</w:t>
+      </w:r>
+      <w:r>
+        <w:t>5</w:t>
+      </w:r>
+      <w:r>
+        <w:t xml:space="preserve">/2024): Estimación de </w:t>
+      </w:r>
+      <w:r>
+        <w:t>10</w:t>
+      </w:r>
+      <w:r>
+        <w:t xml:space="preserve"> horas</w:t>
+      </w:r>
+    </w:p>
+    <w:p>
+      <w:pPr>
+        <w:pStyle w:val="Prrafodelista"/>
+        <w:numPr>
+          <w:ilvl w:val="0"/>
+          <w:numId w:val="2"/>
+        </w:numPr>
+      </w:pPr>
+      <w:r>
+        <w:t>Corrección de errores</w:t>
+      </w:r>
+    </w:p>
+    <w:p>
+      <w:pPr>
+        <w:pStyle w:val="Prrafodelista"/>
+        <w:numPr>
+          <w:ilvl w:val="0"/>
+          <w:numId w:val="2"/>
+        </w:numPr>
+      </w:pPr>
+      <w:r>
+        <w:t>Desarrollo de la presentación</w:t>
+      </w:r>
+    </w:p>
+    <w:p>
+      <w:r>
+        <w:t>Semana 18 (</w:t>
+      </w:r>
+      <w:r>
+        <w:t>27</w:t>
+      </w:r>
+      <w:r>
+        <w:t>/05/2024 → 0</w:t>
+      </w:r>
+      <w:r>
+        <w:t>2</w:t>
+      </w:r>
+      <w:r>
+        <w:t xml:space="preserve">/06/2024): Estimación de </w:t>
+      </w:r>
+      <w:r>
+        <w:t>9</w:t>
+      </w:r>
+      <w:r>
+        <w:t xml:space="preserve"> horas</w:t>
+      </w:r>
+    </w:p>
+    <w:p>
+      <w:pPr>
+        <w:pStyle w:val="Prrafodelista"/>
+        <w:numPr>
+          <w:ilvl w:val="0"/>
+          <w:numId w:val="2"/>
+        </w:numPr>
+      </w:pPr>
+      <w:r>
+        <w:t>Corrección de errores</w:t>
+      </w:r>
+    </w:p>
+    <w:p>
+      <w:pPr>
+        <w:pStyle w:val="Prrafodelista"/>
+        <w:numPr>
+          <w:ilvl w:val="0"/>
+          <w:numId w:val="2"/>
+        </w:numPr>
+      </w:pPr>
+      <w:r>
+        <w:t>Desarrollo de la presentación</w:t>
+      </w:r>
+    </w:p>
+    <w:p>
+      <w:pPr>
+        <w:pStyle w:val="Prrafodelista"/>
+        <w:numPr>
+          <w:ilvl w:val="0"/>
+          <w:numId w:val="2"/>
+        </w:numPr>
+      </w:pPr>
+      <w:r>
+        <w:t>Preparación de la presentación</w:t>
+      </w:r>
+    </w:p>
+    <w:p>
+      <w:r>
+        <w:t>Semana 18 (</w:t>
+      </w:r>
+      <w:r>
+        <w:t>03</w:t>
+      </w:r>
+      <w:r>
+        <w:t>/0</w:t>
+      </w:r>
+      <w:r>
+        <w:t>6</w:t>
+      </w:r>
+      <w:r>
+        <w:t xml:space="preserve">/2024 → 07/06/2024): Estimación de </w:t>
+      </w:r>
+      <w:r>
+        <w:t>7</w:t>
+      </w:r>
+      <w:r>
+        <w:t xml:space="preserve"> horas</w:t>
+      </w:r>
+    </w:p>
+    <w:p>
+      <w:pPr>
+        <w:pStyle w:val="Prrafodelista"/>
+        <w:numPr>
+          <w:ilvl w:val="0"/>
+          <w:numId w:val="2"/>
+        </w:numPr>
+      </w:pPr>
+      <w:r>
+        <w:t>Preparación de la presentación</w:t>
+      </w:r>
+    </w:p>
+    <w:p/>
+    <w:p>
+      <w:r>
+        <w:rPr>
+          <w:noProof/>
+        </w:rPr>
         <w:drawing>
           <wp:inline distT="0" distB="0" distL="0" distR="0" wp14:anchorId="24AF0018" wp14:editId="12545CA4">
             <wp:extent cx="5400040" cy="3016250"/>
@@ -2851,7 +3532,7 @@
                     </pic:cNvPicPr>
                   </pic:nvPicPr>
                   <pic:blipFill>
-                    <a:blip r:embed="rId8" cstate="print">
+                    <a:blip r:embed="rId9" cstate="print">
                       <a:extLst>
                         <a:ext uri="{28A0092B-C50C-407E-A947-70E740481C1C}">
                           <a14:useLocalDpi xmlns:a14="http://schemas.microsoft.com/office/drawing/2010/main" val="0"/>
@@ -2892,7 +3573,7 @@
       <w:pPr>
         <w:pStyle w:val="Ttulo1"/>
       </w:pPr>
-      <w:bookmarkStart w:id="5" w:name="_Toc155610626"/>
+      <w:bookmarkStart w:id="5" w:name="_Toc155648673"/>
       <w:r>
         <w:lastRenderedPageBreak/>
         <w:t>Descripción de la documentación a entregar</w:t>
@@ -2901,6 +3582,9 @@
     </w:p>
     <w:p/>
     <w:p>
+      <w:pPr>
+        <w:jc w:val="both"/>
+      </w:pPr>
       <w:r>
         <w:t>A continuación, se presentan los documentos que serán entregados:</w:t>
       </w:r>
@@ -2912,6 +3596,7 @@
           <w:ilvl w:val="0"/>
           <w:numId w:val="1"/>
         </w:numPr>
+        <w:jc w:val="both"/>
       </w:pPr>
       <w:r>
         <w:t xml:space="preserve">Productos de la planificación: </w:t>
@@ -2930,6 +3615,7 @@
           <w:ilvl w:val="0"/>
           <w:numId w:val="1"/>
         </w:numPr>
+        <w:jc w:val="both"/>
       </w:pPr>
       <w:r>
         <w:t>Productos del análisis</w:t>
@@ -2954,6 +3640,7 @@
           <w:ilvl w:val="0"/>
           <w:numId w:val="1"/>
         </w:numPr>
+        <w:jc w:val="both"/>
       </w:pPr>
       <w:r>
         <w:t xml:space="preserve">Productos del diseño: </w:t>
@@ -2984,6 +3671,7 @@
           <w:ilvl w:val="0"/>
           <w:numId w:val="1"/>
         </w:numPr>
+        <w:jc w:val="both"/>
       </w:pPr>
       <w:r>
         <w:t xml:space="preserve">Productos de la implementación: </w:t>
@@ -2999,6 +3687,7 @@
           <w:ilvl w:val="0"/>
           <w:numId w:val="1"/>
         </w:numPr>
+        <w:jc w:val="both"/>
       </w:pPr>
       <w:r>
         <w:t xml:space="preserve">Productos de las pruebas. </w:t>
@@ -3020,6 +3709,7 @@
           <w:ilvl w:val="0"/>
           <w:numId w:val="1"/>
         </w:numPr>
+        <w:jc w:val="both"/>
       </w:pPr>
       <w:r>
         <w:t xml:space="preserve">Memoria del proyecto: Diario de trabajo </w:t>
@@ -3070,7 +3760,7 @@
       <w:pPr>
         <w:pStyle w:val="Ttulo1"/>
       </w:pPr>
-      <w:bookmarkStart w:id="6" w:name="_Toc155610627"/>
+      <w:bookmarkStart w:id="6" w:name="_Toc155648674"/>
       <w:r>
         <w:lastRenderedPageBreak/>
         <w:t>Bibliografía</w:t>
@@ -3079,6 +3769,9 @@
     </w:p>
     <w:p/>
     <w:p>
+      <w:pPr>
+        <w:jc w:val="both"/>
+      </w:pPr>
       <w:r>
         <w:t>28-12-2023</w:t>
       </w:r>
@@ -3091,6 +3784,9 @@
       </w:r>
     </w:p>
     <w:p>
+      <w:pPr>
+        <w:jc w:val="both"/>
+      </w:pPr>
       <w:r>
         <w:t>29/12/2023</w:t>
       </w:r>
@@ -3103,6 +3799,9 @@
       </w:r>
     </w:p>
     <w:p>
+      <w:pPr>
+        <w:jc w:val="both"/>
+      </w:pPr>
       <w:r>
         <w:t>30/12/2023</w:t>
       </w:r>
@@ -3113,8 +3812,14 @@
       <w:r>
         <w:t xml:space="preserve"> y de la descripción de la documentación a entregar</w:t>
       </w:r>
-    </w:p>
-    <w:p>
+      <w:r>
+        <w:t>.</w:t>
+      </w:r>
+    </w:p>
+    <w:p>
+      <w:pPr>
+        <w:jc w:val="both"/>
+      </w:pPr>
       <w:r>
         <w:t>31/12/2023</w:t>
       </w:r>
@@ -3122,8 +3827,14 @@
         <w:tab/>
         <w:t>Desarrollo de la descripción técnica</w:t>
       </w:r>
-    </w:p>
-    <w:p>
+      <w:r>
+        <w:t>.</w:t>
+      </w:r>
+    </w:p>
+    <w:p>
+      <w:pPr>
+        <w:jc w:val="both"/>
+      </w:pPr>
       <w:r>
         <w:t>4/1/2024</w:t>
       </w:r>
@@ -3131,8 +3842,14 @@
         <w:tab/>
         <w:t>Desarrollo de los objetivos</w:t>
       </w:r>
-    </w:p>
-    <w:p>
+      <w:r>
+        <w:t>.</w:t>
+      </w:r>
+    </w:p>
+    <w:p>
+      <w:pPr>
+        <w:jc w:val="both"/>
+      </w:pPr>
       <w:r>
         <w:t>5/1/2024</w:t>
       </w:r>
@@ -3140,8 +3857,14 @@
         <w:tab/>
         <w:t>Desarrollo del diagrama de Gantt</w:t>
       </w:r>
-    </w:p>
-    <w:p>
+      <w:r>
+        <w:t>.</w:t>
+      </w:r>
+    </w:p>
+    <w:p>
+      <w:pPr>
+        <w:jc w:val="both"/>
+      </w:pPr>
       <w:r>
         <w:t>7/1/2024</w:t>
       </w:r>
@@ -3149,11 +3872,47 @@
         <w:tab/>
         <w:t>Desarrollo de la planificación del trabajo y la estimación temporal</w:t>
       </w:r>
+      <w:r>
+        <w:t>.</w:t>
+      </w:r>
+    </w:p>
+    <w:p>
+      <w:pPr>
+        <w:jc w:val="both"/>
+        <w:rPr>
+          <w:u w:val="single"/>
+        </w:rPr>
+      </w:pPr>
+      <w:r>
+        <w:t>08/01/2024</w:t>
+      </w:r>
+      <w:r>
+        <w:tab/>
+        <w:t>Implementación del DAFO</w:t>
+      </w:r>
+      <w:r>
+        <w:t>, corrección de la descripción técnica</w:t>
+      </w:r>
+      <w:r>
+        <w:t>,</w:t>
+      </w:r>
+      <w:r>
+        <w:t xml:space="preserve"> mejora de los objetivos</w:t>
+      </w:r>
+      <w:r>
+        <w:t xml:space="preserve"> y de la p</w:t>
+      </w:r>
+      <w:r>
+        <w:t>lanificación del trabajo</w:t>
+      </w:r>
+      <w:r>
+        <w:t>.</w:t>
+      </w:r>
     </w:p>
     <w:p/>
     <w:sectPr>
-      <w:headerReference w:type="default" r:id="rId9"/>
-      <w:footerReference w:type="default" r:id="rId10"/>
+      <w:headerReference w:type="default" r:id="rId10"/>
+      <w:footerReference w:type="default" r:id="rId11"/>
       <w:pgSz w:w="11906" w:h="16838"/>
       <w:pgMar w:top="1135" w:right="1701" w:bottom="1417" w:left="1701" w:header="426" w:footer="708" w:gutter="0"/>
       <w:pgNumType w:start="0"/>

</xml_diff>

<commit_message>
Diagrama de Gantt y corrección de errores
</commit_message>
<xml_diff>
--- a/Trabajo de fin de grado/Anteproyecto/Anteproyecto.docx
+++ b/Trabajo de fin de grado/Anteproyecto/Anteproyecto.docx
@@ -1046,7 +1046,7 @@
           <w:r>
             <w:fldChar w:fldCharType="separate"/>
           </w:r>
-          <w:hyperlink w:anchor="_Toc155648668" w:history="1">
+          <w:hyperlink w:anchor="_Toc155692675" w:history="1">
             <w:r>
               <w:rPr>
                 <w:rStyle w:val="Hipervnculo"/>
@@ -1073,7 +1073,7 @@
                 <w:noProof/>
                 <w:webHidden/>
               </w:rPr>
-              <w:instrText xml:space="preserve"> PAGEREF _Toc155648668 \h </w:instrText>
+              <w:instrText xml:space="preserve"> PAGEREF _Toc155692675 \h </w:instrText>
             </w:r>
             <w:r>
               <w:rPr>
@@ -1117,7 +1117,7 @@
               <w:lang w:eastAsia="es-ES"/>
             </w:rPr>
           </w:pPr>
-          <w:hyperlink w:anchor="_Toc155648669" w:history="1">
+          <w:hyperlink w:anchor="_Toc155692676" w:history="1">
             <w:r>
               <w:rPr>
                 <w:rStyle w:val="Hipervnculo"/>
@@ -1144,7 +1144,7 @@
                 <w:noProof/>
                 <w:webHidden/>
               </w:rPr>
-              <w:instrText xml:space="preserve"> PAGEREF _Toc155648669 \h </w:instrText>
+              <w:instrText xml:space="preserve"> PAGEREF _Toc155692676 \h </w:instrText>
             </w:r>
             <w:r>
               <w:rPr>
@@ -1188,7 +1188,7 @@
               <w:lang w:eastAsia="es-ES"/>
             </w:rPr>
           </w:pPr>
-          <w:hyperlink w:anchor="_Toc155648670" w:history="1">
+          <w:hyperlink w:anchor="_Toc155692677" w:history="1">
             <w:r>
               <w:rPr>
                 <w:rStyle w:val="Hipervnculo"/>
@@ -1215,7 +1215,7 @@
                 <w:noProof/>
                 <w:webHidden/>
               </w:rPr>
-              <w:instrText xml:space="preserve"> PAGEREF _Toc155648670 \h </w:instrText>
+              <w:instrText xml:space="preserve"> PAGEREF _Toc155692677 \h </w:instrText>
             </w:r>
             <w:r>
               <w:rPr>
@@ -1259,7 +1259,7 @@
               <w:lang w:eastAsia="es-ES"/>
             </w:rPr>
           </w:pPr>
-          <w:hyperlink w:anchor="_Toc155648671" w:history="1">
+          <w:hyperlink w:anchor="_Toc155692678" w:history="1">
             <w:r>
               <w:rPr>
                 <w:rStyle w:val="Hipervnculo"/>
@@ -1286,7 +1286,7 @@
                 <w:noProof/>
                 <w:webHidden/>
               </w:rPr>
-              <w:instrText xml:space="preserve"> PAGEREF _Toc155648671 \h </w:instrText>
+              <w:instrText xml:space="preserve"> PAGEREF _Toc155692678 \h </w:instrText>
             </w:r>
             <w:r>
               <w:rPr>
@@ -1330,7 +1330,7 @@
               <w:lang w:eastAsia="es-ES"/>
             </w:rPr>
           </w:pPr>
-          <w:hyperlink w:anchor="_Toc155648672" w:history="1">
+          <w:hyperlink w:anchor="_Toc155692679" w:history="1">
             <w:r>
               <w:rPr>
                 <w:rStyle w:val="Hipervnculo"/>
@@ -1357,7 +1357,7 @@
                 <w:noProof/>
                 <w:webHidden/>
               </w:rPr>
-              <w:instrText xml:space="preserve"> PAGEREF _Toc155648672 \h </w:instrText>
+              <w:instrText xml:space="preserve"> PAGEREF _Toc155692679 \h </w:instrText>
             </w:r>
             <w:r>
               <w:rPr>
@@ -1401,7 +1401,7 @@
               <w:lang w:eastAsia="es-ES"/>
             </w:rPr>
           </w:pPr>
-          <w:hyperlink w:anchor="_Toc155648673" w:history="1">
+          <w:hyperlink w:anchor="_Toc155692680" w:history="1">
             <w:r>
               <w:rPr>
                 <w:rStyle w:val="Hipervnculo"/>
@@ -1428,7 +1428,7 @@
                 <w:noProof/>
                 <w:webHidden/>
               </w:rPr>
-              <w:instrText xml:space="preserve"> PAGEREF _Toc155648673 \h </w:instrText>
+              <w:instrText xml:space="preserve"> PAGEREF _Toc155692680 \h </w:instrText>
             </w:r>
             <w:r>
               <w:rPr>
@@ -1448,7 +1448,7 @@
                 <w:noProof/>
                 <w:webHidden/>
               </w:rPr>
-              <w:t>9</w:t>
+              <w:t>10</w:t>
             </w:r>
             <w:r>
               <w:rPr>
@@ -1472,7 +1472,7 @@
               <w:lang w:eastAsia="es-ES"/>
             </w:rPr>
           </w:pPr>
-          <w:hyperlink w:anchor="_Toc155648674" w:history="1">
+          <w:hyperlink w:anchor="_Toc155692681" w:history="1">
             <w:r>
               <w:rPr>
                 <w:rStyle w:val="Hipervnculo"/>
@@ -1499,7 +1499,7 @@
                 <w:noProof/>
                 <w:webHidden/>
               </w:rPr>
-              <w:instrText xml:space="preserve"> PAGEREF _Toc155648674 \h </w:instrText>
+              <w:instrText xml:space="preserve"> PAGEREF _Toc155692681 \h </w:instrText>
             </w:r>
             <w:r>
               <w:rPr>
@@ -1519,7 +1519,7 @@
                 <w:noProof/>
                 <w:webHidden/>
               </w:rPr>
-              <w:t>10</w:t>
+              <w:t>11</w:t>
             </w:r>
             <w:r>
               <w:rPr>
@@ -1550,7 +1550,7 @@
       <w:pPr>
         <w:pStyle w:val="Ttulo1"/>
       </w:pPr>
-      <w:bookmarkStart w:id="0" w:name="_Toc155648668"/>
+      <w:bookmarkStart w:id="0" w:name="_Toc155692675"/>
       <w:r>
         <w:lastRenderedPageBreak/>
         <w:t>Presentación del problema planteado</w:t>
@@ -1569,15 +1569,7 @@
         <w:t xml:space="preserve">abordar </w:t>
       </w:r>
       <w:r>
-        <w:t xml:space="preserve">las necesidades del centro de estudios </w:t>
-      </w:r>
-      <w:proofErr w:type="spellStart"/>
-      <w:r>
-        <w:t>Ceinmark</w:t>
-      </w:r>
-      <w:proofErr w:type="spellEnd"/>
-      <w:r>
-        <w:t xml:space="preserve">. En este </w:t>
+        <w:t xml:space="preserve">las necesidades del centro de estudios Ceinmark. En este </w:t>
       </w:r>
       <w:r>
         <w:t>centro</w:t>
@@ -1671,7 +1663,7 @@
       <w:pPr>
         <w:pStyle w:val="Ttulo1"/>
       </w:pPr>
-      <w:bookmarkStart w:id="1" w:name="_Toc155648669"/>
+      <w:bookmarkStart w:id="1" w:name="_Toc155692676"/>
       <w:r>
         <w:lastRenderedPageBreak/>
         <w:t>Objetivos</w:t>
@@ -1746,7 +1738,7 @@
       <w:pPr>
         <w:pStyle w:val="Ttulo1"/>
       </w:pPr>
-      <w:bookmarkStart w:id="2" w:name="_Toc155648670"/>
+      <w:bookmarkStart w:id="2" w:name="_Toc155692677"/>
       <w:r>
         <w:lastRenderedPageBreak/>
         <w:t>Diagrama DAFO</w:t>
@@ -1818,7 +1810,7 @@
       <w:pPr>
         <w:pStyle w:val="Ttulo1"/>
       </w:pPr>
-      <w:bookmarkStart w:id="3" w:name="_Toc155648671"/>
+      <w:bookmarkStart w:id="3" w:name="_Toc155692678"/>
       <w:r>
         <w:lastRenderedPageBreak/>
         <w:t>Descripción técnica</w:t>
@@ -1831,19 +1823,27 @@
         <w:jc w:val="both"/>
       </w:pPr>
       <w:r>
-        <w:t>Para la implementación del proyecto, se emplearán las siguientes tecnologías y lenguajes:</w:t>
-      </w:r>
-    </w:p>
-    <w:p>
-      <w:pPr>
-        <w:pStyle w:val="Prrafodelista"/>
-        <w:numPr>
-          <w:ilvl w:val="0"/>
-          <w:numId w:val="2"/>
-        </w:numPr>
+        <w:t>Para la implementación del proyecto, se emplearán las siguientes tecnologías:</w:t>
+      </w:r>
+    </w:p>
+    <w:p>
+      <w:pPr>
         <w:jc w:val="both"/>
       </w:pPr>
       <w:r>
+        <w:t>Lenguajes de programación:</w:t>
+      </w:r>
+    </w:p>
+    <w:p>
+      <w:pPr>
+        <w:pStyle w:val="Prrafodelista"/>
+        <w:numPr>
+          <w:ilvl w:val="0"/>
+          <w:numId w:val="2"/>
+        </w:numPr>
+        <w:jc w:val="both"/>
+      </w:pPr>
+      <w:r>
         <w:t xml:space="preserve">MySQL: Sistema de gestión de </w:t>
       </w:r>
       <w:r>
@@ -1881,28 +1881,48 @@
         <w:t xml:space="preserve">Lenguaje de programación </w:t>
       </w:r>
       <w:r>
-        <w:t xml:space="preserve">que trabaja </w:t>
-      </w:r>
-      <w:r>
-        <w:t xml:space="preserve">con bases de datos para implementar funciones dinámicas en </w:t>
-      </w:r>
-      <w:r>
-        <w:t>la aplicación</w:t>
-      </w:r>
-      <w:r>
-        <w:t xml:space="preserve"> web.</w:t>
-      </w:r>
-    </w:p>
-    <w:p>
-      <w:pPr>
-        <w:pStyle w:val="Prrafodelista"/>
-        <w:numPr>
-          <w:ilvl w:val="0"/>
-          <w:numId w:val="2"/>
-        </w:numPr>
+        <w:t>que trabaja con bases de datos para implementar funciones dinámicas en la aplicación web.</w:t>
+      </w:r>
+    </w:p>
+    <w:p>
+      <w:pPr>
         <w:jc w:val="both"/>
       </w:pPr>
       <w:r>
+        <w:t>Lenguajes de marcas:</w:t>
+      </w:r>
+    </w:p>
+    <w:p>
+      <w:pPr>
+        <w:pStyle w:val="Prrafodelista"/>
+        <w:numPr>
+          <w:ilvl w:val="0"/>
+          <w:numId w:val="2"/>
+        </w:numPr>
+        <w:jc w:val="both"/>
+      </w:pPr>
+      <w:r>
+        <w:t>HTML y CSS: Lenguajes para estructurar y estilizar las páginas web.</w:t>
+      </w:r>
+    </w:p>
+    <w:p>
+      <w:pPr>
+        <w:jc w:val="both"/>
+      </w:pPr>
+      <w:r>
+        <w:t>Frameworks:</w:t>
+      </w:r>
+    </w:p>
+    <w:p>
+      <w:pPr>
+        <w:pStyle w:val="Prrafodelista"/>
+        <w:numPr>
+          <w:ilvl w:val="0"/>
+          <w:numId w:val="2"/>
+        </w:numPr>
+        <w:jc w:val="both"/>
+      </w:pPr>
+      <w:r>
         <w:t>Yii2</w:t>
       </w:r>
       <w:r>
@@ -1919,23 +1939,15 @@
         <w:jc w:val="both"/>
       </w:pPr>
       <w:r>
-        <w:t xml:space="preserve">HTML y CSS: </w:t>
-      </w:r>
-      <w:r>
-        <w:t>Lenguajes para estructurar y estilizar las páginas web.</w:t>
-      </w:r>
-    </w:p>
-    <w:p>
-      <w:pPr>
-        <w:pStyle w:val="Prrafodelista"/>
-        <w:numPr>
-          <w:ilvl w:val="0"/>
-          <w:numId w:val="2"/>
-        </w:numPr>
+        <w:t>Bootstrap: Framework para configurar la arquitectura y facilitar la implementación de código HTML y CSS.</w:t>
+      </w:r>
+    </w:p>
+    <w:p>
+      <w:pPr>
         <w:jc w:val="both"/>
       </w:pPr>
       <w:r>
-        <w:t>Bootstrap: Framework para configurar la arquitectura y facilitar la implementación de código HTML y CSS.</w:t>
+        <w:t>Entornos de desarrollo:</w:t>
       </w:r>
     </w:p>
     <w:p>
@@ -1948,6 +1960,77 @@
         <w:jc w:val="both"/>
       </w:pPr>
       <w:r>
+        <w:t>NetBeans: Entorno de desarrollo</w:t>
+      </w:r>
+    </w:p>
+    <w:p>
+      <w:pPr>
+        <w:pStyle w:val="Prrafodelista"/>
+        <w:numPr>
+          <w:ilvl w:val="0"/>
+          <w:numId w:val="2"/>
+        </w:numPr>
+        <w:jc w:val="both"/>
+      </w:pPr>
+      <w:r>
+        <w:t>Visual Studio Code: Entorno de desarrollo</w:t>
+      </w:r>
+    </w:p>
+    <w:p>
+      <w:pPr>
+        <w:pStyle w:val="Prrafodelista"/>
+        <w:numPr>
+          <w:ilvl w:val="0"/>
+          <w:numId w:val="2"/>
+        </w:numPr>
+        <w:jc w:val="both"/>
+      </w:pPr>
+      <w:r>
+        <w:t>dbForge Studio: E</w:t>
+      </w:r>
+      <w:r>
+        <w:rPr>
+          <w:rStyle w:val="hgkelc"/>
+        </w:rPr>
+        <w:t xml:space="preserve">ntorno </w:t>
+      </w:r>
+      <w:r>
+        <w:rPr>
+          <w:rStyle w:val="hgkelc"/>
+        </w:rPr>
+        <w:t>de</w:t>
+      </w:r>
+      <w:r>
+        <w:rPr>
+          <w:rStyle w:val="hgkelc"/>
+        </w:rPr>
+        <w:t xml:space="preserve"> desarrollo</w:t>
+      </w:r>
+      <w:r>
+        <w:rPr>
+          <w:rStyle w:val="hgkelc"/>
+        </w:rPr>
+        <w:t xml:space="preserve"> para gestionar la base de datos</w:t>
+      </w:r>
+    </w:p>
+    <w:p>
+      <w:pPr>
+        <w:jc w:val="both"/>
+      </w:pPr>
+      <w:r>
+        <w:t>Otras tecnologías:</w:t>
+      </w:r>
+    </w:p>
+    <w:p>
+      <w:pPr>
+        <w:pStyle w:val="Prrafodelista"/>
+        <w:numPr>
+          <w:ilvl w:val="0"/>
+          <w:numId w:val="2"/>
+        </w:numPr>
+        <w:jc w:val="both"/>
+      </w:pPr>
+      <w:r>
         <w:t xml:space="preserve">Git: Sistema de control de versiones para gestionar el </w:t>
       </w:r>
       <w:r>
@@ -1966,13 +2049,8 @@
         </w:numPr>
         <w:jc w:val="both"/>
       </w:pPr>
-      <w:proofErr w:type="spellStart"/>
-      <w:r>
-        <w:t>Figma</w:t>
-      </w:r>
-      <w:proofErr w:type="spellEnd"/>
-      <w:r>
-        <w:t xml:space="preserve">: Herramienta </w:t>
+      <w:r>
+        <w:t xml:space="preserve">Figma: Herramienta </w:t>
       </w:r>
       <w:r>
         <w:t>para</w:t>
@@ -2025,6 +2103,59 @@
       </w:r>
     </w:p>
     <w:p>
+      <w:pPr>
+        <w:pStyle w:val="Prrafodelista"/>
+        <w:numPr>
+          <w:ilvl w:val="0"/>
+          <w:numId w:val="2"/>
+        </w:numPr>
+        <w:jc w:val="both"/>
+      </w:pPr>
+      <w:r>
+        <w:t>Canva: Plataforma para realizar diseños y presentaciones.</w:t>
+      </w:r>
+    </w:p>
+    <w:p>
+      <w:pPr>
+        <w:pStyle w:val="Prrafodelista"/>
+        <w:numPr>
+          <w:ilvl w:val="0"/>
+          <w:numId w:val="2"/>
+        </w:numPr>
+        <w:jc w:val="both"/>
+      </w:pPr>
+      <w:r>
+        <w:t>Notion</w:t>
+      </w:r>
+      <w:r>
+        <w:t xml:space="preserve">: Aplicación para </w:t>
+      </w:r>
+      <w:r>
+        <w:t>gestionar el proyecto y tomar notas.</w:t>
+      </w:r>
+    </w:p>
+    <w:p>
+      <w:pPr>
+        <w:pStyle w:val="Prrafodelista"/>
+        <w:numPr>
+          <w:ilvl w:val="0"/>
+          <w:numId w:val="2"/>
+        </w:numPr>
+        <w:jc w:val="both"/>
+      </w:pPr>
+      <w:r>
+        <w:t>PowerPoint: Aplicación para realizar presentaciones.</w:t>
+      </w:r>
+    </w:p>
+    <w:p>
+      <w:pPr>
+        <w:pStyle w:val="Prrafodelista"/>
+        <w:numPr>
+          <w:ilvl w:val="0"/>
+          <w:numId w:val="2"/>
+        </w:numPr>
+        <w:jc w:val="both"/>
+      </w:pPr>
       <w:r>
         <w:br w:type="page"/>
       </w:r>
@@ -2033,7 +2164,7 @@
       <w:pPr>
         <w:pStyle w:val="Ttulo1"/>
       </w:pPr>
-      <w:bookmarkStart w:id="4" w:name="_Toc155648672"/>
+      <w:bookmarkStart w:id="4" w:name="_Toc155692679"/>
       <w:r>
         <w:lastRenderedPageBreak/>
         <w:t>Planificación del trabajo y estimación temporal</w:t>
@@ -2209,24 +2340,164 @@
         </w:numPr>
       </w:pPr>
       <w:r>
+        <w:t>Prototipado de la interfaz de Figma</w:t>
+      </w:r>
+    </w:p>
+    <w:p>
+      <w:pPr>
+        <w:pStyle w:val="Prrafodelista"/>
+        <w:numPr>
+          <w:ilvl w:val="0"/>
+          <w:numId w:val="2"/>
+        </w:numPr>
+      </w:pPr>
+      <w:r>
+        <w:t>Selección de colores y tipografía</w:t>
+      </w:r>
+    </w:p>
+    <w:p>
+      <w:r>
+        <w:t xml:space="preserve">Semana </w:t>
+      </w:r>
+      <w:r>
+        <w:t>4 (</w:t>
+      </w:r>
+      <w:r>
+        <w:t>22</w:t>
+      </w:r>
+      <w:r>
+        <w:t>/01/2024 →</w:t>
+      </w:r>
+      <w:r>
+        <w:t xml:space="preserve"> 28</w:t>
+      </w:r>
+      <w:r>
+        <w:t xml:space="preserve">/01/2024): Estimación de </w:t>
+      </w:r>
+      <w:r>
+        <w:t>1</w:t>
+      </w:r>
+      <w:r>
+        <w:t>2</w:t>
+      </w:r>
+      <w:r>
+        <w:t xml:space="preserve"> horas</w:t>
+      </w:r>
+    </w:p>
+    <w:p>
+      <w:pPr>
+        <w:pStyle w:val="Prrafodelista"/>
+        <w:numPr>
+          <w:ilvl w:val="0"/>
+          <w:numId w:val="2"/>
+        </w:numPr>
+      </w:pPr>
+      <w:r>
+        <w:t>Análisis</w:t>
+      </w:r>
+      <w:r>
+        <w:t xml:space="preserve"> de funciones</w:t>
+      </w:r>
+    </w:p>
+    <w:p>
+      <w:pPr>
+        <w:pStyle w:val="Prrafodelista"/>
+        <w:numPr>
+          <w:ilvl w:val="0"/>
+          <w:numId w:val="2"/>
+        </w:numPr>
+      </w:pPr>
+      <w:r>
         <w:t xml:space="preserve">Prototipado de la interfaz de </w:t>
       </w:r>
-      <w:proofErr w:type="spellStart"/>
-      <w:r>
-        <w:t>Figma</w:t>
-      </w:r>
-      <w:proofErr w:type="spellEnd"/>
-    </w:p>
-    <w:p>
-      <w:pPr>
-        <w:pStyle w:val="Prrafodelista"/>
-        <w:numPr>
-          <w:ilvl w:val="0"/>
-          <w:numId w:val="2"/>
-        </w:numPr>
-      </w:pPr>
-      <w:r>
-        <w:t>Selección de colores y tipografía</w:t>
+      <w:r>
+        <w:t>F</w:t>
+      </w:r>
+      <w:r>
+        <w:t>igma</w:t>
+      </w:r>
+    </w:p>
+    <w:p>
+      <w:pPr>
+        <w:pStyle w:val="Prrafodelista"/>
+        <w:numPr>
+          <w:ilvl w:val="0"/>
+          <w:numId w:val="2"/>
+        </w:numPr>
+      </w:pPr>
+      <w:r>
+        <w:t xml:space="preserve">Selección de colores y </w:t>
+      </w:r>
+      <w:r>
+        <w:t>tipografía</w:t>
+      </w:r>
+    </w:p>
+    <w:p>
+      <w:r>
+        <w:t>Semana</w:t>
+      </w:r>
+      <w:r>
+        <w:t xml:space="preserve"> 5</w:t>
+      </w:r>
+      <w:r>
+        <w:t xml:space="preserve"> </w:t>
+      </w:r>
+      <w:r>
+        <w:t>(</w:t>
+      </w:r>
+      <w:r>
+        <w:t>29</w:t>
+      </w:r>
+      <w:r>
+        <w:t>/01/2024</w:t>
+      </w:r>
+      <w:r>
+        <w:t xml:space="preserve"> </w:t>
+      </w:r>
+      <w:r>
+        <w:t>→ 0</w:t>
+      </w:r>
+      <w:r>
+        <w:t>4</w:t>
+      </w:r>
+      <w:r>
+        <w:t>/02/2024): Estimación de 1</w:t>
+      </w:r>
+      <w:r>
+        <w:t>2</w:t>
+      </w:r>
+      <w:r>
+        <w:t xml:space="preserve"> horas</w:t>
+      </w:r>
+    </w:p>
+    <w:p>
+      <w:pPr>
+        <w:pStyle w:val="Prrafodelista"/>
+        <w:numPr>
+          <w:ilvl w:val="0"/>
+          <w:numId w:val="2"/>
+        </w:numPr>
+      </w:pPr>
+      <w:r>
+        <w:t>Análisis de funciones</w:t>
+      </w:r>
+    </w:p>
+    <w:p>
+      <w:pPr>
+        <w:pStyle w:val="Prrafodelista"/>
+        <w:numPr>
+          <w:ilvl w:val="0"/>
+          <w:numId w:val="2"/>
+        </w:numPr>
+      </w:pPr>
+      <w:r>
+        <w:t xml:space="preserve">Prototipado de la interfaz de </w:t>
+      </w:r>
+      <w:r>
+        <w:t>F</w:t>
+      </w:r>
+      <w:r>
+        <w:t>igma</w:t>
       </w:r>
     </w:p>
     <w:p>
@@ -2234,24 +2505,74 @@
         <w:t xml:space="preserve">Semana </w:t>
       </w:r>
       <w:r>
-        <w:t>4 (</w:t>
-      </w:r>
-      <w:r>
-        <w:t>22</w:t>
-      </w:r>
-      <w:r>
-        <w:t>/01/2024 →</w:t>
-      </w:r>
-      <w:r>
-        <w:t xml:space="preserve"> 28</w:t>
-      </w:r>
-      <w:r>
-        <w:t xml:space="preserve">/01/2024): Estimación de </w:t>
+        <w:t>6 (0</w:t>
+      </w:r>
+      <w:r>
+        <w:t>5</w:t>
+      </w:r>
+      <w:r>
+        <w:t>/02/2024</w:t>
+      </w:r>
+      <w:r>
+        <w:t xml:space="preserve"> al 1</w:t>
+      </w:r>
+      <w:r>
+        <w:t xml:space="preserve">1/02/2024): Estimación de </w:t>
       </w:r>
       <w:r>
         <w:t>1</w:t>
       </w:r>
       <w:r>
+        <w:t>0</w:t>
+      </w:r>
+      <w:r>
+        <w:t xml:space="preserve"> horas</w:t>
+      </w:r>
+    </w:p>
+    <w:p>
+      <w:pPr>
+        <w:pStyle w:val="Prrafodelista"/>
+        <w:numPr>
+          <w:ilvl w:val="0"/>
+          <w:numId w:val="2"/>
+        </w:numPr>
+      </w:pPr>
+      <w:r>
+        <w:t xml:space="preserve">Prototipado de la interfaz de </w:t>
+      </w:r>
+      <w:r>
+        <w:t>F</w:t>
+      </w:r>
+      <w:r>
+        <w:t>igma</w:t>
+      </w:r>
+    </w:p>
+    <w:p>
+      <w:pPr>
+        <w:pStyle w:val="Prrafodelista"/>
+        <w:numPr>
+          <w:ilvl w:val="0"/>
+          <w:numId w:val="2"/>
+        </w:numPr>
+      </w:pPr>
+      <w:r>
+        <w:t>Estudio de la implementación de las funciones</w:t>
+      </w:r>
+    </w:p>
+    <w:p>
+      <w:r>
+        <w:t xml:space="preserve">Semana </w:t>
+      </w:r>
+      <w:r>
+        <w:t>7</w:t>
+      </w:r>
+      <w:r>
+        <w:t xml:space="preserve"> (12/02/2024 → 18/02/2024): Estimación de </w:t>
+      </w:r>
+      <w:r>
+        <w:t>1</w:t>
+      </w:r>
+      <w:r>
         <w:t>2</w:t>
       </w:r>
       <w:r>
@@ -2267,10 +2588,63 @@
         </w:numPr>
       </w:pPr>
       <w:r>
-        <w:t>Análisis</w:t>
-      </w:r>
-      <w:r>
-        <w:t xml:space="preserve"> de funciones</w:t>
+        <w:t>Prototipado de la interfaz de Figma</w:t>
+      </w:r>
+    </w:p>
+    <w:p>
+      <w:pPr>
+        <w:pStyle w:val="Prrafodelista"/>
+        <w:numPr>
+          <w:ilvl w:val="0"/>
+          <w:numId w:val="2"/>
+        </w:numPr>
+      </w:pPr>
+      <w:r>
+        <w:t>Estudio de la implementación de las funciones</w:t>
+      </w:r>
+    </w:p>
+    <w:p>
+      <w:r>
+        <w:t>Semana</w:t>
+      </w:r>
+      <w:r>
+        <w:t xml:space="preserve"> </w:t>
+      </w:r>
+      <w:r>
+        <w:t>8</w:t>
+      </w:r>
+      <w:r>
+        <w:t xml:space="preserve"> (</w:t>
+      </w:r>
+      <w:r>
+        <w:t>19</w:t>
+      </w:r>
+      <w:r>
+        <w:t>/02/2024</w:t>
+      </w:r>
+      <w:r>
+        <w:t xml:space="preserve"> </w:t>
+      </w:r>
+      <w:r>
+        <w:t>→</w:t>
+      </w:r>
+      <w:r>
+        <w:t xml:space="preserve"> </w:t>
+      </w:r>
+      <w:r>
+        <w:t>28/02/2024</w:t>
+      </w:r>
+      <w:r>
+        <w:t>):</w:t>
+      </w:r>
+      <w:r>
+        <w:t xml:space="preserve"> Estimación de 1</w:t>
+      </w:r>
+      <w:r>
+        <w:t>1</w:t>
+      </w:r>
+      <w:r>
+        <w:t xml:space="preserve"> horas</w:t>
       </w:r>
     </w:p>
     <w:p>
@@ -2284,28 +2658,145 @@
       <w:r>
         <w:t xml:space="preserve">Prototipado de la interfaz de </w:t>
       </w:r>
-      <w:proofErr w:type="spellStart"/>
       <w:r>
         <w:t>F</w:t>
       </w:r>
       <w:r>
         <w:t>igma</w:t>
       </w:r>
-      <w:proofErr w:type="spellEnd"/>
-    </w:p>
-    <w:p>
-      <w:pPr>
-        <w:pStyle w:val="Prrafodelista"/>
-        <w:numPr>
-          <w:ilvl w:val="0"/>
-          <w:numId w:val="2"/>
-        </w:numPr>
-      </w:pPr>
-      <w:r>
-        <w:t xml:space="preserve">Selección de colores y </w:t>
-      </w:r>
-      <w:r>
-        <w:t>tipografía</w:t>
+    </w:p>
+    <w:p>
+      <w:pPr>
+        <w:pStyle w:val="Prrafodelista"/>
+        <w:numPr>
+          <w:ilvl w:val="0"/>
+          <w:numId w:val="2"/>
+        </w:numPr>
+      </w:pPr>
+      <w:r>
+        <w:t>Estudio de la implementación de las funciones</w:t>
+      </w:r>
+    </w:p>
+    <w:p>
+      <w:pPr>
+        <w:pStyle w:val="Prrafodelista"/>
+        <w:numPr>
+          <w:ilvl w:val="0"/>
+          <w:numId w:val="2"/>
+        </w:numPr>
+      </w:pPr>
+      <w:r>
+        <w:t>Codificación de la aplicación</w:t>
+      </w:r>
+    </w:p>
+    <w:p>
+      <w:r>
+        <w:t xml:space="preserve">Semana </w:t>
+      </w:r>
+      <w:r>
+        <w:t>9</w:t>
+      </w:r>
+      <w:r>
+        <w:t xml:space="preserve"> (2</w:t>
+      </w:r>
+      <w:r>
+        <w:t>6</w:t>
+      </w:r>
+      <w:r>
+        <w:t>/02/2024 → 03/03/2024):</w:t>
+      </w:r>
+      <w:r>
+        <w:t xml:space="preserve"> </w:t>
+      </w:r>
+      <w:r>
+        <w:t>Estimación de 1</w:t>
+      </w:r>
+      <w:r>
+        <w:t>0</w:t>
+      </w:r>
+      <w:r>
+        <w:t xml:space="preserve"> horas</w:t>
+      </w:r>
+    </w:p>
+    <w:p>
+      <w:pPr>
+        <w:pStyle w:val="Prrafodelista"/>
+        <w:numPr>
+          <w:ilvl w:val="0"/>
+          <w:numId w:val="2"/>
+        </w:numPr>
+      </w:pPr>
+      <w:r>
+        <w:t>Estudio de la implementación de las funciones</w:t>
+      </w:r>
+    </w:p>
+    <w:p>
+      <w:pPr>
+        <w:pStyle w:val="Prrafodelista"/>
+        <w:numPr>
+          <w:ilvl w:val="0"/>
+          <w:numId w:val="2"/>
+        </w:numPr>
+      </w:pPr>
+      <w:r>
+        <w:t>Codificación de la aplicación</w:t>
+      </w:r>
+    </w:p>
+    <w:p>
+      <w:pPr>
+        <w:pStyle w:val="Prrafodelista"/>
+        <w:numPr>
+          <w:ilvl w:val="0"/>
+          <w:numId w:val="2"/>
+        </w:numPr>
+      </w:pPr>
+      <w:r>
+        <w:t>Desarrollo de la estructura y estilos de la aplicación</w:t>
+      </w:r>
+    </w:p>
+    <w:p>
+      <w:r>
+        <w:lastRenderedPageBreak/>
+        <w:t xml:space="preserve">Semana </w:t>
+      </w:r>
+      <w:r>
+        <w:t>10</w:t>
+      </w:r>
+      <w:r>
+        <w:t xml:space="preserve"> (04/03/2024 → 10/03/2024):</w:t>
+      </w:r>
+      <w:r>
+        <w:t xml:space="preserve"> Estimación de 1</w:t>
+      </w:r>
+      <w:r>
+        <w:t>2</w:t>
+      </w:r>
+      <w:r>
+        <w:t xml:space="preserve"> horas</w:t>
+      </w:r>
+    </w:p>
+    <w:p>
+      <w:pPr>
+        <w:pStyle w:val="Prrafodelista"/>
+        <w:numPr>
+          <w:ilvl w:val="0"/>
+          <w:numId w:val="2"/>
+        </w:numPr>
+      </w:pPr>
+      <w:r>
+        <w:t>Codificación de la aplicación</w:t>
+      </w:r>
+    </w:p>
+    <w:p>
+      <w:pPr>
+        <w:pStyle w:val="Prrafodelista"/>
+        <w:numPr>
+          <w:ilvl w:val="0"/>
+          <w:numId w:val="2"/>
+        </w:numPr>
+      </w:pPr>
+      <w:r>
+        <w:t>Desarrollo de la estructura y estilos de la aplicación</w:t>
       </w:r>
     </w:p>
     <w:p>
@@ -2313,19 +2804,513 @@
         <w:t>Semana</w:t>
       </w:r>
       <w:r>
-        <w:t xml:space="preserve"> 5</w:t>
+        <w:t xml:space="preserve"> 11</w:t>
+      </w:r>
+      <w:r>
+        <w:t xml:space="preserve"> (11/03/2024 → 17/03/2024):</w:t>
+      </w:r>
+      <w:r>
+        <w:t xml:space="preserve"> Estimación de 1</w:t>
+      </w:r>
+      <w:r>
+        <w:t>3</w:t>
+      </w:r>
+      <w:r>
+        <w:t xml:space="preserve"> horas</w:t>
+      </w:r>
+    </w:p>
+    <w:p>
+      <w:pPr>
+        <w:pStyle w:val="Prrafodelista"/>
+        <w:numPr>
+          <w:ilvl w:val="0"/>
+          <w:numId w:val="2"/>
+        </w:numPr>
+      </w:pPr>
+      <w:r>
+        <w:t>Codificación de la aplicación</w:t>
+      </w:r>
+    </w:p>
+    <w:p>
+      <w:pPr>
+        <w:pStyle w:val="Prrafodelista"/>
+        <w:numPr>
+          <w:ilvl w:val="0"/>
+          <w:numId w:val="2"/>
+        </w:numPr>
+      </w:pPr>
+      <w:r>
+        <w:t>Desarrollo de la estructura y estilos de la aplicación</w:t>
+      </w:r>
+    </w:p>
+    <w:p>
+      <w:r>
+        <w:t>Semana 1</w:t>
+      </w:r>
+      <w:r>
+        <w:t>2</w:t>
+      </w:r>
+      <w:r>
+        <w:t xml:space="preserve"> (18/03/2024 → 24/03/2024):</w:t>
+      </w:r>
+      <w:r>
+        <w:t xml:space="preserve"> Estimación de </w:t>
+      </w:r>
+      <w:r>
+        <w:t>10</w:t>
+      </w:r>
+      <w:r>
+        <w:t xml:space="preserve"> horas</w:t>
+      </w:r>
+    </w:p>
+    <w:p>
+      <w:pPr>
+        <w:pStyle w:val="Prrafodelista"/>
+        <w:numPr>
+          <w:ilvl w:val="0"/>
+          <w:numId w:val="2"/>
+        </w:numPr>
+      </w:pPr>
+      <w:r>
+        <w:t>Codificación de la aplicación</w:t>
+      </w:r>
+    </w:p>
+    <w:p>
+      <w:pPr>
+        <w:pStyle w:val="Prrafodelista"/>
+        <w:numPr>
+          <w:ilvl w:val="0"/>
+          <w:numId w:val="2"/>
+        </w:numPr>
+      </w:pPr>
+      <w:r>
+        <w:t>Desarrollo de la estructura y estilos de la aplicación</w:t>
+      </w:r>
+    </w:p>
+    <w:p>
+      <w:pPr>
+        <w:pStyle w:val="Prrafodelista"/>
+        <w:numPr>
+          <w:ilvl w:val="0"/>
+          <w:numId w:val="2"/>
+        </w:numPr>
+      </w:pPr>
+      <w:r>
+        <w:t>Desarrollo de implementaciones</w:t>
+      </w:r>
+    </w:p>
+    <w:p>
+      <w:r>
+        <w:t>Semana 1</w:t>
+      </w:r>
+      <w:r>
+        <w:t>3</w:t>
+      </w:r>
+      <w:r>
+        <w:t xml:space="preserve"> (</w:t>
+      </w:r>
+      <w:r>
+        <w:t>25</w:t>
+      </w:r>
+      <w:r>
+        <w:t xml:space="preserve">/03/2024 → </w:t>
+      </w:r>
+      <w:r>
+        <w:t>31</w:t>
+      </w:r>
+      <w:r>
+        <w:t>/0</w:t>
+      </w:r>
+      <w:r>
+        <w:t>3</w:t>
+      </w:r>
+      <w:r>
+        <w:t>/2024):</w:t>
+      </w:r>
+      <w:r>
+        <w:t xml:space="preserve"> Estimación de 1</w:t>
+      </w:r>
+      <w:r>
+        <w:t>1</w:t>
+      </w:r>
+      <w:r>
+        <w:t xml:space="preserve"> horas</w:t>
+      </w:r>
+    </w:p>
+    <w:p>
+      <w:pPr>
+        <w:pStyle w:val="Prrafodelista"/>
+        <w:numPr>
+          <w:ilvl w:val="0"/>
+          <w:numId w:val="2"/>
+        </w:numPr>
+      </w:pPr>
+      <w:r>
+        <w:t>Codificación de la aplicación</w:t>
+      </w:r>
+    </w:p>
+    <w:p>
+      <w:pPr>
+        <w:pStyle w:val="Prrafodelista"/>
+        <w:numPr>
+          <w:ilvl w:val="0"/>
+          <w:numId w:val="2"/>
+        </w:numPr>
+      </w:pPr>
+      <w:r>
+        <w:t>Desarrollo de la estructura y estilos de la aplicación</w:t>
+      </w:r>
+    </w:p>
+    <w:p>
+      <w:pPr>
+        <w:pStyle w:val="Prrafodelista"/>
+        <w:numPr>
+          <w:ilvl w:val="0"/>
+          <w:numId w:val="2"/>
+        </w:numPr>
+      </w:pPr>
+      <w:r>
+        <w:t>Desarrollo de implementaciones</w:t>
+      </w:r>
+    </w:p>
+    <w:p>
+      <w:r>
+        <w:t>Semana 1</w:t>
+      </w:r>
+      <w:r>
+        <w:t>4</w:t>
+      </w:r>
+      <w:r>
+        <w:t xml:space="preserve"> (</w:t>
+      </w:r>
+      <w:r>
+        <w:t>01</w:t>
+      </w:r>
+      <w:r>
+        <w:t>/0</w:t>
+      </w:r>
+      <w:r>
+        <w:t>4</w:t>
+      </w:r>
+      <w:r>
+        <w:t xml:space="preserve">/2024 → </w:t>
+      </w:r>
+      <w:r>
+        <w:t>07</w:t>
+      </w:r>
+      <w:r>
+        <w:t>/04/2024):</w:t>
+      </w:r>
+      <w:r>
+        <w:t xml:space="preserve"> Estimación de 1</w:t>
+      </w:r>
+      <w:r>
+        <w:t>1</w:t>
+      </w:r>
+      <w:r>
+        <w:t xml:space="preserve"> horas</w:t>
+      </w:r>
+    </w:p>
+    <w:p>
+      <w:pPr>
+        <w:pStyle w:val="Prrafodelista"/>
+        <w:numPr>
+          <w:ilvl w:val="0"/>
+          <w:numId w:val="2"/>
+        </w:numPr>
+      </w:pPr>
+      <w:r>
+        <w:t>Codificación de la aplicación</w:t>
+      </w:r>
+    </w:p>
+    <w:p>
+      <w:pPr>
+        <w:pStyle w:val="Prrafodelista"/>
+        <w:numPr>
+          <w:ilvl w:val="0"/>
+          <w:numId w:val="2"/>
+        </w:numPr>
+      </w:pPr>
+      <w:r>
+        <w:t>Desarrollo de implementaciones</w:t>
+      </w:r>
+    </w:p>
+    <w:p>
+      <w:pPr>
+        <w:pStyle w:val="Prrafodelista"/>
+        <w:numPr>
+          <w:ilvl w:val="0"/>
+          <w:numId w:val="2"/>
+        </w:numPr>
+      </w:pPr>
+      <w:r>
+        <w:t>Desarrollo de la presentación</w:t>
+      </w:r>
+    </w:p>
+    <w:p>
+      <w:r>
+        <w:t xml:space="preserve">Semana </w:t>
+      </w:r>
+      <w:r>
+        <w:t>1</w:t>
+      </w:r>
+      <w:r>
+        <w:t>5</w:t>
+      </w:r>
+      <w:r>
+        <w:t xml:space="preserve"> (</w:t>
+      </w:r>
+      <w:r>
+        <w:t>08</w:t>
+      </w:r>
+      <w:r>
+        <w:t>/0</w:t>
+      </w:r>
+      <w:r>
+        <w:t>4</w:t>
+      </w:r>
+      <w:r>
+        <w:t xml:space="preserve">/2024 → </w:t>
+      </w:r>
+      <w:r>
+        <w:t>14</w:t>
+      </w:r>
+      <w:r>
+        <w:t>/04/2024):</w:t>
+      </w:r>
+      <w:r>
+        <w:t xml:space="preserve"> Estimación de 1</w:t>
+      </w:r>
+      <w:r>
+        <w:t>1</w:t>
+      </w:r>
+      <w:r>
+        <w:t xml:space="preserve"> horas</w:t>
+      </w:r>
+    </w:p>
+    <w:p>
+      <w:pPr>
+        <w:pStyle w:val="Prrafodelista"/>
+        <w:numPr>
+          <w:ilvl w:val="0"/>
+          <w:numId w:val="2"/>
+        </w:numPr>
+      </w:pPr>
+      <w:r>
+        <w:t>Codificación de la aplicación</w:t>
+      </w:r>
+    </w:p>
+    <w:p>
+      <w:pPr>
+        <w:pStyle w:val="Prrafodelista"/>
+        <w:numPr>
+          <w:ilvl w:val="0"/>
+          <w:numId w:val="2"/>
+        </w:numPr>
+      </w:pPr>
+      <w:r>
+        <w:t>Desarrollo de implementaciones</w:t>
+      </w:r>
+    </w:p>
+    <w:p>
+      <w:pPr>
+        <w:pStyle w:val="Prrafodelista"/>
+        <w:numPr>
+          <w:ilvl w:val="0"/>
+          <w:numId w:val="2"/>
+        </w:numPr>
+      </w:pPr>
+      <w:r>
+        <w:t>Desarrollo de la presentación</w:t>
+      </w:r>
+    </w:p>
+    <w:p>
+      <w:r>
+        <w:t xml:space="preserve">Semana </w:t>
+      </w:r>
+      <w:r>
+        <w:t>1</w:t>
+      </w:r>
+      <w:r>
+        <w:t>6</w:t>
+      </w:r>
+      <w:r>
+        <w:t xml:space="preserve"> (</w:t>
+      </w:r>
+      <w:r>
+        <w:t>15</w:t>
+      </w:r>
+      <w:r>
+        <w:t>/0</w:t>
+      </w:r>
+      <w:r>
+        <w:t>4</w:t>
+      </w:r>
+      <w:r>
+        <w:t xml:space="preserve">/2024 → </w:t>
+      </w:r>
+      <w:r>
+        <w:t>21</w:t>
+      </w:r>
+      <w:r>
+        <w:t>/04/2024):</w:t>
+      </w:r>
+      <w:r>
+        <w:t xml:space="preserve"> Estimación de </w:t>
+      </w:r>
+      <w:r>
+        <w:t>1</w:t>
+      </w:r>
+      <w:r>
+        <w:t>2</w:t>
       </w:r>
       <w:r>
         <w:t xml:space="preserve"> </w:t>
       </w:r>
       <w:r>
-        <w:t>(</w:t>
-      </w:r>
-      <w:r>
-        <w:t>29</w:t>
-      </w:r>
-      <w:r>
-        <w:t>/01/2024</w:t>
+        <w:t>horas</w:t>
+      </w:r>
+    </w:p>
+    <w:p>
+      <w:pPr>
+        <w:pStyle w:val="Prrafodelista"/>
+        <w:numPr>
+          <w:ilvl w:val="0"/>
+          <w:numId w:val="2"/>
+        </w:numPr>
+      </w:pPr>
+      <w:r>
+        <w:t>Codificación de la aplicación</w:t>
+      </w:r>
+    </w:p>
+    <w:p>
+      <w:pPr>
+        <w:pStyle w:val="Prrafodelista"/>
+        <w:numPr>
+          <w:ilvl w:val="0"/>
+          <w:numId w:val="2"/>
+        </w:numPr>
+      </w:pPr>
+      <w:r>
+        <w:t>Desarrollo de implementaciones</w:t>
+      </w:r>
+    </w:p>
+    <w:p>
+      <w:pPr>
+        <w:pStyle w:val="Prrafodelista"/>
+        <w:numPr>
+          <w:ilvl w:val="0"/>
+          <w:numId w:val="2"/>
+        </w:numPr>
+      </w:pPr>
+      <w:r>
+        <w:t>Desarrollo de la presentación</w:t>
+      </w:r>
+    </w:p>
+    <w:p>
+      <w:pPr>
+        <w:pStyle w:val="Prrafodelista"/>
+        <w:numPr>
+          <w:ilvl w:val="0"/>
+          <w:numId w:val="2"/>
+        </w:numPr>
+      </w:pPr>
+      <w:r>
+        <w:t>Realización de pruebas</w:t>
+      </w:r>
+    </w:p>
+    <w:p>
+      <w:pPr>
+        <w:pStyle w:val="Prrafodelista"/>
+        <w:numPr>
+          <w:ilvl w:val="0"/>
+          <w:numId w:val="2"/>
+        </w:numPr>
+      </w:pPr>
+      <w:r>
+        <w:t>Desarrollo del diagrama de casos de uso y diagrama de clases</w:t>
+      </w:r>
+    </w:p>
+    <w:p>
+      <w:r>
+        <w:t>Semana 1</w:t>
+      </w:r>
+      <w:r>
+        <w:t>7</w:t>
+      </w:r>
+      <w:r>
+        <w:t xml:space="preserve"> (22/04/2024 → 28/04/2024): Estimación de </w:t>
+      </w:r>
+      <w:r>
+        <w:t>1</w:t>
+      </w:r>
+      <w:r>
+        <w:t>1</w:t>
+      </w:r>
+      <w:r>
+        <w:t xml:space="preserve"> horas</w:t>
+      </w:r>
+    </w:p>
+    <w:p>
+      <w:pPr>
+        <w:pStyle w:val="Prrafodelista"/>
+        <w:numPr>
+          <w:ilvl w:val="0"/>
+          <w:numId w:val="2"/>
+        </w:numPr>
+      </w:pPr>
+      <w:r>
+        <w:t>Codificación de la aplicación</w:t>
+      </w:r>
+    </w:p>
+    <w:p>
+      <w:pPr>
+        <w:pStyle w:val="Prrafodelista"/>
+        <w:numPr>
+          <w:ilvl w:val="0"/>
+          <w:numId w:val="2"/>
+        </w:numPr>
+      </w:pPr>
+      <w:r>
+        <w:t>Desarrollo de implementaciones</w:t>
+      </w:r>
+    </w:p>
+    <w:p>
+      <w:pPr>
+        <w:pStyle w:val="Prrafodelista"/>
+        <w:numPr>
+          <w:ilvl w:val="0"/>
+          <w:numId w:val="2"/>
+        </w:numPr>
+      </w:pPr>
+      <w:r>
+        <w:t>Desarrollo de la presentación</w:t>
+      </w:r>
+    </w:p>
+    <w:p>
+      <w:pPr>
+        <w:pStyle w:val="Prrafodelista"/>
+        <w:numPr>
+          <w:ilvl w:val="0"/>
+          <w:numId w:val="2"/>
+        </w:numPr>
+      </w:pPr>
+      <w:r>
+        <w:t>Realización de pruebas</w:t>
+      </w:r>
+    </w:p>
+    <w:p>
+      <w:r>
+        <w:t>Semana 1</w:t>
+      </w:r>
+      <w:r>
+        <w:t>8</w:t>
+      </w:r>
+      <w:r>
+        <w:t xml:space="preserve"> (29</w:t>
+      </w:r>
+      <w:r>
+        <w:t>/04/2024</w:t>
       </w:r>
       <w:r>
         <w:t xml:space="preserve"> </w:t>
@@ -2334,15 +3319,306 @@
         <w:t>→ 0</w:t>
       </w:r>
       <w:r>
-        <w:t>4</w:t>
-      </w:r>
-      <w:r>
-        <w:t>/02/2024): Estimación de 1</w:t>
+        <w:t>5</w:t>
+      </w:r>
+      <w:r>
+        <w:t>/05/2024</w:t>
+      </w:r>
+      <w:r>
+        <w:t>)</w:t>
+      </w:r>
+      <w:r>
+        <w:t xml:space="preserve">: Estimación de </w:t>
+      </w:r>
+      <w:r>
+        <w:t>1</w:t>
+      </w:r>
+      <w:r>
+        <w:t>3</w:t>
+      </w:r>
+      <w:r>
+        <w:t xml:space="preserve"> horas</w:t>
+      </w:r>
+    </w:p>
+    <w:p>
+      <w:pPr>
+        <w:pStyle w:val="Prrafodelista"/>
+        <w:numPr>
+          <w:ilvl w:val="0"/>
+          <w:numId w:val="2"/>
+        </w:numPr>
+      </w:pPr>
+      <w:r>
+        <w:t>Codificación de la aplicación</w:t>
+      </w:r>
+    </w:p>
+    <w:p>
+      <w:pPr>
+        <w:pStyle w:val="Prrafodelista"/>
+        <w:numPr>
+          <w:ilvl w:val="0"/>
+          <w:numId w:val="2"/>
+        </w:numPr>
+      </w:pPr>
+      <w:r>
+        <w:t>Desarrollo de la presentación</w:t>
+      </w:r>
+    </w:p>
+    <w:p>
+      <w:pPr>
+        <w:pStyle w:val="Prrafodelista"/>
+        <w:numPr>
+          <w:ilvl w:val="0"/>
+          <w:numId w:val="2"/>
+        </w:numPr>
+      </w:pPr>
+      <w:r>
+        <w:t>Realización de pruebas</w:t>
+      </w:r>
+    </w:p>
+    <w:p>
+      <w:pPr>
+        <w:pStyle w:val="Prrafodelista"/>
+        <w:numPr>
+          <w:ilvl w:val="0"/>
+          <w:numId w:val="2"/>
+        </w:numPr>
+      </w:pPr>
+      <w:r>
+        <w:lastRenderedPageBreak/>
+        <w:t>Corrección de errores</w:t>
+      </w:r>
+    </w:p>
+    <w:p>
+      <w:r>
+        <w:t>Semana 1</w:t>
+      </w:r>
+      <w:r>
+        <w:t>9</w:t>
+      </w:r>
+      <w:r>
+        <w:t xml:space="preserve"> (</w:t>
+      </w:r>
+      <w:r>
+        <w:t>06</w:t>
+      </w:r>
+      <w:r>
+        <w:t>/0</w:t>
+      </w:r>
+      <w:r>
+        <w:t>5</w:t>
+      </w:r>
+      <w:r>
+        <w:t xml:space="preserve">/2024 → </w:t>
+      </w:r>
+      <w:r>
+        <w:t>12</w:t>
+      </w:r>
+      <w:r>
+        <w:t xml:space="preserve">/05/2024): Estimación de </w:t>
+      </w:r>
+      <w:r>
+        <w:t>11</w:t>
+      </w:r>
+      <w:r>
+        <w:t xml:space="preserve"> horas</w:t>
+      </w:r>
+    </w:p>
+    <w:p>
+      <w:pPr>
+        <w:pStyle w:val="Prrafodelista"/>
+        <w:numPr>
+          <w:ilvl w:val="0"/>
+          <w:numId w:val="2"/>
+        </w:numPr>
+      </w:pPr>
+      <w:r>
+        <w:t>Desarrollo de la presentación</w:t>
+      </w:r>
+    </w:p>
+    <w:p>
+      <w:pPr>
+        <w:pStyle w:val="Prrafodelista"/>
+        <w:numPr>
+          <w:ilvl w:val="0"/>
+          <w:numId w:val="2"/>
+        </w:numPr>
+      </w:pPr>
+      <w:r>
+        <w:t>Realización de pruebas</w:t>
+      </w:r>
+    </w:p>
+    <w:p>
+      <w:pPr>
+        <w:pStyle w:val="Prrafodelista"/>
+        <w:numPr>
+          <w:ilvl w:val="0"/>
+          <w:numId w:val="2"/>
+        </w:numPr>
+      </w:pPr>
+      <w:r>
+        <w:t>Corrección de errores</w:t>
+      </w:r>
+    </w:p>
+    <w:p>
+      <w:r>
+        <w:t xml:space="preserve">Semana </w:t>
+      </w:r>
+      <w:r>
+        <w:t>20</w:t>
+      </w:r>
+      <w:r>
+        <w:t xml:space="preserve"> (</w:t>
+      </w:r>
+      <w:r>
+        <w:t>13</w:t>
+      </w:r>
+      <w:r>
+        <w:t>/0</w:t>
+      </w:r>
+      <w:r>
+        <w:t>5</w:t>
+      </w:r>
+      <w:r>
+        <w:t xml:space="preserve">/2024 → </w:t>
+      </w:r>
+      <w:r>
+        <w:t>19</w:t>
+      </w:r>
+      <w:r>
+        <w:t>/0</w:t>
+      </w:r>
+      <w:r>
+        <w:t>5</w:t>
+      </w:r>
+      <w:r>
+        <w:t xml:space="preserve">/2024): </w:t>
+      </w:r>
+      <w:r>
+        <w:t>Estimación</w:t>
+      </w:r>
+      <w:r>
+        <w:t xml:space="preserve"> de </w:t>
+      </w:r>
+      <w:r>
+        <w:t>10</w:t>
+      </w:r>
+      <w:r>
+        <w:t xml:space="preserve"> horas</w:t>
+      </w:r>
+    </w:p>
+    <w:p>
+      <w:pPr>
+        <w:pStyle w:val="Prrafodelista"/>
+        <w:numPr>
+          <w:ilvl w:val="0"/>
+          <w:numId w:val="2"/>
+        </w:numPr>
+      </w:pPr>
+      <w:r>
+        <w:t>Desarrollo de la presentación</w:t>
+      </w:r>
+    </w:p>
+    <w:p>
+      <w:pPr>
+        <w:pStyle w:val="Prrafodelista"/>
+        <w:numPr>
+          <w:ilvl w:val="0"/>
+          <w:numId w:val="2"/>
+        </w:numPr>
+      </w:pPr>
+      <w:r>
+        <w:t>Corrección de errores</w:t>
+      </w:r>
+    </w:p>
+    <w:p>
+      <w:r>
+        <w:t xml:space="preserve">Semana </w:t>
+      </w:r>
+      <w:r>
+        <w:t>21</w:t>
+      </w:r>
+      <w:r>
+        <w:t xml:space="preserve"> (</w:t>
+      </w:r>
+      <w:r>
+        <w:t>20</w:t>
+      </w:r>
+      <w:r>
+        <w:t xml:space="preserve">/05/2024 → </w:t>
+      </w:r>
+      <w:r>
+        <w:t>26</w:t>
+      </w:r>
+      <w:r>
+        <w:t>/0</w:t>
+      </w:r>
+      <w:r>
+        <w:t>5</w:t>
+      </w:r>
+      <w:r>
+        <w:t xml:space="preserve">/2024): Estimación de </w:t>
+      </w:r>
+      <w:r>
+        <w:t>10</w:t>
+      </w:r>
+      <w:r>
+        <w:t xml:space="preserve"> horas</w:t>
+      </w:r>
+    </w:p>
+    <w:p>
+      <w:pPr>
+        <w:pStyle w:val="Prrafodelista"/>
+        <w:numPr>
+          <w:ilvl w:val="0"/>
+          <w:numId w:val="2"/>
+        </w:numPr>
+      </w:pPr>
+      <w:r>
+        <w:t>Desarrollo de la presentación</w:t>
+      </w:r>
+    </w:p>
+    <w:p>
+      <w:pPr>
+        <w:pStyle w:val="Prrafodelista"/>
+        <w:numPr>
+          <w:ilvl w:val="0"/>
+          <w:numId w:val="2"/>
+        </w:numPr>
+      </w:pPr>
+      <w:r>
+        <w:t>Corrección de errores</w:t>
+      </w:r>
+    </w:p>
+    <w:p>
+      <w:r>
+        <w:t xml:space="preserve">Semana </w:t>
       </w:r>
       <w:r>
         <w:t>2</w:t>
       </w:r>
       <w:r>
+        <w:t>2</w:t>
+      </w:r>
+      <w:r>
+        <w:t xml:space="preserve"> (</w:t>
+      </w:r>
+      <w:r>
+        <w:t>27</w:t>
+      </w:r>
+      <w:r>
+        <w:t>/05/2024 → 0</w:t>
+      </w:r>
+      <w:r>
+        <w:t>2</w:t>
+      </w:r>
+      <w:r>
+        <w:t xml:space="preserve">/06/2024): Estimación de </w:t>
+      </w:r>
+      <w:r>
+        <w:t>9</w:t>
+      </w:r>
+      <w:r>
         <w:t xml:space="preserve"> horas</w:t>
       </w:r>
     </w:p>
@@ -2355,53 +3631,60 @@
         </w:numPr>
       </w:pPr>
       <w:r>
-        <w:t>Análisis de funciones</w:t>
-      </w:r>
-    </w:p>
-    <w:p>
-      <w:pPr>
-        <w:pStyle w:val="Prrafodelista"/>
-        <w:numPr>
-          <w:ilvl w:val="0"/>
-          <w:numId w:val="2"/>
-        </w:numPr>
-      </w:pPr>
-      <w:r>
-        <w:t xml:space="preserve">Prototipado de la interfaz de </w:t>
-      </w:r>
-      <w:proofErr w:type="spellStart"/>
-      <w:r>
-        <w:t>F</w:t>
-      </w:r>
-      <w:r>
-        <w:t>igma</w:t>
-      </w:r>
-      <w:proofErr w:type="spellEnd"/>
+        <w:t>Desarrollo de la presentación</w:t>
+      </w:r>
+    </w:p>
+    <w:p>
+      <w:pPr>
+        <w:pStyle w:val="Prrafodelista"/>
+        <w:numPr>
+          <w:ilvl w:val="0"/>
+          <w:numId w:val="2"/>
+        </w:numPr>
+      </w:pPr>
+      <w:r>
+        <w:t>Corrección de errores</w:t>
+      </w:r>
+    </w:p>
+    <w:p>
+      <w:pPr>
+        <w:pStyle w:val="Prrafodelista"/>
+        <w:numPr>
+          <w:ilvl w:val="0"/>
+          <w:numId w:val="2"/>
+        </w:numPr>
+      </w:pPr>
+      <w:r>
+        <w:t>Preparación de la presentación</w:t>
+      </w:r>
     </w:p>
     <w:p>
       <w:r>
         <w:t xml:space="preserve">Semana </w:t>
       </w:r>
       <w:r>
-        <w:t>6 (0</w:t>
-      </w:r>
-      <w:r>
-        <w:t>5</w:t>
-      </w:r>
-      <w:r>
-        <w:t>/02/2024</w:t>
-      </w:r>
-      <w:r>
-        <w:t xml:space="preserve"> al 1</w:t>
-      </w:r>
-      <w:r>
-        <w:t xml:space="preserve">1/02/2024): Estimación de </w:t>
-      </w:r>
-      <w:r>
-        <w:t>1</w:t>
-      </w:r>
-      <w:r>
-        <w:t>0</w:t>
+        <w:t>2</w:t>
+      </w:r>
+      <w:r>
+        <w:t>3</w:t>
+      </w:r>
+      <w:r>
+        <w:t xml:space="preserve"> (</w:t>
+      </w:r>
+      <w:r>
+        <w:t>03</w:t>
+      </w:r>
+      <w:r>
+        <w:t>/0</w:t>
+      </w:r>
+      <w:r>
+        <w:t>6</w:t>
+      </w:r>
+      <w:r>
+        <w:t xml:space="preserve">/2024 → 07/06/2024): Estimación de </w:t>
+      </w:r>
+      <w:r>
+        <w:t>7</w:t>
       </w:r>
       <w:r>
         <w:t xml:space="preserve"> horas</w:t>
@@ -2416,1109 +3699,36 @@
         </w:numPr>
       </w:pPr>
       <w:r>
-        <w:t xml:space="preserve">Prototipado de la interfaz de </w:t>
-      </w:r>
-      <w:proofErr w:type="spellStart"/>
-      <w:r>
-        <w:t>F</w:t>
-      </w:r>
-      <w:r>
-        <w:t>igma</w:t>
-      </w:r>
-      <w:proofErr w:type="spellEnd"/>
-    </w:p>
-    <w:p>
-      <w:pPr>
-        <w:pStyle w:val="Prrafodelista"/>
-        <w:numPr>
-          <w:ilvl w:val="0"/>
-          <w:numId w:val="2"/>
-        </w:numPr>
-      </w:pPr>
-      <w:r>
-        <w:t>Estudio de la implementación de las funciones</w:t>
-      </w:r>
-    </w:p>
-    <w:p>
-      <w:r>
-        <w:t xml:space="preserve">Semana 6 (12/02/2024 → 18/02/2024): Estimación de </w:t>
-      </w:r>
-      <w:r>
-        <w:t>1</w:t>
-      </w:r>
-      <w:r>
-        <w:t>2</w:t>
-      </w:r>
-      <w:r>
-        <w:t xml:space="preserve"> horas</w:t>
-      </w:r>
-    </w:p>
-    <w:p>
-      <w:pPr>
-        <w:pStyle w:val="Prrafodelista"/>
-        <w:numPr>
-          <w:ilvl w:val="0"/>
-          <w:numId w:val="2"/>
-        </w:numPr>
-      </w:pPr>
-      <w:r>
-        <w:t xml:space="preserve">Prototipado de la interfaz de </w:t>
-      </w:r>
-      <w:proofErr w:type="spellStart"/>
-      <w:r>
-        <w:t>Figma</w:t>
-      </w:r>
-      <w:proofErr w:type="spellEnd"/>
-    </w:p>
-    <w:p>
-      <w:pPr>
-        <w:pStyle w:val="Prrafodelista"/>
-        <w:numPr>
-          <w:ilvl w:val="0"/>
-          <w:numId w:val="2"/>
-        </w:numPr>
-      </w:pPr>
-      <w:r>
-        <w:t>Estudio de la implementación de las funciones</w:t>
-      </w:r>
-    </w:p>
-    <w:p>
-      <w:r>
-        <w:t>Semana</w:t>
-      </w:r>
-      <w:r>
-        <w:t xml:space="preserve"> </w:t>
-      </w:r>
-      <w:r>
-        <w:t>7 (</w:t>
-      </w:r>
-      <w:r>
-        <w:t>19</w:t>
-      </w:r>
-      <w:r>
-        <w:t>/02/2024</w:t>
-      </w:r>
-      <w:r>
-        <w:t xml:space="preserve"> </w:t>
-      </w:r>
-      <w:r>
-        <w:t>→</w:t>
-      </w:r>
-      <w:r>
-        <w:t xml:space="preserve"> </w:t>
-      </w:r>
-      <w:r>
-        <w:t>28/02/2024</w:t>
-      </w:r>
-      <w:r>
-        <w:t>):</w:t>
-      </w:r>
-      <w:r>
-        <w:t xml:space="preserve"> Estimación de 1</w:t>
-      </w:r>
-      <w:r>
-        <w:t>1</w:t>
-      </w:r>
-      <w:r>
-        <w:t xml:space="preserve"> horas</w:t>
-      </w:r>
-    </w:p>
-    <w:p>
-      <w:pPr>
-        <w:pStyle w:val="Prrafodelista"/>
-        <w:numPr>
-          <w:ilvl w:val="0"/>
-          <w:numId w:val="2"/>
-        </w:numPr>
-      </w:pPr>
-      <w:r>
-        <w:t xml:space="preserve">Prototipado de la interfaz de </w:t>
-      </w:r>
-      <w:proofErr w:type="spellStart"/>
-      <w:r>
-        <w:t>F</w:t>
-      </w:r>
-      <w:r>
-        <w:t>igma</w:t>
-      </w:r>
-      <w:proofErr w:type="spellEnd"/>
-    </w:p>
-    <w:p>
-      <w:pPr>
-        <w:pStyle w:val="Prrafodelista"/>
-        <w:numPr>
-          <w:ilvl w:val="0"/>
-          <w:numId w:val="2"/>
-        </w:numPr>
-      </w:pPr>
-      <w:r>
-        <w:t>Estudio de la implementación de las funciones</w:t>
-      </w:r>
-    </w:p>
-    <w:p>
-      <w:pPr>
-        <w:pStyle w:val="Prrafodelista"/>
-        <w:numPr>
-          <w:ilvl w:val="0"/>
-          <w:numId w:val="2"/>
-        </w:numPr>
-      </w:pPr>
-      <w:r>
-        <w:t>Codificación de la aplicación</w:t>
-      </w:r>
-    </w:p>
-    <w:p>
-      <w:r>
-        <w:t>Semana 7 (2</w:t>
-      </w:r>
-      <w:r>
-        <w:t>6</w:t>
-      </w:r>
-      <w:r>
-        <w:t>/02/2024 → 03/03/2024):</w:t>
-      </w:r>
-      <w:r>
-        <w:t xml:space="preserve"> </w:t>
-      </w:r>
-      <w:r>
-        <w:t>Estimación de 1</w:t>
-      </w:r>
-      <w:r>
-        <w:t>0</w:t>
-      </w:r>
-      <w:r>
-        <w:t xml:space="preserve"> horas</w:t>
-      </w:r>
-    </w:p>
-    <w:p>
-      <w:pPr>
-        <w:pStyle w:val="Prrafodelista"/>
-        <w:numPr>
-          <w:ilvl w:val="0"/>
-          <w:numId w:val="2"/>
-        </w:numPr>
-      </w:pPr>
-      <w:r>
-        <w:t>Estudio de la implementación de las funciones</w:t>
-      </w:r>
-    </w:p>
-    <w:p>
-      <w:pPr>
-        <w:pStyle w:val="Prrafodelista"/>
-        <w:numPr>
-          <w:ilvl w:val="0"/>
-          <w:numId w:val="2"/>
-        </w:numPr>
-      </w:pPr>
-      <w:r>
-        <w:t>Codificación de la aplicación</w:t>
-      </w:r>
-    </w:p>
-    <w:p>
-      <w:pPr>
-        <w:pStyle w:val="Prrafodelista"/>
-        <w:numPr>
-          <w:ilvl w:val="0"/>
-          <w:numId w:val="2"/>
-        </w:numPr>
-      </w:pPr>
-      <w:r>
-        <w:t xml:space="preserve">Desarrollo de la estructura y estilos de la </w:t>
-      </w:r>
-      <w:r>
-        <w:t>aplicación</w:t>
+        <w:t>Preparación de la presentación</w:t>
+      </w:r>
+    </w:p>
+    <w:p>
+      <w:r>
+        <w:br w:type="page"/>
       </w:r>
     </w:p>
     <w:p>
       <w:r>
         <w:lastRenderedPageBreak/>
-        <w:t>Semana 8 (04/03/2024 → 10/03/2024):</w:t>
-      </w:r>
-      <w:r>
-        <w:t xml:space="preserve"> Estimación de 1</w:t>
-      </w:r>
-      <w:r>
-        <w:t>2</w:t>
-      </w:r>
-      <w:r>
-        <w:t xml:space="preserve"> horas</w:t>
-      </w:r>
-    </w:p>
-    <w:p>
-      <w:pPr>
-        <w:pStyle w:val="Prrafodelista"/>
-        <w:numPr>
-          <w:ilvl w:val="0"/>
-          <w:numId w:val="2"/>
-        </w:numPr>
-      </w:pPr>
-      <w:r>
-        <w:t>Codificación de la aplicación</w:t>
-      </w:r>
-    </w:p>
-    <w:p>
-      <w:pPr>
-        <w:pStyle w:val="Prrafodelista"/>
-        <w:numPr>
-          <w:ilvl w:val="0"/>
-          <w:numId w:val="2"/>
-        </w:numPr>
-      </w:pPr>
-      <w:r>
-        <w:t>Desarrollo de la estructura y estilos de la aplicación</w:t>
-      </w:r>
-    </w:p>
-    <w:p>
-      <w:r>
-        <w:t>Semana 9 (11/03/2024 → 17/03/2024):</w:t>
-      </w:r>
-      <w:r>
-        <w:t xml:space="preserve"> Estimación de 1</w:t>
-      </w:r>
-      <w:r>
-        <w:t>3</w:t>
-      </w:r>
-      <w:r>
-        <w:t xml:space="preserve"> horas</w:t>
-      </w:r>
-    </w:p>
-    <w:p>
-      <w:pPr>
-        <w:pStyle w:val="Prrafodelista"/>
-        <w:numPr>
-          <w:ilvl w:val="0"/>
-          <w:numId w:val="2"/>
-        </w:numPr>
-      </w:pPr>
-      <w:r>
-        <w:t>Codificación de la aplicación</w:t>
-      </w:r>
-    </w:p>
-    <w:p>
-      <w:pPr>
-        <w:pStyle w:val="Prrafodelista"/>
-        <w:numPr>
-          <w:ilvl w:val="0"/>
-          <w:numId w:val="2"/>
-        </w:numPr>
-      </w:pPr>
-      <w:r>
-        <w:t>Desarrollo de la estructura y estilos de la aplicación</w:t>
-      </w:r>
-    </w:p>
-    <w:p>
-      <w:r>
-        <w:t>Semana 10 (18/03/2024 → 24/03/2024):</w:t>
-      </w:r>
-      <w:r>
-        <w:t xml:space="preserve"> Estimación de </w:t>
-      </w:r>
-      <w:r>
-        <w:t>10</w:t>
-      </w:r>
-      <w:r>
-        <w:t xml:space="preserve"> horas</w:t>
-      </w:r>
-    </w:p>
-    <w:p>
-      <w:pPr>
-        <w:pStyle w:val="Prrafodelista"/>
-        <w:numPr>
-          <w:ilvl w:val="0"/>
-          <w:numId w:val="2"/>
-        </w:numPr>
-      </w:pPr>
-      <w:r>
-        <w:t>Codificación de la aplicación</w:t>
-      </w:r>
-    </w:p>
-    <w:p>
-      <w:pPr>
-        <w:pStyle w:val="Prrafodelista"/>
-        <w:numPr>
-          <w:ilvl w:val="0"/>
-          <w:numId w:val="2"/>
-        </w:numPr>
-      </w:pPr>
-      <w:r>
-        <w:t>Desarrollo de la estructura y estilos de la aplicación</w:t>
-      </w:r>
-    </w:p>
-    <w:p>
-      <w:pPr>
-        <w:pStyle w:val="Prrafodelista"/>
-        <w:numPr>
-          <w:ilvl w:val="0"/>
-          <w:numId w:val="2"/>
-        </w:numPr>
-      </w:pPr>
-      <w:r>
-        <w:t>Desarrollo de implementaciones</w:t>
-      </w:r>
-    </w:p>
-    <w:p>
-      <w:r>
-        <w:t>Semana 11 (</w:t>
-      </w:r>
-      <w:r>
-        <w:t>25</w:t>
-      </w:r>
-      <w:r>
-        <w:t xml:space="preserve">/03/2024 → </w:t>
-      </w:r>
-      <w:r>
-        <w:t>31</w:t>
-      </w:r>
-      <w:r>
-        <w:t>/0</w:t>
-      </w:r>
-      <w:r>
-        <w:t>3</w:t>
-      </w:r>
-      <w:r>
-        <w:t>/2024):</w:t>
-      </w:r>
-      <w:r>
-        <w:t xml:space="preserve"> Estimación de 1</w:t>
-      </w:r>
-      <w:r>
-        <w:t>1</w:t>
-      </w:r>
-      <w:r>
-        <w:t xml:space="preserve"> horas</w:t>
-      </w:r>
-    </w:p>
-    <w:p>
-      <w:pPr>
-        <w:pStyle w:val="Prrafodelista"/>
-        <w:numPr>
-          <w:ilvl w:val="0"/>
-          <w:numId w:val="2"/>
-        </w:numPr>
-      </w:pPr>
-      <w:r>
-        <w:t>Codificación de la aplicación</w:t>
-      </w:r>
-    </w:p>
-    <w:p>
-      <w:pPr>
-        <w:pStyle w:val="Prrafodelista"/>
-        <w:numPr>
-          <w:ilvl w:val="0"/>
-          <w:numId w:val="2"/>
-        </w:numPr>
-      </w:pPr>
-      <w:r>
-        <w:t>Desarrollo de la estructura y estilos de la aplicación</w:t>
-      </w:r>
-    </w:p>
-    <w:p>
-      <w:pPr>
-        <w:pStyle w:val="Prrafodelista"/>
-        <w:numPr>
-          <w:ilvl w:val="0"/>
-          <w:numId w:val="2"/>
-        </w:numPr>
-      </w:pPr>
-      <w:r>
-        <w:t>Desarrollo de implementaciones</w:t>
-      </w:r>
-    </w:p>
-    <w:p>
-      <w:r>
-        <w:t>Semana 12 (</w:t>
-      </w:r>
-      <w:r>
-        <w:t>01</w:t>
-      </w:r>
-      <w:r>
-        <w:t>/0</w:t>
-      </w:r>
-      <w:r>
-        <w:t>4</w:t>
-      </w:r>
-      <w:r>
-        <w:t xml:space="preserve">/2024 → </w:t>
-      </w:r>
-      <w:r>
-        <w:t>07</w:t>
-      </w:r>
-      <w:r>
-        <w:t>/04/2024):</w:t>
-      </w:r>
-      <w:r>
-        <w:t xml:space="preserve"> Estimación de 1</w:t>
-      </w:r>
-      <w:r>
-        <w:t>1</w:t>
-      </w:r>
-      <w:r>
-        <w:t xml:space="preserve"> horas</w:t>
-      </w:r>
-    </w:p>
-    <w:p>
-      <w:pPr>
-        <w:pStyle w:val="Prrafodelista"/>
-        <w:numPr>
-          <w:ilvl w:val="0"/>
-          <w:numId w:val="2"/>
-        </w:numPr>
-      </w:pPr>
-      <w:r>
-        <w:t>Codificación de la aplicación</w:t>
-      </w:r>
-    </w:p>
-    <w:p>
-      <w:pPr>
-        <w:pStyle w:val="Prrafodelista"/>
-        <w:numPr>
-          <w:ilvl w:val="0"/>
-          <w:numId w:val="2"/>
-        </w:numPr>
-      </w:pPr>
-      <w:r>
-        <w:t>Desarrollo de implementaciones</w:t>
-      </w:r>
-    </w:p>
-    <w:p>
-      <w:pPr>
-        <w:pStyle w:val="Prrafodelista"/>
-        <w:numPr>
-          <w:ilvl w:val="0"/>
-          <w:numId w:val="2"/>
-        </w:numPr>
-      </w:pPr>
-      <w:r>
-        <w:t>Desarrollo de la presentación</w:t>
-      </w:r>
-    </w:p>
-    <w:p>
-      <w:r>
-        <w:t xml:space="preserve">Semana </w:t>
-      </w:r>
-      <w:r>
-        <w:t>13</w:t>
-      </w:r>
-      <w:r>
-        <w:t xml:space="preserve"> (</w:t>
-      </w:r>
-      <w:r>
-        <w:t>08</w:t>
-      </w:r>
-      <w:r>
-        <w:t>/0</w:t>
-      </w:r>
-      <w:r>
-        <w:t>4</w:t>
-      </w:r>
-      <w:r>
-        <w:t xml:space="preserve">/2024 → </w:t>
-      </w:r>
-      <w:r>
-        <w:t>14</w:t>
-      </w:r>
-      <w:r>
-        <w:t>/04/2024):</w:t>
-      </w:r>
-      <w:r>
-        <w:t xml:space="preserve"> Estimación de 1</w:t>
-      </w:r>
-      <w:r>
-        <w:t>1</w:t>
-      </w:r>
-      <w:r>
-        <w:t xml:space="preserve"> horas</w:t>
-      </w:r>
-    </w:p>
-    <w:p>
-      <w:pPr>
-        <w:pStyle w:val="Prrafodelista"/>
-        <w:numPr>
-          <w:ilvl w:val="0"/>
-          <w:numId w:val="2"/>
-        </w:numPr>
-      </w:pPr>
-      <w:r>
-        <w:t>Codificación de la aplicación</w:t>
-      </w:r>
-    </w:p>
-    <w:p>
-      <w:pPr>
-        <w:pStyle w:val="Prrafodelista"/>
-        <w:numPr>
-          <w:ilvl w:val="0"/>
-          <w:numId w:val="2"/>
-        </w:numPr>
-      </w:pPr>
-      <w:r>
-        <w:t>Desarrollo de implementaciones</w:t>
-      </w:r>
-    </w:p>
-    <w:p>
-      <w:pPr>
-        <w:pStyle w:val="Prrafodelista"/>
-        <w:numPr>
-          <w:ilvl w:val="0"/>
-          <w:numId w:val="2"/>
-        </w:numPr>
-      </w:pPr>
-      <w:r>
-        <w:t xml:space="preserve">Desarrollo de la </w:t>
-      </w:r>
-      <w:r>
-        <w:t>presentación</w:t>
-      </w:r>
-    </w:p>
-    <w:p>
-      <w:r>
-        <w:t xml:space="preserve">Semana </w:t>
-      </w:r>
-      <w:r>
-        <w:t>14</w:t>
-      </w:r>
-      <w:r>
-        <w:t xml:space="preserve"> (</w:t>
-      </w:r>
-      <w:r>
-        <w:t>15</w:t>
-      </w:r>
-      <w:r>
-        <w:t>/0</w:t>
-      </w:r>
-      <w:r>
-        <w:t>4</w:t>
-      </w:r>
-      <w:r>
-        <w:t xml:space="preserve">/2024 → </w:t>
-      </w:r>
-      <w:r>
-        <w:t>21</w:t>
-      </w:r>
-      <w:r>
-        <w:t>/04/2024):</w:t>
-      </w:r>
-      <w:r>
-        <w:t xml:space="preserve"> Estimación de </w:t>
-      </w:r>
-      <w:r>
-        <w:t>1</w:t>
-      </w:r>
-      <w:r>
-        <w:t>2</w:t>
-      </w:r>
-      <w:r>
-        <w:t xml:space="preserve"> </w:t>
-      </w:r>
-      <w:r>
-        <w:t>horas</w:t>
-      </w:r>
-    </w:p>
-    <w:p>
-      <w:pPr>
-        <w:pStyle w:val="Prrafodelista"/>
-        <w:numPr>
-          <w:ilvl w:val="0"/>
-          <w:numId w:val="2"/>
-        </w:numPr>
-      </w:pPr>
-      <w:r>
-        <w:t>Codificación de la aplicación</w:t>
-      </w:r>
-    </w:p>
-    <w:p>
-      <w:pPr>
-        <w:pStyle w:val="Prrafodelista"/>
-        <w:numPr>
-          <w:ilvl w:val="0"/>
-          <w:numId w:val="2"/>
-        </w:numPr>
-      </w:pPr>
-      <w:r>
-        <w:t>Desarrollo de implementaciones</w:t>
-      </w:r>
-    </w:p>
-    <w:p>
-      <w:pPr>
-        <w:pStyle w:val="Prrafodelista"/>
-        <w:numPr>
-          <w:ilvl w:val="0"/>
-          <w:numId w:val="2"/>
-        </w:numPr>
-      </w:pPr>
-      <w:r>
-        <w:t>Realización de pruebas</w:t>
-      </w:r>
-    </w:p>
-    <w:p>
-      <w:pPr>
-        <w:pStyle w:val="Prrafodelista"/>
-        <w:numPr>
-          <w:ilvl w:val="0"/>
-          <w:numId w:val="2"/>
-        </w:numPr>
-      </w:pPr>
-      <w:r>
-        <w:t>Desarrollo de la presentación</w:t>
-      </w:r>
-    </w:p>
-    <w:p>
-      <w:pPr>
-        <w:pStyle w:val="Prrafodelista"/>
-        <w:numPr>
-          <w:ilvl w:val="0"/>
-          <w:numId w:val="2"/>
-        </w:numPr>
-      </w:pPr>
-      <w:r>
-        <w:t>Desarrollo del diagrama de casos de uso y diagrama de clases</w:t>
-      </w:r>
-    </w:p>
-    <w:p>
-      <w:r>
-        <w:t xml:space="preserve">Semana 15 (22/04/2024 → 28/04/2024): Estimación de </w:t>
-      </w:r>
-      <w:r>
-        <w:t>1</w:t>
-      </w:r>
-      <w:r>
-        <w:t>1</w:t>
-      </w:r>
-      <w:r>
-        <w:t xml:space="preserve"> horas</w:t>
-      </w:r>
-    </w:p>
-    <w:p>
-      <w:pPr>
-        <w:pStyle w:val="Prrafodelista"/>
-        <w:numPr>
-          <w:ilvl w:val="0"/>
-          <w:numId w:val="2"/>
-        </w:numPr>
-      </w:pPr>
-      <w:r>
-        <w:t>Codificación de la aplicación</w:t>
-      </w:r>
-    </w:p>
-    <w:p>
-      <w:pPr>
-        <w:pStyle w:val="Prrafodelista"/>
-        <w:numPr>
-          <w:ilvl w:val="0"/>
-          <w:numId w:val="2"/>
-        </w:numPr>
-      </w:pPr>
-      <w:r>
-        <w:t>Desarrollo de implementaciones</w:t>
-      </w:r>
-    </w:p>
-    <w:p>
-      <w:pPr>
-        <w:pStyle w:val="Prrafodelista"/>
-        <w:numPr>
-          <w:ilvl w:val="0"/>
-          <w:numId w:val="2"/>
-        </w:numPr>
-      </w:pPr>
-      <w:r>
-        <w:t>Realización de pruebas</w:t>
-      </w:r>
-    </w:p>
-    <w:p>
-      <w:pPr>
-        <w:pStyle w:val="Prrafodelista"/>
-        <w:numPr>
-          <w:ilvl w:val="0"/>
-          <w:numId w:val="2"/>
-        </w:numPr>
-      </w:pPr>
-      <w:r>
-        <w:t>Desarrollo de la presentación</w:t>
-      </w:r>
-    </w:p>
-    <w:p>
-      <w:r>
-        <w:t>Semana 16 (29</w:t>
-      </w:r>
-      <w:r>
-        <w:t>/04/2024</w:t>
-      </w:r>
-      <w:r>
-        <w:t xml:space="preserve"> </w:t>
-      </w:r>
-      <w:r>
-        <w:t>→ 0</w:t>
-      </w:r>
-      <w:r>
-        <w:t>5</w:t>
-      </w:r>
-      <w:r>
-        <w:t>/05/2024</w:t>
-      </w:r>
-      <w:r>
-        <w:t>)</w:t>
-      </w:r>
-      <w:r>
-        <w:t xml:space="preserve">: Estimación de </w:t>
-      </w:r>
-      <w:r>
-        <w:t>1</w:t>
-      </w:r>
-      <w:r>
-        <w:t>3</w:t>
-      </w:r>
-      <w:r>
-        <w:t xml:space="preserve"> horas</w:t>
-      </w:r>
-    </w:p>
-    <w:p>
-      <w:pPr>
-        <w:pStyle w:val="Prrafodelista"/>
-        <w:numPr>
-          <w:ilvl w:val="0"/>
-          <w:numId w:val="2"/>
-        </w:numPr>
-      </w:pPr>
-      <w:r>
-        <w:t>Codificación de la aplicación</w:t>
-      </w:r>
-    </w:p>
-    <w:p>
-      <w:pPr>
-        <w:pStyle w:val="Prrafodelista"/>
-        <w:numPr>
-          <w:ilvl w:val="0"/>
-          <w:numId w:val="2"/>
-        </w:numPr>
-      </w:pPr>
-      <w:r>
-        <w:t>Corrección de errores</w:t>
-      </w:r>
-    </w:p>
-    <w:p>
-      <w:pPr>
-        <w:pStyle w:val="Prrafodelista"/>
-        <w:numPr>
-          <w:ilvl w:val="0"/>
-          <w:numId w:val="2"/>
-        </w:numPr>
-      </w:pPr>
-      <w:r>
-        <w:t>Realización de pruebas</w:t>
-      </w:r>
-    </w:p>
-    <w:p>
-      <w:pPr>
-        <w:pStyle w:val="Prrafodelista"/>
-        <w:numPr>
-          <w:ilvl w:val="0"/>
-          <w:numId w:val="2"/>
-        </w:numPr>
-      </w:pPr>
-      <w:r>
-        <w:lastRenderedPageBreak/>
-        <w:t>Desarrollo de la presentación</w:t>
-      </w:r>
-    </w:p>
-    <w:p>
-      <w:r>
-        <w:t>Semana 1</w:t>
-      </w:r>
-      <w:r>
-        <w:t>7</w:t>
-      </w:r>
-      <w:r>
-        <w:t xml:space="preserve"> (</w:t>
-      </w:r>
-      <w:r>
-        <w:t>06</w:t>
-      </w:r>
-      <w:r>
-        <w:t>/0</w:t>
-      </w:r>
-      <w:r>
-        <w:t>5</w:t>
-      </w:r>
-      <w:r>
-        <w:t xml:space="preserve">/2024 → </w:t>
-      </w:r>
-      <w:r>
-        <w:t>12</w:t>
-      </w:r>
-      <w:r>
-        <w:t xml:space="preserve">/05/2024): Estimación de </w:t>
-      </w:r>
-      <w:r>
-        <w:t>11</w:t>
-      </w:r>
-      <w:r>
-        <w:t xml:space="preserve"> horas</w:t>
-      </w:r>
-    </w:p>
-    <w:p>
-      <w:pPr>
-        <w:pStyle w:val="Prrafodelista"/>
-        <w:numPr>
-          <w:ilvl w:val="0"/>
-          <w:numId w:val="2"/>
-        </w:numPr>
-      </w:pPr>
-      <w:r>
-        <w:t>Corrección de errores</w:t>
-      </w:r>
-    </w:p>
-    <w:p>
-      <w:pPr>
-        <w:pStyle w:val="Prrafodelista"/>
-        <w:numPr>
-          <w:ilvl w:val="0"/>
-          <w:numId w:val="2"/>
-        </w:numPr>
-      </w:pPr>
-      <w:r>
-        <w:t>Realización de pruebas</w:t>
-      </w:r>
-    </w:p>
-    <w:p>
-      <w:pPr>
-        <w:pStyle w:val="Prrafodelista"/>
-        <w:numPr>
-          <w:ilvl w:val="0"/>
-          <w:numId w:val="2"/>
-        </w:numPr>
-      </w:pPr>
-      <w:r>
-        <w:t>Desarrollo de la presentación</w:t>
-      </w:r>
-    </w:p>
-    <w:p>
-      <w:r>
-        <w:t>Semana 1</w:t>
-      </w:r>
-      <w:r>
-        <w:t>8</w:t>
-      </w:r>
-      <w:r>
-        <w:t xml:space="preserve"> (</w:t>
-      </w:r>
-      <w:r>
-        <w:t>13</w:t>
-      </w:r>
-      <w:r>
-        <w:t>/0</w:t>
-      </w:r>
-      <w:r>
-        <w:t>5</w:t>
-      </w:r>
-      <w:r>
-        <w:t xml:space="preserve">/2024 → </w:t>
-      </w:r>
-      <w:r>
-        <w:t>19</w:t>
-      </w:r>
-      <w:r>
-        <w:t>/0</w:t>
-      </w:r>
-      <w:r>
-        <w:t>5</w:t>
-      </w:r>
-      <w:r>
-        <w:t xml:space="preserve">/2024): </w:t>
-      </w:r>
-      <w:r>
-        <w:t>Estimación</w:t>
-      </w:r>
-      <w:r>
-        <w:t xml:space="preserve"> de </w:t>
-      </w:r>
-      <w:r>
-        <w:t>10</w:t>
-      </w:r>
-      <w:r>
-        <w:t xml:space="preserve"> horas</w:t>
-      </w:r>
-    </w:p>
-    <w:p>
-      <w:pPr>
-        <w:pStyle w:val="Prrafodelista"/>
-        <w:numPr>
-          <w:ilvl w:val="0"/>
-          <w:numId w:val="2"/>
-        </w:numPr>
-      </w:pPr>
-      <w:r>
-        <w:t>Corrección de errores</w:t>
-      </w:r>
-    </w:p>
-    <w:p>
-      <w:pPr>
-        <w:pStyle w:val="Prrafodelista"/>
-        <w:numPr>
-          <w:ilvl w:val="0"/>
-          <w:numId w:val="2"/>
-        </w:numPr>
-      </w:pPr>
-      <w:r>
-        <w:t>Desarrollo de la presentación</w:t>
-      </w:r>
-    </w:p>
-    <w:p>
-      <w:r>
-        <w:t>Semana 18 (</w:t>
-      </w:r>
-      <w:r>
-        <w:t>20</w:t>
-      </w:r>
-      <w:r>
-        <w:t xml:space="preserve">/05/2024 → </w:t>
-      </w:r>
-      <w:r>
-        <w:t>26</w:t>
-      </w:r>
-      <w:r>
-        <w:t>/0</w:t>
-      </w:r>
-      <w:r>
-        <w:t>5</w:t>
-      </w:r>
-      <w:r>
-        <w:t xml:space="preserve">/2024): Estimación de </w:t>
-      </w:r>
-      <w:r>
-        <w:t>10</w:t>
-      </w:r>
-      <w:r>
-        <w:t xml:space="preserve"> horas</w:t>
-      </w:r>
-    </w:p>
-    <w:p>
-      <w:pPr>
-        <w:pStyle w:val="Prrafodelista"/>
-        <w:numPr>
-          <w:ilvl w:val="0"/>
-          <w:numId w:val="2"/>
-        </w:numPr>
-      </w:pPr>
-      <w:r>
-        <w:t>Corrección de errores</w:t>
-      </w:r>
-    </w:p>
-    <w:p>
-      <w:pPr>
-        <w:pStyle w:val="Prrafodelista"/>
-        <w:numPr>
-          <w:ilvl w:val="0"/>
-          <w:numId w:val="2"/>
-        </w:numPr>
-      </w:pPr>
-      <w:r>
-        <w:t>Desarrollo de la presentación</w:t>
-      </w:r>
-    </w:p>
-    <w:p>
-      <w:r>
-        <w:t>Semana 18 (</w:t>
-      </w:r>
-      <w:r>
-        <w:t>27</w:t>
-      </w:r>
-      <w:r>
-        <w:t>/05/2024 → 0</w:t>
-      </w:r>
-      <w:r>
-        <w:t>2</w:t>
-      </w:r>
-      <w:r>
-        <w:t xml:space="preserve">/06/2024): Estimación de </w:t>
-      </w:r>
-      <w:r>
-        <w:t>9</w:t>
-      </w:r>
-      <w:r>
-        <w:t xml:space="preserve"> horas</w:t>
-      </w:r>
-    </w:p>
-    <w:p>
-      <w:pPr>
-        <w:pStyle w:val="Prrafodelista"/>
-        <w:numPr>
-          <w:ilvl w:val="0"/>
-          <w:numId w:val="2"/>
-        </w:numPr>
-      </w:pPr>
-      <w:r>
-        <w:t>Corrección de errores</w:t>
-      </w:r>
-    </w:p>
-    <w:p>
-      <w:pPr>
-        <w:pStyle w:val="Prrafodelista"/>
-        <w:numPr>
-          <w:ilvl w:val="0"/>
-          <w:numId w:val="2"/>
-        </w:numPr>
-      </w:pPr>
-      <w:r>
-        <w:t>Desarrollo de la presentación</w:t>
-      </w:r>
-    </w:p>
-    <w:p>
-      <w:pPr>
-        <w:pStyle w:val="Prrafodelista"/>
-        <w:numPr>
-          <w:ilvl w:val="0"/>
-          <w:numId w:val="2"/>
-        </w:numPr>
-      </w:pPr>
-      <w:r>
-        <w:t>Preparación de la presentación</w:t>
-      </w:r>
-    </w:p>
-    <w:p>
-      <w:r>
-        <w:t>Semana 18 (</w:t>
-      </w:r>
-      <w:r>
-        <w:t>03</w:t>
-      </w:r>
-      <w:r>
-        <w:t>/0</w:t>
-      </w:r>
-      <w:r>
-        <w:t>6</w:t>
-      </w:r>
-      <w:r>
-        <w:t xml:space="preserve">/2024 → 07/06/2024): Estimación de </w:t>
-      </w:r>
-      <w:r>
-        <w:t>7</w:t>
-      </w:r>
-      <w:r>
-        <w:t xml:space="preserve"> horas</w:t>
-      </w:r>
-    </w:p>
-    <w:p>
-      <w:pPr>
-        <w:pStyle w:val="Prrafodelista"/>
-        <w:numPr>
-          <w:ilvl w:val="0"/>
-          <w:numId w:val="2"/>
-        </w:numPr>
-      </w:pPr>
-      <w:r>
-        <w:t>Preparación de la presentación</w:t>
-      </w:r>
-    </w:p>
-    <w:p/>
+        <w:t xml:space="preserve">Diagrama </w:t>
+      </w:r>
+      <w:r>
+        <w:t xml:space="preserve">de </w:t>
+      </w:r>
+      <w:r>
+        <w:t>Gantt</w:t>
+      </w:r>
+    </w:p>
     <w:p>
       <w:r>
         <w:rPr>
           <w:noProof/>
         </w:rPr>
         <w:drawing>
-          <wp:inline distT="0" distB="0" distL="0" distR="0" wp14:anchorId="24AF0018" wp14:editId="12545CA4">
-            <wp:extent cx="5400040" cy="3016250"/>
+          <wp:inline distT="0" distB="0" distL="0" distR="0" wp14:anchorId="63D360F0" wp14:editId="3BE431D9">
+            <wp:extent cx="5400040" cy="5487035"/>
             <wp:effectExtent l="0" t="0" r="0" b="0"/>
-            <wp:docPr id="1" name="Imagen 1"/>
+            <wp:docPr id="3" name="Imagen 3"/>
             <wp:cNvGraphicFramePr>
               <a:graphicFrameLocks xmlns:a="http://schemas.openxmlformats.org/drawingml/2006/main" noChangeAspect="1"/>
             </wp:cNvGraphicFramePr>
@@ -3547,7 +3757,7 @@
                   <pic:spPr bwMode="auto">
                     <a:xfrm>
                       <a:off x="0" y="0"/>
-                      <a:ext cx="5400040" cy="3016250"/>
+                      <a:ext cx="5400040" cy="5487035"/>
                     </a:xfrm>
                     <a:prstGeom prst="rect">
                       <a:avLst/>
@@ -3573,7 +3783,7 @@
       <w:pPr>
         <w:pStyle w:val="Ttulo1"/>
       </w:pPr>
-      <w:bookmarkStart w:id="5" w:name="_Toc155648673"/>
+      <w:bookmarkStart w:id="5" w:name="_Toc155692680"/>
       <w:r>
         <w:lastRenderedPageBreak/>
         <w:t>Descripción de la documentación a entregar</w:t>
@@ -3760,7 +3970,7 @@
       <w:pPr>
         <w:pStyle w:val="Ttulo1"/>
       </w:pPr>
-      <w:bookmarkStart w:id="6" w:name="_Toc155648674"/>
+      <w:bookmarkStart w:id="6" w:name="_Toc155692681"/>
       <w:r>
         <w:lastRenderedPageBreak/>
         <w:t>Bibliografía</w:t>
@@ -3871,6 +4081,36 @@
       <w:r>
         <w:tab/>
         <w:t>Desarrollo de la planificación del trabajo y la estimación temporal</w:t>
+      </w:r>
+      <w:r>
+        <w:t>.</w:t>
+      </w:r>
+    </w:p>
+    <w:p>
+      <w:pPr>
+        <w:jc w:val="both"/>
+      </w:pPr>
+      <w:r>
+        <w:t>08/01/2024</w:t>
+      </w:r>
+      <w:r>
+        <w:tab/>
+        <w:t>Implementación del DAFO</w:t>
+      </w:r>
+      <w:r>
+        <w:t>, corrección de la descripción técnica</w:t>
+      </w:r>
+      <w:r>
+        <w:t>,</w:t>
+      </w:r>
+      <w:r>
+        <w:t xml:space="preserve"> mejora de los objetivos</w:t>
+      </w:r>
+      <w:r>
+        <w:t xml:space="preserve"> y de la p</w:t>
+      </w:r>
+      <w:r>
+        <w:t>lanificación del trabajo</w:t>
       </w:r>
       <w:r>
         <w:t>.</w:t>
@@ -3884,29 +4124,11 @@
         </w:rPr>
       </w:pPr>
       <w:r>
-        <w:t>08/01/2024</w:t>
+        <w:t>09/01/2024</w:t>
       </w:r>
       <w:r>
         <w:tab/>
-        <w:t>Implementación del DAFO</w:t>
-      </w:r>
-      <w:r>
-        <w:t>, corrección de la descripción técnica</w:t>
-      </w:r>
-      <w:r>
-        <w:t>,</w:t>
-      </w:r>
-      <w:r>
-        <w:t xml:space="preserve"> mejora de los objetivos</w:t>
-      </w:r>
-      <w:r>
-        <w:t xml:space="preserve"> y de la p</w:t>
-      </w:r>
-      <w:r>
-        <w:t>lanificación del trabajo</w:t>
-      </w:r>
-      <w:r>
-        <w:t>.</w:t>
+        <w:t>Mejora del diagrama de Gantt y corrección de la planificación del trabajo.</w:t>
       </w:r>
     </w:p>
     <w:p/>
@@ -4925,6 +5147,11 @@
       <w:contextualSpacing/>
     </w:pPr>
   </w:style>
+  <w:style w:type="character" w:customStyle="1" w:styleId="hgkelc">
+    <w:name w:val="hgkelc"/>
+    <w:basedOn w:val="Fuentedeprrafopredeter"/>
+    <w:rsid w:val="000A0873"/>
+  </w:style>
 </w:styles>
 </file>
 

</xml_diff>